<commit_message>
update saml claims doc
</commit_message>
<xml_diff>
--- a/docs/saml-integration-guide-for-partners.docx
+++ b/docs/saml-integration-guide-for-partners.docx
@@ -1,6 +1,6 @@
 
 <file path=word/document.xml><?xml version="1.0" encoding="utf-8"?>
-<w:document xmlns:wpc="http://schemas.microsoft.com/office/word/2010/wordprocessingCanvas" xmlns:cx="http://schemas.microsoft.com/office/drawing/2014/chartex" xmlns:cx1="http://schemas.microsoft.com/office/drawing/2015/9/8/chartex" xmlns:cx2="http://schemas.microsoft.com/office/drawing/2015/10/21/chartex" xmlns:cx3="http://schemas.microsoft.com/office/drawing/2016/5/9/chartex" xmlns:cx4="http://schemas.microsoft.com/office/drawing/2016/5/10/chartex" xmlns:cx5="http://schemas.microsoft.com/office/drawing/2016/5/11/chartex" xmlns:cx6="http://schemas.microsoft.com/office/drawing/2016/5/12/chartex" xmlns:cx7="http://schemas.microsoft.com/office/drawing/2016/5/13/chartex" xmlns:cx8="http://schemas.microsoft.com/office/drawing/2016/5/14/chartex" xmlns:mc="http://schemas.openxmlformats.org/markup-compatibility/2006" xmlns:aink="http://schemas.microsoft.com/office/drawing/2016/ink" xmlns:am3d="http://schemas.microsoft.com/office/drawing/2017/model3d" xmlns:o="urn:schemas-microsoft-com:office:office" xmlns:oel="http://schemas.microsoft.com/office/2019/extlst" xmlns:r="http://schemas.openxmlformats.org/officeDocument/2006/relationships" xmlns:m="http://schemas.openxmlformats.org/officeDocument/2006/math" xmlns:v="urn:schemas-microsoft-com:vml" xmlns:wp14="http://schemas.microsoft.com/office/word/2010/wordprocessingDrawing" xmlns:wp="http://schemas.openxmlformats.org/drawingml/2006/wordprocessingDrawing" xmlns:w10="urn:schemas-microsoft-com:office:word" xmlns:w="http://schemas.openxmlformats.org/wordprocessingml/2006/main" xmlns:w14="http://schemas.microsoft.com/office/word/2010/wordml" xmlns:w15="http://schemas.microsoft.com/office/word/2012/wordml" xmlns:w16cex="http://schemas.microsoft.com/office/word/2018/wordml/cex" xmlns:w16cid="http://schemas.microsoft.com/office/word/2016/wordml/cid" xmlns:w16="http://schemas.microsoft.com/office/word/2018/wordml" xmlns:w16sdtdh="http://schemas.microsoft.com/office/word/2020/wordml/sdtdatahash" xmlns:w16se="http://schemas.microsoft.com/office/word/2015/wordml/symex" xmlns:wpg="http://schemas.microsoft.com/office/word/2010/wordprocessingGroup" xmlns:wpi="http://schemas.microsoft.com/office/word/2010/wordprocessingInk" xmlns:wne="http://schemas.microsoft.com/office/word/2006/wordml" xmlns:wps="http://schemas.microsoft.com/office/word/2010/wordprocessingShape" mc:Ignorable="w14 w15 w16se w16cid w16 w16cex w16sdtdh wp14">
+<w:document xmlns:wpc="http://schemas.microsoft.com/office/word/2010/wordprocessingCanvas" xmlns:cx="http://schemas.microsoft.com/office/drawing/2014/chartex" xmlns:cx1="http://schemas.microsoft.com/office/drawing/2015/9/8/chartex" xmlns:cx2="http://schemas.microsoft.com/office/drawing/2015/10/21/chartex" xmlns:cx3="http://schemas.microsoft.com/office/drawing/2016/5/9/chartex" xmlns:cx4="http://schemas.microsoft.com/office/drawing/2016/5/10/chartex" xmlns:cx5="http://schemas.microsoft.com/office/drawing/2016/5/11/chartex" xmlns:cx6="http://schemas.microsoft.com/office/drawing/2016/5/12/chartex" xmlns:cx7="http://schemas.microsoft.com/office/drawing/2016/5/13/chartex" xmlns:cx8="http://schemas.microsoft.com/office/drawing/2016/5/14/chartex" xmlns:mc="http://schemas.openxmlformats.org/markup-compatibility/2006" xmlns:aink="http://schemas.microsoft.com/office/drawing/2016/ink" xmlns:am3d="http://schemas.microsoft.com/office/drawing/2017/model3d" xmlns:o="urn:schemas-microsoft-com:office:office" xmlns:oel="http://schemas.microsoft.com/office/2019/extlst" xmlns:r="http://schemas.openxmlformats.org/officeDocument/2006/relationships" xmlns:m="http://schemas.openxmlformats.org/officeDocument/2006/math" xmlns:v="urn:schemas-microsoft-com:vml" xmlns:wp14="http://schemas.microsoft.com/office/word/2010/wordprocessingDrawing" xmlns:wp="http://schemas.openxmlformats.org/drawingml/2006/wordprocessingDrawing" xmlns:w10="urn:schemas-microsoft-com:office:word" xmlns:w="http://schemas.openxmlformats.org/wordprocessingml/2006/main" xmlns:w14="http://schemas.microsoft.com/office/word/2010/wordml" xmlns:w15="http://schemas.microsoft.com/office/word/2012/wordml" xmlns:w16cex="http://schemas.microsoft.com/office/word/2018/wordml/cex" xmlns:w16cid="http://schemas.microsoft.com/office/word/2016/wordml/cid" xmlns:w16="http://schemas.microsoft.com/office/word/2018/wordml" xmlns:w16du="http://schemas.microsoft.com/office/word/2023/wordml/word16du" xmlns:w16sdtdh="http://schemas.microsoft.com/office/word/2020/wordml/sdtdatahash" xmlns:w16se="http://schemas.microsoft.com/office/word/2015/wordml/symex" xmlns:wpg="http://schemas.microsoft.com/office/word/2010/wordprocessingGroup" xmlns:wpi="http://schemas.microsoft.com/office/word/2010/wordprocessingInk" xmlns:wne="http://schemas.microsoft.com/office/word/2006/wordml" xmlns:wps="http://schemas.microsoft.com/office/word/2010/wordprocessingShape" mc:Ignorable="w14 w15 w16se w16cid w16 w16cex w16sdtdh w16du wp14">
   <w:body>
     <w:p>
       <w:pPr>
@@ -337,43 +337,7 @@
           <w:sz w:val="28"/>
           <w:szCs w:val="28"/>
         </w:rPr>
-        <w:t xml:space="preserve">These are attributes automatically added by our </w:t>
-      </w:r>
-      <w:r>
-        <w:rPr>
-          <w:rFonts w:asciiTheme="majorHAnsi" w:eastAsiaTheme="majorEastAsia" w:hAnsiTheme="majorHAnsi" w:cstheme="majorBidi"/>
-          <w:color w:val="000000" w:themeColor="text1"/>
-          <w:sz w:val="28"/>
-          <w:szCs w:val="28"/>
-        </w:rPr>
-        <w:t>SSO</w:t>
-      </w:r>
-      <w:r>
-        <w:rPr>
-          <w:rFonts w:asciiTheme="majorHAnsi" w:eastAsiaTheme="majorEastAsia" w:hAnsiTheme="majorHAnsi" w:cstheme="majorBidi"/>
-          <w:color w:val="000000" w:themeColor="text1"/>
-          <w:sz w:val="28"/>
-          <w:szCs w:val="28"/>
-        </w:rPr>
-        <w:t xml:space="preserve"> </w:t>
-      </w:r>
-      <w:r>
-        <w:rPr>
-          <w:rFonts w:asciiTheme="majorHAnsi" w:eastAsiaTheme="majorEastAsia" w:hAnsiTheme="majorHAnsi" w:cstheme="majorBidi"/>
-          <w:color w:val="000000" w:themeColor="text1"/>
-          <w:sz w:val="28"/>
-          <w:szCs w:val="28"/>
-        </w:rPr>
-        <w:t>provider</w:t>
-      </w:r>
-      <w:r>
-        <w:rPr>
-          <w:rFonts w:asciiTheme="majorHAnsi" w:eastAsiaTheme="majorEastAsia" w:hAnsiTheme="majorHAnsi" w:cstheme="majorBidi"/>
-          <w:color w:val="000000" w:themeColor="text1"/>
-          <w:sz w:val="28"/>
-          <w:szCs w:val="28"/>
-        </w:rPr>
-        <w:t>:</w:t>
+        <w:t>These are attributes automatically added by our SSO provider:</w:t>
       </w:r>
     </w:p>
     <w:p>
@@ -390,7 +354,6 @@
           <w:szCs w:val="28"/>
         </w:rPr>
       </w:pPr>
-      <w:proofErr w:type="spellStart"/>
       <w:r>
         <w:rPr>
           <w:rFonts w:asciiTheme="majorHAnsi" w:eastAsiaTheme="majorEastAsia" w:hAnsiTheme="majorHAnsi" w:cstheme="majorBidi"/>
@@ -400,7 +363,6 @@
         </w:rPr>
         <w:t>emailaddress</w:t>
       </w:r>
-      <w:proofErr w:type="spellEnd"/>
     </w:p>
     <w:p>
       <w:pPr>
@@ -416,7 +378,6 @@
           <w:szCs w:val="28"/>
         </w:rPr>
       </w:pPr>
-      <w:proofErr w:type="spellStart"/>
       <w:r>
         <w:rPr>
           <w:rFonts w:asciiTheme="majorHAnsi" w:eastAsiaTheme="majorEastAsia" w:hAnsiTheme="majorHAnsi" w:cstheme="majorBidi"/>
@@ -426,7 +387,6 @@
         </w:rPr>
         <w:t>givenname</w:t>
       </w:r>
-      <w:proofErr w:type="spellEnd"/>
     </w:p>
     <w:p>
       <w:pPr>
@@ -509,26 +469,15 @@
           <w:szCs w:val="28"/>
         </w:rPr>
       </w:pPr>
-      <w:proofErr w:type="spellStart"/>
-      <w:r>
-        <w:rPr>
-          <w:rFonts w:asciiTheme="majorHAnsi" w:eastAsiaTheme="majorEastAsia" w:hAnsiTheme="majorHAnsi" w:cstheme="majorBidi"/>
-          <w:color w:val="000000" w:themeColor="text1"/>
-          <w:sz w:val="28"/>
-          <w:szCs w:val="28"/>
-        </w:rPr>
-        <w:t>a</w:t>
-      </w:r>
-      <w:r>
-        <w:rPr>
-          <w:rFonts w:asciiTheme="majorHAnsi" w:eastAsiaTheme="majorEastAsia" w:hAnsiTheme="majorHAnsi" w:cstheme="majorBidi"/>
-          <w:color w:val="000000" w:themeColor="text1"/>
-          <w:sz w:val="28"/>
-          <w:szCs w:val="28"/>
-        </w:rPr>
-        <w:t>ccount_type</w:t>
-      </w:r>
-      <w:proofErr w:type="spellEnd"/>
+      <w:r>
+        <w:rPr>
+          <w:rFonts w:asciiTheme="majorHAnsi" w:eastAsiaTheme="majorEastAsia" w:hAnsiTheme="majorHAnsi" w:cstheme="majorBidi"/>
+          <w:color w:val="000000" w:themeColor="text1"/>
+          <w:sz w:val="28"/>
+          <w:szCs w:val="28"/>
+        </w:rPr>
+        <w:t>account_type</w:t>
+      </w:r>
     </w:p>
     <w:p>
       <w:pPr>
@@ -568,7 +517,6 @@
           <w:szCs w:val="28"/>
         </w:rPr>
       </w:pPr>
-      <w:proofErr w:type="spellStart"/>
       <w:r>
         <w:rPr>
           <w:rFonts w:asciiTheme="majorHAnsi" w:eastAsiaTheme="majorEastAsia" w:hAnsiTheme="majorHAnsi" w:cstheme="majorBidi"/>
@@ -578,7 +526,6 @@
         </w:rPr>
         <w:t>email_address</w:t>
       </w:r>
-      <w:proofErr w:type="spellEnd"/>
       <w:r>
         <w:rPr>
           <w:rFonts w:asciiTheme="majorHAnsi" w:eastAsiaTheme="majorEastAsia" w:hAnsiTheme="majorHAnsi" w:cstheme="majorBidi"/>
@@ -603,7 +550,6 @@
           <w:szCs w:val="28"/>
         </w:rPr>
       </w:pPr>
-      <w:proofErr w:type="spellStart"/>
       <w:r>
         <w:rPr>
           <w:rFonts w:asciiTheme="majorHAnsi" w:eastAsiaTheme="majorEastAsia" w:hAnsiTheme="majorHAnsi" w:cstheme="majorBidi"/>
@@ -613,7 +559,6 @@
         </w:rPr>
         <w:t>email_verified</w:t>
       </w:r>
-      <w:proofErr w:type="spellEnd"/>
     </w:p>
     <w:p>
       <w:pPr>
@@ -629,7 +574,6 @@
           <w:szCs w:val="28"/>
         </w:rPr>
       </w:pPr>
-      <w:proofErr w:type="spellStart"/>
       <w:r>
         <w:rPr>
           <w:rFonts w:asciiTheme="majorHAnsi" w:eastAsiaTheme="majorEastAsia" w:hAnsiTheme="majorHAnsi" w:cstheme="majorBidi"/>
@@ -639,24 +583,14 @@
         </w:rPr>
         <w:t>family_name</w:t>
       </w:r>
-      <w:proofErr w:type="spellEnd"/>
-      <w:r>
-        <w:rPr>
-          <w:rFonts w:asciiTheme="majorHAnsi" w:eastAsiaTheme="majorEastAsia" w:hAnsiTheme="majorHAnsi" w:cstheme="majorBidi"/>
-          <w:color w:val="000000" w:themeColor="text1"/>
-          <w:sz w:val="28"/>
-          <w:szCs w:val="28"/>
-        </w:rPr>
-        <w:t xml:space="preserve"> </w:t>
-      </w:r>
-      <w:r>
-        <w:rPr>
-          <w:rFonts w:asciiTheme="majorHAnsi" w:eastAsiaTheme="majorEastAsia" w:hAnsiTheme="majorHAnsi" w:cstheme="majorBidi"/>
-          <w:color w:val="000000" w:themeColor="text1"/>
-          <w:sz w:val="28"/>
-          <w:szCs w:val="28"/>
-        </w:rPr>
-        <w:t>(Deprecated)</w:t>
+      <w:r>
+        <w:rPr>
+          <w:rFonts w:asciiTheme="majorHAnsi" w:eastAsiaTheme="majorEastAsia" w:hAnsiTheme="majorHAnsi" w:cstheme="majorBidi"/>
+          <w:color w:val="000000" w:themeColor="text1"/>
+          <w:sz w:val="28"/>
+          <w:szCs w:val="28"/>
+        </w:rPr>
+        <w:t xml:space="preserve"> (Deprecated)</w:t>
       </w:r>
     </w:p>
     <w:p>
@@ -673,7 +607,6 @@
           <w:szCs w:val="28"/>
         </w:rPr>
       </w:pPr>
-      <w:proofErr w:type="spellStart"/>
       <w:r>
         <w:rPr>
           <w:rFonts w:asciiTheme="majorHAnsi" w:eastAsiaTheme="majorEastAsia" w:hAnsiTheme="majorHAnsi" w:cstheme="majorBidi"/>
@@ -683,7 +616,6 @@
         </w:rPr>
         <w:t>first_name</w:t>
       </w:r>
-      <w:proofErr w:type="spellEnd"/>
     </w:p>
     <w:p>
       <w:pPr>
@@ -699,7 +631,6 @@
           <w:szCs w:val="28"/>
         </w:rPr>
       </w:pPr>
-      <w:proofErr w:type="spellStart"/>
       <w:r>
         <w:rPr>
           <w:rFonts w:asciiTheme="majorHAnsi" w:eastAsiaTheme="majorEastAsia" w:hAnsiTheme="majorHAnsi" w:cstheme="majorBidi"/>
@@ -709,24 +640,14 @@
         </w:rPr>
         <w:t>firstName</w:t>
       </w:r>
-      <w:proofErr w:type="spellEnd"/>
-      <w:r>
-        <w:rPr>
-          <w:rFonts w:asciiTheme="majorHAnsi" w:eastAsiaTheme="majorEastAsia" w:hAnsiTheme="majorHAnsi" w:cstheme="majorBidi"/>
-          <w:color w:val="000000" w:themeColor="text1"/>
-          <w:sz w:val="28"/>
-          <w:szCs w:val="28"/>
-        </w:rPr>
-        <w:t xml:space="preserve"> </w:t>
-      </w:r>
-      <w:r>
-        <w:rPr>
-          <w:rFonts w:asciiTheme="majorHAnsi" w:eastAsiaTheme="majorEastAsia" w:hAnsiTheme="majorHAnsi" w:cstheme="majorBidi"/>
-          <w:color w:val="000000" w:themeColor="text1"/>
-          <w:sz w:val="28"/>
-          <w:szCs w:val="28"/>
-        </w:rPr>
-        <w:t>(Deprecated)</w:t>
+      <w:r>
+        <w:rPr>
+          <w:rFonts w:asciiTheme="majorHAnsi" w:eastAsiaTheme="majorEastAsia" w:hAnsiTheme="majorHAnsi" w:cstheme="majorBidi"/>
+          <w:color w:val="000000" w:themeColor="text1"/>
+          <w:sz w:val="28"/>
+          <w:szCs w:val="28"/>
+        </w:rPr>
+        <w:t xml:space="preserve"> (Deprecated)</w:t>
       </w:r>
     </w:p>
     <w:p>
@@ -743,7 +664,6 @@
           <w:szCs w:val="28"/>
         </w:rPr>
       </w:pPr>
-      <w:proofErr w:type="spellStart"/>
       <w:r>
         <w:rPr>
           <w:rFonts w:asciiTheme="majorHAnsi" w:eastAsiaTheme="majorEastAsia" w:hAnsiTheme="majorHAnsi" w:cstheme="majorBidi"/>
@@ -753,24 +673,14 @@
         </w:rPr>
         <w:t>given_name</w:t>
       </w:r>
-      <w:proofErr w:type="spellEnd"/>
-      <w:r>
-        <w:rPr>
-          <w:rFonts w:asciiTheme="majorHAnsi" w:eastAsiaTheme="majorEastAsia" w:hAnsiTheme="majorHAnsi" w:cstheme="majorBidi"/>
-          <w:color w:val="000000" w:themeColor="text1"/>
-          <w:sz w:val="28"/>
-          <w:szCs w:val="28"/>
-        </w:rPr>
-        <w:t xml:space="preserve"> </w:t>
-      </w:r>
-      <w:r>
-        <w:rPr>
-          <w:rFonts w:asciiTheme="majorHAnsi" w:eastAsiaTheme="majorEastAsia" w:hAnsiTheme="majorHAnsi" w:cstheme="majorBidi"/>
-          <w:color w:val="000000" w:themeColor="text1"/>
-          <w:sz w:val="28"/>
-          <w:szCs w:val="28"/>
-        </w:rPr>
-        <w:t>(Deprecated)</w:t>
+      <w:r>
+        <w:rPr>
+          <w:rFonts w:asciiTheme="majorHAnsi" w:eastAsiaTheme="majorEastAsia" w:hAnsiTheme="majorHAnsi" w:cstheme="majorBidi"/>
+          <w:color w:val="000000" w:themeColor="text1"/>
+          <w:sz w:val="28"/>
+          <w:szCs w:val="28"/>
+        </w:rPr>
+        <w:t xml:space="preserve"> (Deprecated)</w:t>
       </w:r>
     </w:p>
     <w:p>
@@ -787,7 +697,6 @@
           <w:szCs w:val="28"/>
         </w:rPr>
       </w:pPr>
-      <w:proofErr w:type="spellStart"/>
       <w:r>
         <w:rPr>
           <w:rFonts w:asciiTheme="majorHAnsi" w:eastAsiaTheme="majorEastAsia" w:hAnsiTheme="majorHAnsi" w:cstheme="majorBidi"/>
@@ -797,7 +706,6 @@
         </w:rPr>
         <w:t>last_name</w:t>
       </w:r>
-      <w:proofErr w:type="spellEnd"/>
     </w:p>
     <w:p>
       <w:pPr>
@@ -813,7 +721,6 @@
           <w:szCs w:val="28"/>
         </w:rPr>
       </w:pPr>
-      <w:proofErr w:type="spellStart"/>
       <w:r>
         <w:rPr>
           <w:rFonts w:asciiTheme="majorHAnsi" w:eastAsiaTheme="majorEastAsia" w:hAnsiTheme="majorHAnsi" w:cstheme="majorBidi"/>
@@ -823,24 +730,14 @@
         </w:rPr>
         <w:t>lastName</w:t>
       </w:r>
-      <w:proofErr w:type="spellEnd"/>
-      <w:r>
-        <w:rPr>
-          <w:rFonts w:asciiTheme="majorHAnsi" w:eastAsiaTheme="majorEastAsia" w:hAnsiTheme="majorHAnsi" w:cstheme="majorBidi"/>
-          <w:color w:val="000000" w:themeColor="text1"/>
-          <w:sz w:val="28"/>
-          <w:szCs w:val="28"/>
-        </w:rPr>
-        <w:t xml:space="preserve"> </w:t>
-      </w:r>
-      <w:r>
-        <w:rPr>
-          <w:rFonts w:asciiTheme="majorHAnsi" w:eastAsiaTheme="majorEastAsia" w:hAnsiTheme="majorHAnsi" w:cstheme="majorBidi"/>
-          <w:color w:val="000000" w:themeColor="text1"/>
-          <w:sz w:val="28"/>
-          <w:szCs w:val="28"/>
-        </w:rPr>
-        <w:t>(Deprecated)</w:t>
+      <w:r>
+        <w:rPr>
+          <w:rFonts w:asciiTheme="majorHAnsi" w:eastAsiaTheme="majorEastAsia" w:hAnsiTheme="majorHAnsi" w:cstheme="majorBidi"/>
+          <w:color w:val="000000" w:themeColor="text1"/>
+          <w:sz w:val="28"/>
+          <w:szCs w:val="28"/>
+        </w:rPr>
+        <w:t xml:space="preserve"> (Deprecated)</w:t>
       </w:r>
     </w:p>
     <w:p>
@@ -857,7 +754,6 @@
           <w:szCs w:val="28"/>
         </w:rPr>
       </w:pPr>
-      <w:proofErr w:type="spellStart"/>
       <w:r>
         <w:rPr>
           <w:rFonts w:asciiTheme="majorHAnsi" w:eastAsiaTheme="majorEastAsia" w:hAnsiTheme="majorHAnsi" w:cstheme="majorBidi"/>
@@ -867,7 +763,6 @@
         </w:rPr>
         <w:t>loyaltyAccountBalance</w:t>
       </w:r>
-      <w:proofErr w:type="spellEnd"/>
     </w:p>
     <w:p>
       <w:pPr>
@@ -883,7 +778,6 @@
           <w:szCs w:val="28"/>
         </w:rPr>
       </w:pPr>
-      <w:proofErr w:type="spellStart"/>
       <w:r>
         <w:rPr>
           <w:rFonts w:asciiTheme="majorHAnsi" w:eastAsiaTheme="majorEastAsia" w:hAnsiTheme="majorHAnsi" w:cstheme="majorBidi"/>
@@ -893,7 +787,6 @@
         </w:rPr>
         <w:t>member_id</w:t>
       </w:r>
-      <w:proofErr w:type="spellEnd"/>
     </w:p>
     <w:p>
       <w:pPr>
@@ -909,7 +802,6 @@
           <w:szCs w:val="28"/>
         </w:rPr>
       </w:pPr>
-      <w:proofErr w:type="spellStart"/>
       <w:r>
         <w:rPr>
           <w:rFonts w:asciiTheme="majorHAnsi" w:eastAsiaTheme="majorEastAsia" w:hAnsiTheme="majorHAnsi" w:cstheme="majorBidi"/>
@@ -919,7 +811,6 @@
         </w:rPr>
         <w:t>membershipId</w:t>
       </w:r>
-      <w:proofErr w:type="spellEnd"/>
     </w:p>
     <w:p>
       <w:pPr>
@@ -935,7 +826,6 @@
           <w:szCs w:val="28"/>
         </w:rPr>
       </w:pPr>
-      <w:proofErr w:type="spellStart"/>
       <w:r>
         <w:rPr>
           <w:rFonts w:asciiTheme="majorHAnsi" w:eastAsiaTheme="majorEastAsia" w:hAnsiTheme="majorHAnsi" w:cstheme="majorBidi"/>
@@ -945,24 +835,14 @@
         </w:rPr>
         <w:t>miles_balance</w:t>
       </w:r>
-      <w:proofErr w:type="spellEnd"/>
-      <w:r>
-        <w:rPr>
-          <w:rFonts w:asciiTheme="majorHAnsi" w:eastAsiaTheme="majorEastAsia" w:hAnsiTheme="majorHAnsi" w:cstheme="majorBidi"/>
-          <w:color w:val="000000" w:themeColor="text1"/>
-          <w:sz w:val="28"/>
-          <w:szCs w:val="28"/>
-        </w:rPr>
-        <w:t xml:space="preserve"> </w:t>
-      </w:r>
-      <w:r>
-        <w:rPr>
-          <w:rFonts w:asciiTheme="majorHAnsi" w:eastAsiaTheme="majorEastAsia" w:hAnsiTheme="majorHAnsi" w:cstheme="majorBidi"/>
-          <w:color w:val="000000" w:themeColor="text1"/>
-          <w:sz w:val="28"/>
-          <w:szCs w:val="28"/>
-        </w:rPr>
-        <w:t>(Deprecated)</w:t>
+      <w:r>
+        <w:rPr>
+          <w:rFonts w:asciiTheme="majorHAnsi" w:eastAsiaTheme="majorEastAsia" w:hAnsiTheme="majorHAnsi" w:cstheme="majorBidi"/>
+          <w:color w:val="000000" w:themeColor="text1"/>
+          <w:sz w:val="28"/>
+          <w:szCs w:val="28"/>
+        </w:rPr>
+        <w:t xml:space="preserve"> (Deprecated)</w:t>
       </w:r>
     </w:p>
     <w:p>
@@ -1003,7 +883,6 @@
           <w:szCs w:val="28"/>
         </w:rPr>
       </w:pPr>
-      <w:proofErr w:type="spellStart"/>
       <w:r>
         <w:rPr>
           <w:rFonts w:asciiTheme="majorHAnsi" w:eastAsiaTheme="majorEastAsia" w:hAnsiTheme="majorHAnsi" w:cstheme="majorBidi"/>
@@ -1013,7 +892,6 @@
         </w:rPr>
         <w:t>personId</w:t>
       </w:r>
-      <w:proofErr w:type="spellEnd"/>
     </w:p>
     <w:p>
       <w:pPr>
@@ -1029,7 +907,6 @@
           <w:szCs w:val="28"/>
         </w:rPr>
       </w:pPr>
-      <w:proofErr w:type="spellStart"/>
       <w:r>
         <w:rPr>
           <w:rFonts w:asciiTheme="majorHAnsi" w:eastAsiaTheme="majorEastAsia" w:hAnsiTheme="majorHAnsi" w:cstheme="majorBidi"/>
@@ -1040,7 +917,6 @@
         <w:lastRenderedPageBreak/>
         <w:t>programId</w:t>
       </w:r>
-      <w:proofErr w:type="spellEnd"/>
     </w:p>
     <w:p>
       <w:pPr>
@@ -1063,7 +939,7 @@
           <w:sz w:val="28"/>
           <w:szCs w:val="28"/>
         </w:rPr>
-        <w:t>tier_status</w:t>
+        <w:t>realUsername</w:t>
       </w:r>
     </w:p>
     <w:p>
@@ -1080,17 +956,15 @@
           <w:szCs w:val="28"/>
         </w:rPr>
       </w:pPr>
-      <w:proofErr w:type="spellStart"/>
-      <w:r>
-        <w:rPr>
-          <w:rFonts w:asciiTheme="majorHAnsi" w:eastAsiaTheme="majorEastAsia" w:hAnsiTheme="majorHAnsi" w:cstheme="majorBidi"/>
-          <w:color w:val="000000" w:themeColor="text1"/>
-          <w:sz w:val="28"/>
-          <w:szCs w:val="28"/>
-        </w:rPr>
-        <w:t>zip_code</w:t>
-      </w:r>
-      <w:proofErr w:type="spellEnd"/>
+      <w:r>
+        <w:rPr>
+          <w:rFonts w:asciiTheme="majorHAnsi" w:eastAsiaTheme="majorEastAsia" w:hAnsiTheme="majorHAnsi" w:cstheme="majorBidi"/>
+          <w:color w:val="000000" w:themeColor="text1"/>
+          <w:sz w:val="28"/>
+          <w:szCs w:val="28"/>
+        </w:rPr>
+        <w:t>tier_status</w:t>
+      </w:r>
     </w:p>
     <w:p>
       <w:pPr>
@@ -1106,7 +980,30 @@
           <w:szCs w:val="28"/>
         </w:rPr>
       </w:pPr>
-      <w:proofErr w:type="spellStart"/>
+      <w:r>
+        <w:rPr>
+          <w:rFonts w:asciiTheme="majorHAnsi" w:eastAsiaTheme="majorEastAsia" w:hAnsiTheme="majorHAnsi" w:cstheme="majorBidi"/>
+          <w:color w:val="000000" w:themeColor="text1"/>
+          <w:sz w:val="28"/>
+          <w:szCs w:val="28"/>
+        </w:rPr>
+        <w:t>zip_code</w:t>
+      </w:r>
+    </w:p>
+    <w:p>
+      <w:pPr>
+        <w:pStyle w:val="ListParagraph"/>
+        <w:numPr>
+          <w:ilvl w:val="0"/>
+          <w:numId w:val="2"/>
+        </w:numPr>
+        <w:rPr>
+          <w:rFonts w:asciiTheme="majorHAnsi" w:eastAsiaTheme="majorEastAsia" w:hAnsiTheme="majorHAnsi" w:cstheme="majorBidi"/>
+          <w:color w:val="000000" w:themeColor="text1"/>
+          <w:sz w:val="28"/>
+          <w:szCs w:val="28"/>
+        </w:rPr>
+      </w:pPr>
       <w:r>
         <w:rPr>
           <w:rFonts w:asciiTheme="majorHAnsi" w:eastAsiaTheme="majorEastAsia" w:hAnsiTheme="majorHAnsi" w:cstheme="majorBidi"/>
@@ -1116,24 +1013,14 @@
         </w:rPr>
         <w:t>zipCode</w:t>
       </w:r>
-      <w:proofErr w:type="spellEnd"/>
-      <w:r>
-        <w:rPr>
-          <w:rFonts w:asciiTheme="majorHAnsi" w:eastAsiaTheme="majorEastAsia" w:hAnsiTheme="majorHAnsi" w:cstheme="majorBidi"/>
-          <w:color w:val="000000" w:themeColor="text1"/>
-          <w:sz w:val="28"/>
-          <w:szCs w:val="28"/>
-        </w:rPr>
-        <w:t xml:space="preserve"> </w:t>
-      </w:r>
-      <w:r>
-        <w:rPr>
-          <w:rFonts w:asciiTheme="majorHAnsi" w:eastAsiaTheme="majorEastAsia" w:hAnsiTheme="majorHAnsi" w:cstheme="majorBidi"/>
-          <w:color w:val="000000" w:themeColor="text1"/>
-          <w:sz w:val="28"/>
-          <w:szCs w:val="28"/>
-        </w:rPr>
-        <w:t>(Deprecated)</w:t>
+      <w:r>
+        <w:rPr>
+          <w:rFonts w:asciiTheme="majorHAnsi" w:eastAsiaTheme="majorEastAsia" w:hAnsiTheme="majorHAnsi" w:cstheme="majorBidi"/>
+          <w:color w:val="000000" w:themeColor="text1"/>
+          <w:sz w:val="28"/>
+          <w:szCs w:val="28"/>
+        </w:rPr>
+        <w:t xml:space="preserve"> (Deprecated)</w:t>
       </w:r>
     </w:p>
     <w:p>
@@ -1338,7 +1225,7 @@
 </file>
 
 <file path=word/endnotes.xml><?xml version="1.0" encoding="utf-8"?>
-<w:endnotes xmlns:wpc="http://schemas.microsoft.com/office/word/2010/wordprocessingCanvas" xmlns:cx="http://schemas.microsoft.com/office/drawing/2014/chartex" xmlns:cx1="http://schemas.microsoft.com/office/drawing/2015/9/8/chartex" xmlns:cx2="http://schemas.microsoft.com/office/drawing/2015/10/21/chartex" xmlns:cx3="http://schemas.microsoft.com/office/drawing/2016/5/9/chartex" xmlns:cx4="http://schemas.microsoft.com/office/drawing/2016/5/10/chartex" xmlns:cx5="http://schemas.microsoft.com/office/drawing/2016/5/11/chartex" xmlns:cx6="http://schemas.microsoft.com/office/drawing/2016/5/12/chartex" xmlns:cx7="http://schemas.microsoft.com/office/drawing/2016/5/13/chartex" xmlns:cx8="http://schemas.microsoft.com/office/drawing/2016/5/14/chartex" xmlns:mc="http://schemas.openxmlformats.org/markup-compatibility/2006" xmlns:aink="http://schemas.microsoft.com/office/drawing/2016/ink" xmlns:am3d="http://schemas.microsoft.com/office/drawing/2017/model3d" xmlns:o="urn:schemas-microsoft-com:office:office" xmlns:oel="http://schemas.microsoft.com/office/2019/extlst" xmlns:r="http://schemas.openxmlformats.org/officeDocument/2006/relationships" xmlns:m="http://schemas.openxmlformats.org/officeDocument/2006/math" xmlns:v="urn:schemas-microsoft-com:vml" xmlns:wp14="http://schemas.microsoft.com/office/word/2010/wordprocessingDrawing" xmlns:wp="http://schemas.openxmlformats.org/drawingml/2006/wordprocessingDrawing" xmlns:w10="urn:schemas-microsoft-com:office:word" xmlns:w="http://schemas.openxmlformats.org/wordprocessingml/2006/main" xmlns:w14="http://schemas.microsoft.com/office/word/2010/wordml" xmlns:w15="http://schemas.microsoft.com/office/word/2012/wordml" xmlns:w16cex="http://schemas.microsoft.com/office/word/2018/wordml/cex" xmlns:w16cid="http://schemas.microsoft.com/office/word/2016/wordml/cid" xmlns:w16="http://schemas.microsoft.com/office/word/2018/wordml" xmlns:w16sdtdh="http://schemas.microsoft.com/office/word/2020/wordml/sdtdatahash" xmlns:w16se="http://schemas.microsoft.com/office/word/2015/wordml/symex" xmlns:wpg="http://schemas.microsoft.com/office/word/2010/wordprocessingGroup" xmlns:wpi="http://schemas.microsoft.com/office/word/2010/wordprocessingInk" xmlns:wne="http://schemas.microsoft.com/office/word/2006/wordml" xmlns:wps="http://schemas.microsoft.com/office/word/2010/wordprocessingShape" mc:Ignorable="w14 w15 w16se w16cid w16 w16cex w16sdtdh wp14">
+<w:endnotes xmlns:wpc="http://schemas.microsoft.com/office/word/2010/wordprocessingCanvas" xmlns:cx="http://schemas.microsoft.com/office/drawing/2014/chartex" xmlns:cx1="http://schemas.microsoft.com/office/drawing/2015/9/8/chartex" xmlns:cx2="http://schemas.microsoft.com/office/drawing/2015/10/21/chartex" xmlns:cx3="http://schemas.microsoft.com/office/drawing/2016/5/9/chartex" xmlns:cx4="http://schemas.microsoft.com/office/drawing/2016/5/10/chartex" xmlns:cx5="http://schemas.microsoft.com/office/drawing/2016/5/11/chartex" xmlns:cx6="http://schemas.microsoft.com/office/drawing/2016/5/12/chartex" xmlns:cx7="http://schemas.microsoft.com/office/drawing/2016/5/13/chartex" xmlns:cx8="http://schemas.microsoft.com/office/drawing/2016/5/14/chartex" xmlns:mc="http://schemas.openxmlformats.org/markup-compatibility/2006" xmlns:aink="http://schemas.microsoft.com/office/drawing/2016/ink" xmlns:am3d="http://schemas.microsoft.com/office/drawing/2017/model3d" xmlns:o="urn:schemas-microsoft-com:office:office" xmlns:oel="http://schemas.microsoft.com/office/2019/extlst" xmlns:r="http://schemas.openxmlformats.org/officeDocument/2006/relationships" xmlns:m="http://schemas.openxmlformats.org/officeDocument/2006/math" xmlns:v="urn:schemas-microsoft-com:vml" xmlns:wp14="http://schemas.microsoft.com/office/word/2010/wordprocessingDrawing" xmlns:wp="http://schemas.openxmlformats.org/drawingml/2006/wordprocessingDrawing" xmlns:w10="urn:schemas-microsoft-com:office:word" xmlns:w="http://schemas.openxmlformats.org/wordprocessingml/2006/main" xmlns:w14="http://schemas.microsoft.com/office/word/2010/wordml" xmlns:w15="http://schemas.microsoft.com/office/word/2012/wordml" xmlns:w16cex="http://schemas.microsoft.com/office/word/2018/wordml/cex" xmlns:w16cid="http://schemas.microsoft.com/office/word/2016/wordml/cid" xmlns:w16="http://schemas.microsoft.com/office/word/2018/wordml" xmlns:w16du="http://schemas.microsoft.com/office/word/2023/wordml/word16du" xmlns:w16sdtdh="http://schemas.microsoft.com/office/word/2020/wordml/sdtdatahash" xmlns:w16se="http://schemas.microsoft.com/office/word/2015/wordml/symex" xmlns:wpg="http://schemas.microsoft.com/office/word/2010/wordprocessingGroup" xmlns:wpi="http://schemas.microsoft.com/office/word/2010/wordprocessingInk" xmlns:wne="http://schemas.microsoft.com/office/word/2006/wordml" xmlns:wps="http://schemas.microsoft.com/office/word/2010/wordprocessingShape" mc:Ignorable="w14 w15 w16se w16cid w16 w16cex w16sdtdh w16du wp14">
   <w:endnote w:type="separator" w:id="-1">
     <w:p>
       <w:r>
@@ -1357,7 +1244,7 @@
 </file>
 
 <file path=word/footnotes.xml><?xml version="1.0" encoding="utf-8"?>
-<w:footnotes xmlns:wpc="http://schemas.microsoft.com/office/word/2010/wordprocessingCanvas" xmlns:cx="http://schemas.microsoft.com/office/drawing/2014/chartex" xmlns:cx1="http://schemas.microsoft.com/office/drawing/2015/9/8/chartex" xmlns:cx2="http://schemas.microsoft.com/office/drawing/2015/10/21/chartex" xmlns:cx3="http://schemas.microsoft.com/office/drawing/2016/5/9/chartex" xmlns:cx4="http://schemas.microsoft.com/office/drawing/2016/5/10/chartex" xmlns:cx5="http://schemas.microsoft.com/office/drawing/2016/5/11/chartex" xmlns:cx6="http://schemas.microsoft.com/office/drawing/2016/5/12/chartex" xmlns:cx7="http://schemas.microsoft.com/office/drawing/2016/5/13/chartex" xmlns:cx8="http://schemas.microsoft.com/office/drawing/2016/5/14/chartex" xmlns:mc="http://schemas.openxmlformats.org/markup-compatibility/2006" xmlns:aink="http://schemas.microsoft.com/office/drawing/2016/ink" xmlns:am3d="http://schemas.microsoft.com/office/drawing/2017/model3d" xmlns:o="urn:schemas-microsoft-com:office:office" xmlns:oel="http://schemas.microsoft.com/office/2019/extlst" xmlns:r="http://schemas.openxmlformats.org/officeDocument/2006/relationships" xmlns:m="http://schemas.openxmlformats.org/officeDocument/2006/math" xmlns:v="urn:schemas-microsoft-com:vml" xmlns:wp14="http://schemas.microsoft.com/office/word/2010/wordprocessingDrawing" xmlns:wp="http://schemas.openxmlformats.org/drawingml/2006/wordprocessingDrawing" xmlns:w10="urn:schemas-microsoft-com:office:word" xmlns:w="http://schemas.openxmlformats.org/wordprocessingml/2006/main" xmlns:w14="http://schemas.microsoft.com/office/word/2010/wordml" xmlns:w15="http://schemas.microsoft.com/office/word/2012/wordml" xmlns:w16cex="http://schemas.microsoft.com/office/word/2018/wordml/cex" xmlns:w16cid="http://schemas.microsoft.com/office/word/2016/wordml/cid" xmlns:w16="http://schemas.microsoft.com/office/word/2018/wordml" xmlns:w16sdtdh="http://schemas.microsoft.com/office/word/2020/wordml/sdtdatahash" xmlns:w16se="http://schemas.microsoft.com/office/word/2015/wordml/symex" xmlns:wpg="http://schemas.microsoft.com/office/word/2010/wordprocessingGroup" xmlns:wpi="http://schemas.microsoft.com/office/word/2010/wordprocessingInk" xmlns:wne="http://schemas.microsoft.com/office/word/2006/wordml" xmlns:wps="http://schemas.microsoft.com/office/word/2010/wordprocessingShape" mc:Ignorable="w14 w15 w16se w16cid w16 w16cex w16sdtdh wp14">
+<w:footnotes xmlns:wpc="http://schemas.microsoft.com/office/word/2010/wordprocessingCanvas" xmlns:cx="http://schemas.microsoft.com/office/drawing/2014/chartex" xmlns:cx1="http://schemas.microsoft.com/office/drawing/2015/9/8/chartex" xmlns:cx2="http://schemas.microsoft.com/office/drawing/2015/10/21/chartex" xmlns:cx3="http://schemas.microsoft.com/office/drawing/2016/5/9/chartex" xmlns:cx4="http://schemas.microsoft.com/office/drawing/2016/5/10/chartex" xmlns:cx5="http://schemas.microsoft.com/office/drawing/2016/5/11/chartex" xmlns:cx6="http://schemas.microsoft.com/office/drawing/2016/5/12/chartex" xmlns:cx7="http://schemas.microsoft.com/office/drawing/2016/5/13/chartex" xmlns:cx8="http://schemas.microsoft.com/office/drawing/2016/5/14/chartex" xmlns:mc="http://schemas.openxmlformats.org/markup-compatibility/2006" xmlns:aink="http://schemas.microsoft.com/office/drawing/2016/ink" xmlns:am3d="http://schemas.microsoft.com/office/drawing/2017/model3d" xmlns:o="urn:schemas-microsoft-com:office:office" xmlns:oel="http://schemas.microsoft.com/office/2019/extlst" xmlns:r="http://schemas.openxmlformats.org/officeDocument/2006/relationships" xmlns:m="http://schemas.openxmlformats.org/officeDocument/2006/math" xmlns:v="urn:schemas-microsoft-com:vml" xmlns:wp14="http://schemas.microsoft.com/office/word/2010/wordprocessingDrawing" xmlns:wp="http://schemas.openxmlformats.org/drawingml/2006/wordprocessingDrawing" xmlns:w10="urn:schemas-microsoft-com:office:word" xmlns:w="http://schemas.openxmlformats.org/wordprocessingml/2006/main" xmlns:w14="http://schemas.microsoft.com/office/word/2010/wordml" xmlns:w15="http://schemas.microsoft.com/office/word/2012/wordml" xmlns:w16cex="http://schemas.microsoft.com/office/word/2018/wordml/cex" xmlns:w16cid="http://schemas.microsoft.com/office/word/2016/wordml/cid" xmlns:w16="http://schemas.microsoft.com/office/word/2018/wordml" xmlns:w16du="http://schemas.microsoft.com/office/word/2023/wordml/word16du" xmlns:w16sdtdh="http://schemas.microsoft.com/office/word/2020/wordml/sdtdatahash" xmlns:w16se="http://schemas.microsoft.com/office/word/2015/wordml/symex" xmlns:wpg="http://schemas.microsoft.com/office/word/2010/wordprocessingGroup" xmlns:wpi="http://schemas.microsoft.com/office/word/2010/wordprocessingInk" xmlns:wne="http://schemas.microsoft.com/office/word/2006/wordml" xmlns:wps="http://schemas.microsoft.com/office/word/2010/wordprocessingShape" mc:Ignorable="w14 w15 w16se w16cid w16 w16cex w16sdtdh w16du wp14">
   <w:footnote w:type="separator" w:id="-1">
     <w:p>
       <w:r>
@@ -1376,7 +1263,7 @@
 </file>
 
 <file path=word/header1.xml><?xml version="1.0" encoding="utf-8"?>
-<w:hdr xmlns:wpc="http://schemas.microsoft.com/office/word/2010/wordprocessingCanvas" xmlns:cx="http://schemas.microsoft.com/office/drawing/2014/chartex" xmlns:cx1="http://schemas.microsoft.com/office/drawing/2015/9/8/chartex" xmlns:cx2="http://schemas.microsoft.com/office/drawing/2015/10/21/chartex" xmlns:cx3="http://schemas.microsoft.com/office/drawing/2016/5/9/chartex" xmlns:cx4="http://schemas.microsoft.com/office/drawing/2016/5/10/chartex" xmlns:cx5="http://schemas.microsoft.com/office/drawing/2016/5/11/chartex" xmlns:cx6="http://schemas.microsoft.com/office/drawing/2016/5/12/chartex" xmlns:cx7="http://schemas.microsoft.com/office/drawing/2016/5/13/chartex" xmlns:cx8="http://schemas.microsoft.com/office/drawing/2016/5/14/chartex" xmlns:mc="http://schemas.openxmlformats.org/markup-compatibility/2006" xmlns:aink="http://schemas.microsoft.com/office/drawing/2016/ink" xmlns:am3d="http://schemas.microsoft.com/office/drawing/2017/model3d" xmlns:o="urn:schemas-microsoft-com:office:office" xmlns:oel="http://schemas.microsoft.com/office/2019/extlst" xmlns:r="http://schemas.openxmlformats.org/officeDocument/2006/relationships" xmlns:m="http://schemas.openxmlformats.org/officeDocument/2006/math" xmlns:v="urn:schemas-microsoft-com:vml" xmlns:wp14="http://schemas.microsoft.com/office/word/2010/wordprocessingDrawing" xmlns:wp="http://schemas.openxmlformats.org/drawingml/2006/wordprocessingDrawing" xmlns:w10="urn:schemas-microsoft-com:office:word" xmlns:w="http://schemas.openxmlformats.org/wordprocessingml/2006/main" xmlns:w14="http://schemas.microsoft.com/office/word/2010/wordml" xmlns:w15="http://schemas.microsoft.com/office/word/2012/wordml" xmlns:w16cex="http://schemas.microsoft.com/office/word/2018/wordml/cex" xmlns:w16cid="http://schemas.microsoft.com/office/word/2016/wordml/cid" xmlns:w16="http://schemas.microsoft.com/office/word/2018/wordml" xmlns:w16sdtdh="http://schemas.microsoft.com/office/word/2020/wordml/sdtdatahash" xmlns:w16se="http://schemas.microsoft.com/office/word/2015/wordml/symex" xmlns:wpg="http://schemas.microsoft.com/office/word/2010/wordprocessingGroup" xmlns:wpi="http://schemas.microsoft.com/office/word/2010/wordprocessingInk" xmlns:wne="http://schemas.microsoft.com/office/word/2006/wordml" xmlns:wps="http://schemas.microsoft.com/office/word/2010/wordprocessingShape" mc:Ignorable="w14 w15 w16se w16cid w16 w16cex w16sdtdh wp14">
+<w:hdr xmlns:wpc="http://schemas.microsoft.com/office/word/2010/wordprocessingCanvas" xmlns:cx="http://schemas.microsoft.com/office/drawing/2014/chartex" xmlns:cx1="http://schemas.microsoft.com/office/drawing/2015/9/8/chartex" xmlns:cx2="http://schemas.microsoft.com/office/drawing/2015/10/21/chartex" xmlns:cx3="http://schemas.microsoft.com/office/drawing/2016/5/9/chartex" xmlns:cx4="http://schemas.microsoft.com/office/drawing/2016/5/10/chartex" xmlns:cx5="http://schemas.microsoft.com/office/drawing/2016/5/11/chartex" xmlns:cx6="http://schemas.microsoft.com/office/drawing/2016/5/12/chartex" xmlns:cx7="http://schemas.microsoft.com/office/drawing/2016/5/13/chartex" xmlns:cx8="http://schemas.microsoft.com/office/drawing/2016/5/14/chartex" xmlns:mc="http://schemas.openxmlformats.org/markup-compatibility/2006" xmlns:aink="http://schemas.microsoft.com/office/drawing/2016/ink" xmlns:am3d="http://schemas.microsoft.com/office/drawing/2017/model3d" xmlns:o="urn:schemas-microsoft-com:office:office" xmlns:oel="http://schemas.microsoft.com/office/2019/extlst" xmlns:r="http://schemas.openxmlformats.org/officeDocument/2006/relationships" xmlns:m="http://schemas.openxmlformats.org/officeDocument/2006/math" xmlns:v="urn:schemas-microsoft-com:vml" xmlns:wp14="http://schemas.microsoft.com/office/word/2010/wordprocessingDrawing" xmlns:wp="http://schemas.openxmlformats.org/drawingml/2006/wordprocessingDrawing" xmlns:w10="urn:schemas-microsoft-com:office:word" xmlns:w="http://schemas.openxmlformats.org/wordprocessingml/2006/main" xmlns:w14="http://schemas.microsoft.com/office/word/2010/wordml" xmlns:w15="http://schemas.microsoft.com/office/word/2012/wordml" xmlns:w16cex="http://schemas.microsoft.com/office/word/2018/wordml/cex" xmlns:w16cid="http://schemas.microsoft.com/office/word/2016/wordml/cid" xmlns:w16="http://schemas.microsoft.com/office/word/2018/wordml" xmlns:w16du="http://schemas.microsoft.com/office/word/2023/wordml/word16du" xmlns:w16sdtdh="http://schemas.microsoft.com/office/word/2020/wordml/sdtdatahash" xmlns:w16se="http://schemas.microsoft.com/office/word/2015/wordml/symex" xmlns:wpg="http://schemas.microsoft.com/office/word/2010/wordprocessingGroup" xmlns:wpi="http://schemas.microsoft.com/office/word/2010/wordprocessingInk" xmlns:wne="http://schemas.microsoft.com/office/word/2006/wordml" xmlns:wps="http://schemas.microsoft.com/office/word/2010/wordprocessingShape" mc:Ignorable="w14 w15 w16se w16cid w16 w16cex w16sdtdh w16du wp14">
   <w:p>
     <w:pPr>
       <w:pStyle w:val="Header"/>
@@ -1457,7 +1344,7 @@
 </file>
 
 <file path=word/numbering.xml><?xml version="1.0" encoding="utf-8"?>
-<w:numbering xmlns:wpc="http://schemas.microsoft.com/office/word/2010/wordprocessingCanvas" xmlns:cx="http://schemas.microsoft.com/office/drawing/2014/chartex" xmlns:cx1="http://schemas.microsoft.com/office/drawing/2015/9/8/chartex" xmlns:cx2="http://schemas.microsoft.com/office/drawing/2015/10/21/chartex" xmlns:cx3="http://schemas.microsoft.com/office/drawing/2016/5/9/chartex" xmlns:cx4="http://schemas.microsoft.com/office/drawing/2016/5/10/chartex" xmlns:cx5="http://schemas.microsoft.com/office/drawing/2016/5/11/chartex" xmlns:cx6="http://schemas.microsoft.com/office/drawing/2016/5/12/chartex" xmlns:cx7="http://schemas.microsoft.com/office/drawing/2016/5/13/chartex" xmlns:cx8="http://schemas.microsoft.com/office/drawing/2016/5/14/chartex" xmlns:mc="http://schemas.openxmlformats.org/markup-compatibility/2006" xmlns:aink="http://schemas.microsoft.com/office/drawing/2016/ink" xmlns:am3d="http://schemas.microsoft.com/office/drawing/2017/model3d" xmlns:o="urn:schemas-microsoft-com:office:office" xmlns:oel="http://schemas.microsoft.com/office/2019/extlst" xmlns:r="http://schemas.openxmlformats.org/officeDocument/2006/relationships" xmlns:m="http://schemas.openxmlformats.org/officeDocument/2006/math" xmlns:v="urn:schemas-microsoft-com:vml" xmlns:wp14="http://schemas.microsoft.com/office/word/2010/wordprocessingDrawing" xmlns:wp="http://schemas.openxmlformats.org/drawingml/2006/wordprocessingDrawing" xmlns:w10="urn:schemas-microsoft-com:office:word" xmlns:w="http://schemas.openxmlformats.org/wordprocessingml/2006/main" xmlns:w14="http://schemas.microsoft.com/office/word/2010/wordml" xmlns:w15="http://schemas.microsoft.com/office/word/2012/wordml" xmlns:w16cex="http://schemas.microsoft.com/office/word/2018/wordml/cex" xmlns:w16cid="http://schemas.microsoft.com/office/word/2016/wordml/cid" xmlns:w16="http://schemas.microsoft.com/office/word/2018/wordml" xmlns:w16sdtdh="http://schemas.microsoft.com/office/word/2020/wordml/sdtdatahash" xmlns:w16se="http://schemas.microsoft.com/office/word/2015/wordml/symex" xmlns:wpg="http://schemas.microsoft.com/office/word/2010/wordprocessingGroup" xmlns:wpi="http://schemas.microsoft.com/office/word/2010/wordprocessingInk" xmlns:wne="http://schemas.microsoft.com/office/word/2006/wordml" xmlns:wps="http://schemas.microsoft.com/office/word/2010/wordprocessingShape" mc:Ignorable="w14 w15 w16se w16cid w16 w16cex w16sdtdh wp14">
+<w:numbering xmlns:wpc="http://schemas.microsoft.com/office/word/2010/wordprocessingCanvas" xmlns:cx="http://schemas.microsoft.com/office/drawing/2014/chartex" xmlns:cx1="http://schemas.microsoft.com/office/drawing/2015/9/8/chartex" xmlns:cx2="http://schemas.microsoft.com/office/drawing/2015/10/21/chartex" xmlns:cx3="http://schemas.microsoft.com/office/drawing/2016/5/9/chartex" xmlns:cx4="http://schemas.microsoft.com/office/drawing/2016/5/10/chartex" xmlns:cx5="http://schemas.microsoft.com/office/drawing/2016/5/11/chartex" xmlns:cx6="http://schemas.microsoft.com/office/drawing/2016/5/12/chartex" xmlns:cx7="http://schemas.microsoft.com/office/drawing/2016/5/13/chartex" xmlns:cx8="http://schemas.microsoft.com/office/drawing/2016/5/14/chartex" xmlns:mc="http://schemas.openxmlformats.org/markup-compatibility/2006" xmlns:aink="http://schemas.microsoft.com/office/drawing/2016/ink" xmlns:am3d="http://schemas.microsoft.com/office/drawing/2017/model3d" xmlns:o="urn:schemas-microsoft-com:office:office" xmlns:oel="http://schemas.microsoft.com/office/2019/extlst" xmlns:r="http://schemas.openxmlformats.org/officeDocument/2006/relationships" xmlns:m="http://schemas.openxmlformats.org/officeDocument/2006/math" xmlns:v="urn:schemas-microsoft-com:vml" xmlns:wp14="http://schemas.microsoft.com/office/word/2010/wordprocessingDrawing" xmlns:wp="http://schemas.openxmlformats.org/drawingml/2006/wordprocessingDrawing" xmlns:w10="urn:schemas-microsoft-com:office:word" xmlns:w="http://schemas.openxmlformats.org/wordprocessingml/2006/main" xmlns:w14="http://schemas.microsoft.com/office/word/2010/wordml" xmlns:w15="http://schemas.microsoft.com/office/word/2012/wordml" xmlns:w16cex="http://schemas.microsoft.com/office/word/2018/wordml/cex" xmlns:w16cid="http://schemas.microsoft.com/office/word/2016/wordml/cid" xmlns:w16="http://schemas.microsoft.com/office/word/2018/wordml" xmlns:w16du="http://schemas.microsoft.com/office/word/2023/wordml/word16du" xmlns:w16sdtdh="http://schemas.microsoft.com/office/word/2020/wordml/sdtdatahash" xmlns:w16se="http://schemas.microsoft.com/office/word/2015/wordml/symex" xmlns:wpg="http://schemas.microsoft.com/office/word/2010/wordprocessingGroup" xmlns:wpi="http://schemas.microsoft.com/office/word/2010/wordprocessingInk" xmlns:wne="http://schemas.microsoft.com/office/word/2006/wordml" xmlns:wps="http://schemas.microsoft.com/office/word/2010/wordprocessingShape" mc:Ignorable="w14 w15 w16se w16cid w16 w16cex w16sdtdh w16du wp14">
   <w:abstractNum w:abstractNumId="0" w15:restartNumberingAfterBreak="0">
     <w:nsid w:val="2DC051E9"/>
     <w:multiLevelType w:val="hybridMultilevel"/>
@@ -1810,7 +1697,7 @@
 </file>
 
 <file path=word/styles.xml><?xml version="1.0" encoding="utf-8"?>
-<w:styles xmlns:mc="http://schemas.openxmlformats.org/markup-compatibility/2006" xmlns:r="http://schemas.openxmlformats.org/officeDocument/2006/relationships" xmlns:w="http://schemas.openxmlformats.org/wordprocessingml/2006/main" xmlns:w14="http://schemas.microsoft.com/office/word/2010/wordml" xmlns:w15="http://schemas.microsoft.com/office/word/2012/wordml" xmlns:w16cex="http://schemas.microsoft.com/office/word/2018/wordml/cex" xmlns:w16cid="http://schemas.microsoft.com/office/word/2016/wordml/cid" xmlns:w16="http://schemas.microsoft.com/office/word/2018/wordml" xmlns:w16sdtdh="http://schemas.microsoft.com/office/word/2020/wordml/sdtdatahash" xmlns:w16se="http://schemas.microsoft.com/office/word/2015/wordml/symex" mc:Ignorable="w14 w15 w16se w16cid w16 w16cex w16sdtdh">
+<w:styles xmlns:mc="http://schemas.openxmlformats.org/markup-compatibility/2006" xmlns:r="http://schemas.openxmlformats.org/officeDocument/2006/relationships" xmlns:w="http://schemas.openxmlformats.org/wordprocessingml/2006/main" xmlns:w14="http://schemas.microsoft.com/office/word/2010/wordml" xmlns:w15="http://schemas.microsoft.com/office/word/2012/wordml" xmlns:w16cex="http://schemas.microsoft.com/office/word/2018/wordml/cex" xmlns:w16cid="http://schemas.microsoft.com/office/word/2016/wordml/cid" xmlns:w16="http://schemas.microsoft.com/office/word/2018/wordml" xmlns:w16du="http://schemas.microsoft.com/office/word/2023/wordml/word16du" xmlns:w16sdtdh="http://schemas.microsoft.com/office/word/2020/wordml/sdtdatahash" xmlns:w16se="http://schemas.microsoft.com/office/word/2015/wordml/symex" mc:Ignorable="w14 w15 w16se w16cid w16 w16cex w16sdtdh w16du">
   <w:docDefaults>
     <w:rPrDefault>
       <w:rPr>
@@ -2406,6 +2293,7 @@
   <w:style w:type="character" w:default="1" w:styleId="DefaultParagraphFont">
     <w:name w:val="Default Paragraph Font"/>
     <w:uiPriority w:val="1"/>
+    <w:semiHidden/>
     <w:unhideWhenUsed/>
   </w:style>
   <w:style w:type="table" w:default="1" w:styleId="TableNormal">

</xml_diff>

<commit_message>
Fixes merge conflict and alphabetized table
</commit_message>
<xml_diff>
--- a/docs/saml-integration-guide-for-partners.docx
+++ b/docs/saml-integration-guide-for-partners.docx
@@ -169,6 +169,7 @@
         </w:rPr>
         <w:t xml:space="preserve">New URL: </w:t>
       </w:r>
+      <w:proofErr w:type="gramStart"/>
       <w:r>
         <w:rPr>
           <w:rFonts w:asciiTheme="majorHAnsi" w:eastAsiaTheme="majorEastAsia" w:hAnsiTheme="majorHAnsi" w:cstheme="majorBidi"/>
@@ -203,7 +204,26 @@
           <w:sz w:val="32"/>
           <w:szCs w:val="32"/>
         </w:rPr>
-        <w:t>[yourpartnersamlstring]</w:t>
+        <w:t>[</w:t>
+      </w:r>
+      <w:proofErr w:type="gramEnd"/>
+      <w:r>
+        <w:rPr>
+          <w:rFonts w:asciiTheme="majorHAnsi" w:eastAsiaTheme="majorEastAsia" w:hAnsiTheme="majorHAnsi" w:cstheme="majorBidi"/>
+          <w:color w:val="0F4761" w:themeColor="accent1" w:themeShade="BF"/>
+          <w:sz w:val="32"/>
+          <w:szCs w:val="32"/>
+        </w:rPr>
+        <w:t>YourPartnerClientId</w:t>
+      </w:r>
+      <w:r>
+        <w:rPr>
+          <w:rFonts w:asciiTheme="majorHAnsi" w:eastAsiaTheme="majorEastAsia" w:hAnsiTheme="majorHAnsi" w:cstheme="majorBidi"/>
+          <w:color w:val="0F4761" w:themeColor="accent1" w:themeShade="BF"/>
+          <w:sz w:val="32"/>
+          <w:szCs w:val="32"/>
+        </w:rPr>
+        <w:t>]</w:t>
       </w:r>
     </w:p>
     <w:p>
@@ -354,6 +374,7 @@
           <w:szCs w:val="28"/>
         </w:rPr>
       </w:pPr>
+      <w:proofErr w:type="spellStart"/>
       <w:r>
         <w:rPr>
           <w:rFonts w:asciiTheme="majorHAnsi" w:eastAsiaTheme="majorEastAsia" w:hAnsiTheme="majorHAnsi" w:cstheme="majorBidi"/>
@@ -363,6 +384,7 @@
         </w:rPr>
         <w:t>emailaddress</w:t>
       </w:r>
+      <w:proofErr w:type="spellEnd"/>
     </w:p>
     <w:p>
       <w:pPr>
@@ -378,6 +400,7 @@
           <w:szCs w:val="28"/>
         </w:rPr>
       </w:pPr>
+      <w:proofErr w:type="spellStart"/>
       <w:r>
         <w:rPr>
           <w:rFonts w:asciiTheme="majorHAnsi" w:eastAsiaTheme="majorEastAsia" w:hAnsiTheme="majorHAnsi" w:cstheme="majorBidi"/>
@@ -387,6 +410,7 @@
         </w:rPr>
         <w:t>givenname</w:t>
       </w:r>
+      <w:proofErr w:type="spellEnd"/>
     </w:p>
     <w:p>
       <w:pPr>
@@ -455,574 +479,1906 @@
         <w:t>These are the attributes we are adding for backwards compatibility:</w:t>
       </w:r>
     </w:p>
-    <w:p>
-      <w:pPr>
-        <w:pStyle w:val="ListParagraph"/>
-        <w:numPr>
-          <w:ilvl w:val="0"/>
-          <w:numId w:val="2"/>
-        </w:numPr>
-        <w:rPr>
-          <w:rFonts w:asciiTheme="majorHAnsi" w:eastAsiaTheme="majorEastAsia" w:hAnsiTheme="majorHAnsi" w:cstheme="majorBidi"/>
-          <w:color w:val="000000" w:themeColor="text1"/>
-          <w:sz w:val="28"/>
-          <w:szCs w:val="28"/>
-        </w:rPr>
-      </w:pPr>
-      <w:r>
-        <w:rPr>
-          <w:rFonts w:asciiTheme="majorHAnsi" w:eastAsiaTheme="majorEastAsia" w:hAnsiTheme="majorHAnsi" w:cstheme="majorBidi"/>
-          <w:color w:val="000000" w:themeColor="text1"/>
-          <w:sz w:val="28"/>
-          <w:szCs w:val="28"/>
-        </w:rPr>
-        <w:t>account_type</w:t>
-      </w:r>
-    </w:p>
-    <w:p>
-      <w:pPr>
-        <w:pStyle w:val="ListParagraph"/>
-        <w:numPr>
-          <w:ilvl w:val="0"/>
-          <w:numId w:val="2"/>
-        </w:numPr>
-        <w:rPr>
-          <w:rFonts w:asciiTheme="majorHAnsi" w:eastAsiaTheme="majorEastAsia" w:hAnsiTheme="majorHAnsi" w:cstheme="majorBidi"/>
-          <w:color w:val="000000" w:themeColor="text1"/>
-          <w:sz w:val="28"/>
-          <w:szCs w:val="28"/>
-        </w:rPr>
-      </w:pPr>
-      <w:r>
-        <w:rPr>
-          <w:rFonts w:asciiTheme="majorHAnsi" w:eastAsiaTheme="majorEastAsia" w:hAnsiTheme="majorHAnsi" w:cstheme="majorBidi"/>
-          <w:color w:val="000000" w:themeColor="text1"/>
-          <w:sz w:val="28"/>
-          <w:szCs w:val="28"/>
-        </w:rPr>
-        <w:t>email</w:t>
-      </w:r>
-    </w:p>
-    <w:p>
-      <w:pPr>
-        <w:pStyle w:val="ListParagraph"/>
-        <w:numPr>
-          <w:ilvl w:val="0"/>
-          <w:numId w:val="2"/>
-        </w:numPr>
-        <w:rPr>
-          <w:rFonts w:asciiTheme="majorHAnsi" w:eastAsiaTheme="majorEastAsia" w:hAnsiTheme="majorHAnsi" w:cstheme="majorBidi"/>
-          <w:color w:val="000000" w:themeColor="text1"/>
-          <w:sz w:val="28"/>
-          <w:szCs w:val="28"/>
-        </w:rPr>
-      </w:pPr>
-      <w:r>
-        <w:rPr>
-          <w:rFonts w:asciiTheme="majorHAnsi" w:eastAsiaTheme="majorEastAsia" w:hAnsiTheme="majorHAnsi" w:cstheme="majorBidi"/>
-          <w:color w:val="000000" w:themeColor="text1"/>
-          <w:sz w:val="28"/>
-          <w:szCs w:val="28"/>
-        </w:rPr>
-        <w:t>email_address</w:t>
-      </w:r>
-      <w:r>
-        <w:rPr>
-          <w:rFonts w:asciiTheme="majorHAnsi" w:eastAsiaTheme="majorEastAsia" w:hAnsiTheme="majorHAnsi" w:cstheme="majorBidi"/>
-          <w:color w:val="000000" w:themeColor="text1"/>
-          <w:sz w:val="28"/>
-          <w:szCs w:val="28"/>
-        </w:rPr>
-        <w:t xml:space="preserve"> (Deprecated) </w:t>
-      </w:r>
-    </w:p>
-    <w:p>
-      <w:pPr>
-        <w:pStyle w:val="ListParagraph"/>
-        <w:numPr>
-          <w:ilvl w:val="0"/>
-          <w:numId w:val="2"/>
-        </w:numPr>
-        <w:rPr>
-          <w:rFonts w:asciiTheme="majorHAnsi" w:eastAsiaTheme="majorEastAsia" w:hAnsiTheme="majorHAnsi" w:cstheme="majorBidi"/>
-          <w:color w:val="000000" w:themeColor="text1"/>
-          <w:sz w:val="28"/>
-          <w:szCs w:val="28"/>
-        </w:rPr>
-      </w:pPr>
-      <w:r>
-        <w:rPr>
-          <w:rFonts w:asciiTheme="majorHAnsi" w:eastAsiaTheme="majorEastAsia" w:hAnsiTheme="majorHAnsi" w:cstheme="majorBidi"/>
-          <w:color w:val="000000" w:themeColor="text1"/>
-          <w:sz w:val="28"/>
-          <w:szCs w:val="28"/>
-        </w:rPr>
-        <w:t>email_verified</w:t>
-      </w:r>
-    </w:p>
-    <w:p>
-      <w:pPr>
-        <w:pStyle w:val="ListParagraph"/>
-        <w:numPr>
-          <w:ilvl w:val="0"/>
-          <w:numId w:val="2"/>
-        </w:numPr>
-        <w:rPr>
-          <w:rFonts w:asciiTheme="majorHAnsi" w:eastAsiaTheme="majorEastAsia" w:hAnsiTheme="majorHAnsi" w:cstheme="majorBidi"/>
-          <w:color w:val="000000" w:themeColor="text1"/>
-          <w:sz w:val="28"/>
-          <w:szCs w:val="28"/>
-        </w:rPr>
-      </w:pPr>
-      <w:r>
-        <w:rPr>
-          <w:rFonts w:asciiTheme="majorHAnsi" w:eastAsiaTheme="majorEastAsia" w:hAnsiTheme="majorHAnsi" w:cstheme="majorBidi"/>
-          <w:color w:val="000000" w:themeColor="text1"/>
-          <w:sz w:val="28"/>
-          <w:szCs w:val="28"/>
-        </w:rPr>
-        <w:t>family_name</w:t>
-      </w:r>
-      <w:r>
-        <w:rPr>
-          <w:rFonts w:asciiTheme="majorHAnsi" w:eastAsiaTheme="majorEastAsia" w:hAnsiTheme="majorHAnsi" w:cstheme="majorBidi"/>
-          <w:color w:val="000000" w:themeColor="text1"/>
-          <w:sz w:val="28"/>
-          <w:szCs w:val="28"/>
-        </w:rPr>
-        <w:t xml:space="preserve"> (Deprecated)</w:t>
-      </w:r>
-    </w:p>
-    <w:p>
-      <w:pPr>
-        <w:pStyle w:val="ListParagraph"/>
-        <w:numPr>
-          <w:ilvl w:val="0"/>
-          <w:numId w:val="2"/>
-        </w:numPr>
-        <w:rPr>
-          <w:rFonts w:asciiTheme="majorHAnsi" w:eastAsiaTheme="majorEastAsia" w:hAnsiTheme="majorHAnsi" w:cstheme="majorBidi"/>
-          <w:color w:val="000000" w:themeColor="text1"/>
-          <w:sz w:val="28"/>
-          <w:szCs w:val="28"/>
-        </w:rPr>
-      </w:pPr>
-      <w:r>
-        <w:rPr>
-          <w:rFonts w:asciiTheme="majorHAnsi" w:eastAsiaTheme="majorEastAsia" w:hAnsiTheme="majorHAnsi" w:cstheme="majorBidi"/>
-          <w:color w:val="000000" w:themeColor="text1"/>
-          <w:sz w:val="28"/>
-          <w:szCs w:val="28"/>
-        </w:rPr>
-        <w:t>first_name</w:t>
-      </w:r>
-    </w:p>
-    <w:p>
-      <w:pPr>
-        <w:pStyle w:val="ListParagraph"/>
-        <w:numPr>
-          <w:ilvl w:val="0"/>
-          <w:numId w:val="2"/>
-        </w:numPr>
-        <w:rPr>
-          <w:rFonts w:asciiTheme="majorHAnsi" w:eastAsiaTheme="majorEastAsia" w:hAnsiTheme="majorHAnsi" w:cstheme="majorBidi"/>
-          <w:color w:val="000000" w:themeColor="text1"/>
-          <w:sz w:val="28"/>
-          <w:szCs w:val="28"/>
-        </w:rPr>
-      </w:pPr>
-      <w:r>
-        <w:rPr>
-          <w:rFonts w:asciiTheme="majorHAnsi" w:eastAsiaTheme="majorEastAsia" w:hAnsiTheme="majorHAnsi" w:cstheme="majorBidi"/>
-          <w:color w:val="000000" w:themeColor="text1"/>
-          <w:sz w:val="28"/>
-          <w:szCs w:val="28"/>
-        </w:rPr>
-        <w:t>firstName</w:t>
-      </w:r>
-      <w:r>
-        <w:rPr>
-          <w:rFonts w:asciiTheme="majorHAnsi" w:eastAsiaTheme="majorEastAsia" w:hAnsiTheme="majorHAnsi" w:cstheme="majorBidi"/>
-          <w:color w:val="000000" w:themeColor="text1"/>
-          <w:sz w:val="28"/>
-          <w:szCs w:val="28"/>
-        </w:rPr>
-        <w:t xml:space="preserve"> (Deprecated)</w:t>
-      </w:r>
-    </w:p>
-    <w:p>
-      <w:pPr>
-        <w:pStyle w:val="ListParagraph"/>
-        <w:numPr>
-          <w:ilvl w:val="0"/>
-          <w:numId w:val="2"/>
-        </w:numPr>
-        <w:rPr>
-          <w:rFonts w:asciiTheme="majorHAnsi" w:eastAsiaTheme="majorEastAsia" w:hAnsiTheme="majorHAnsi" w:cstheme="majorBidi"/>
-          <w:color w:val="000000" w:themeColor="text1"/>
-          <w:sz w:val="28"/>
-          <w:szCs w:val="28"/>
-        </w:rPr>
-      </w:pPr>
-      <w:r>
-        <w:rPr>
-          <w:rFonts w:asciiTheme="majorHAnsi" w:eastAsiaTheme="majorEastAsia" w:hAnsiTheme="majorHAnsi" w:cstheme="majorBidi"/>
-          <w:color w:val="000000" w:themeColor="text1"/>
-          <w:sz w:val="28"/>
-          <w:szCs w:val="28"/>
-        </w:rPr>
-        <w:t>given_name</w:t>
-      </w:r>
-      <w:r>
-        <w:rPr>
-          <w:rFonts w:asciiTheme="majorHAnsi" w:eastAsiaTheme="majorEastAsia" w:hAnsiTheme="majorHAnsi" w:cstheme="majorBidi"/>
-          <w:color w:val="000000" w:themeColor="text1"/>
-          <w:sz w:val="28"/>
-          <w:szCs w:val="28"/>
-        </w:rPr>
-        <w:t xml:space="preserve"> (Deprecated)</w:t>
-      </w:r>
-    </w:p>
-    <w:p>
-      <w:pPr>
-        <w:pStyle w:val="ListParagraph"/>
-        <w:numPr>
-          <w:ilvl w:val="0"/>
-          <w:numId w:val="2"/>
-        </w:numPr>
-        <w:rPr>
-          <w:rFonts w:asciiTheme="majorHAnsi" w:eastAsiaTheme="majorEastAsia" w:hAnsiTheme="majorHAnsi" w:cstheme="majorBidi"/>
-          <w:color w:val="000000" w:themeColor="text1"/>
-          <w:sz w:val="28"/>
-          <w:szCs w:val="28"/>
-        </w:rPr>
-      </w:pPr>
-      <w:r>
-        <w:rPr>
-          <w:rFonts w:asciiTheme="majorHAnsi" w:eastAsiaTheme="majorEastAsia" w:hAnsiTheme="majorHAnsi" w:cstheme="majorBidi"/>
-          <w:color w:val="000000" w:themeColor="text1"/>
-          <w:sz w:val="28"/>
-          <w:szCs w:val="28"/>
-        </w:rPr>
-        <w:t>last_name</w:t>
-      </w:r>
-    </w:p>
-    <w:p>
-      <w:pPr>
-        <w:pStyle w:val="ListParagraph"/>
-        <w:numPr>
-          <w:ilvl w:val="0"/>
-          <w:numId w:val="2"/>
-        </w:numPr>
-        <w:rPr>
-          <w:rFonts w:asciiTheme="majorHAnsi" w:eastAsiaTheme="majorEastAsia" w:hAnsiTheme="majorHAnsi" w:cstheme="majorBidi"/>
-          <w:color w:val="000000" w:themeColor="text1"/>
-          <w:sz w:val="28"/>
-          <w:szCs w:val="28"/>
-        </w:rPr>
-      </w:pPr>
-      <w:r>
-        <w:rPr>
-          <w:rFonts w:asciiTheme="majorHAnsi" w:eastAsiaTheme="majorEastAsia" w:hAnsiTheme="majorHAnsi" w:cstheme="majorBidi"/>
-          <w:color w:val="000000" w:themeColor="text1"/>
-          <w:sz w:val="28"/>
-          <w:szCs w:val="28"/>
-        </w:rPr>
-        <w:t>lastName</w:t>
-      </w:r>
-      <w:r>
-        <w:rPr>
-          <w:rFonts w:asciiTheme="majorHAnsi" w:eastAsiaTheme="majorEastAsia" w:hAnsiTheme="majorHAnsi" w:cstheme="majorBidi"/>
-          <w:color w:val="000000" w:themeColor="text1"/>
-          <w:sz w:val="28"/>
-          <w:szCs w:val="28"/>
-        </w:rPr>
-        <w:t xml:space="preserve"> (Deprecated)</w:t>
-      </w:r>
-    </w:p>
-    <w:p>
-      <w:pPr>
-        <w:pStyle w:val="ListParagraph"/>
-        <w:numPr>
-          <w:ilvl w:val="0"/>
-          <w:numId w:val="2"/>
-        </w:numPr>
-        <w:rPr>
-          <w:rFonts w:asciiTheme="majorHAnsi" w:eastAsiaTheme="majorEastAsia" w:hAnsiTheme="majorHAnsi" w:cstheme="majorBidi"/>
-          <w:color w:val="000000" w:themeColor="text1"/>
-          <w:sz w:val="28"/>
-          <w:szCs w:val="28"/>
-        </w:rPr>
-      </w:pPr>
-      <w:r>
-        <w:rPr>
-          <w:rFonts w:asciiTheme="majorHAnsi" w:eastAsiaTheme="majorEastAsia" w:hAnsiTheme="majorHAnsi" w:cstheme="majorBidi"/>
-          <w:color w:val="000000" w:themeColor="text1"/>
-          <w:sz w:val="28"/>
-          <w:szCs w:val="28"/>
-        </w:rPr>
-        <w:t>loyaltyAccountBalance</w:t>
-      </w:r>
-    </w:p>
-    <w:p>
-      <w:pPr>
-        <w:pStyle w:val="ListParagraph"/>
-        <w:numPr>
-          <w:ilvl w:val="0"/>
-          <w:numId w:val="2"/>
-        </w:numPr>
-        <w:rPr>
-          <w:rFonts w:asciiTheme="majorHAnsi" w:eastAsiaTheme="majorEastAsia" w:hAnsiTheme="majorHAnsi" w:cstheme="majorBidi"/>
-          <w:color w:val="000000" w:themeColor="text1"/>
-          <w:sz w:val="28"/>
-          <w:szCs w:val="28"/>
-        </w:rPr>
-      </w:pPr>
-      <w:r>
-        <w:rPr>
-          <w:rFonts w:asciiTheme="majorHAnsi" w:eastAsiaTheme="majorEastAsia" w:hAnsiTheme="majorHAnsi" w:cstheme="majorBidi"/>
-          <w:color w:val="000000" w:themeColor="text1"/>
-          <w:sz w:val="28"/>
-          <w:szCs w:val="28"/>
-        </w:rPr>
-        <w:t>member_id</w:t>
-      </w:r>
-    </w:p>
-    <w:p>
-      <w:pPr>
-        <w:pStyle w:val="ListParagraph"/>
-        <w:numPr>
-          <w:ilvl w:val="0"/>
-          <w:numId w:val="2"/>
-        </w:numPr>
-        <w:rPr>
-          <w:rFonts w:asciiTheme="majorHAnsi" w:eastAsiaTheme="majorEastAsia" w:hAnsiTheme="majorHAnsi" w:cstheme="majorBidi"/>
-          <w:color w:val="000000" w:themeColor="text1"/>
-          <w:sz w:val="28"/>
-          <w:szCs w:val="28"/>
-        </w:rPr>
-      </w:pPr>
-      <w:r>
-        <w:rPr>
-          <w:rFonts w:asciiTheme="majorHAnsi" w:eastAsiaTheme="majorEastAsia" w:hAnsiTheme="majorHAnsi" w:cstheme="majorBidi"/>
-          <w:color w:val="000000" w:themeColor="text1"/>
-          <w:sz w:val="28"/>
-          <w:szCs w:val="28"/>
-        </w:rPr>
-        <w:t>membershipId</w:t>
-      </w:r>
-    </w:p>
-    <w:p>
-      <w:pPr>
-        <w:pStyle w:val="ListParagraph"/>
-        <w:numPr>
-          <w:ilvl w:val="0"/>
-          <w:numId w:val="2"/>
-        </w:numPr>
-        <w:rPr>
-          <w:rFonts w:asciiTheme="majorHAnsi" w:eastAsiaTheme="majorEastAsia" w:hAnsiTheme="majorHAnsi" w:cstheme="majorBidi"/>
-          <w:color w:val="000000" w:themeColor="text1"/>
-          <w:sz w:val="28"/>
-          <w:szCs w:val="28"/>
-        </w:rPr>
-      </w:pPr>
-      <w:r>
-        <w:rPr>
-          <w:rFonts w:asciiTheme="majorHAnsi" w:eastAsiaTheme="majorEastAsia" w:hAnsiTheme="majorHAnsi" w:cstheme="majorBidi"/>
-          <w:color w:val="000000" w:themeColor="text1"/>
-          <w:sz w:val="28"/>
-          <w:szCs w:val="28"/>
-        </w:rPr>
-        <w:t>miles_balance</w:t>
-      </w:r>
-      <w:r>
-        <w:rPr>
-          <w:rFonts w:asciiTheme="majorHAnsi" w:eastAsiaTheme="majorEastAsia" w:hAnsiTheme="majorHAnsi" w:cstheme="majorBidi"/>
-          <w:color w:val="000000" w:themeColor="text1"/>
-          <w:sz w:val="28"/>
-          <w:szCs w:val="28"/>
-        </w:rPr>
-        <w:t xml:space="preserve"> (Deprecated)</w:t>
-      </w:r>
-    </w:p>
-    <w:p>
-      <w:pPr>
-        <w:pStyle w:val="ListParagraph"/>
-        <w:numPr>
-          <w:ilvl w:val="0"/>
-          <w:numId w:val="2"/>
-        </w:numPr>
-        <w:rPr>
-          <w:rFonts w:asciiTheme="majorHAnsi" w:eastAsiaTheme="majorEastAsia" w:hAnsiTheme="majorHAnsi" w:cstheme="majorBidi"/>
-          <w:color w:val="000000" w:themeColor="text1"/>
-          <w:sz w:val="28"/>
-          <w:szCs w:val="28"/>
-        </w:rPr>
-      </w:pPr>
-      <w:r>
-        <w:rPr>
-          <w:rFonts w:asciiTheme="majorHAnsi" w:eastAsiaTheme="majorEastAsia" w:hAnsiTheme="majorHAnsi" w:cstheme="majorBidi"/>
-          <w:color w:val="000000" w:themeColor="text1"/>
-          <w:sz w:val="28"/>
-          <w:szCs w:val="28"/>
-        </w:rPr>
-        <w:t>nickname</w:t>
-      </w:r>
-    </w:p>
-    <w:p>
-      <w:pPr>
-        <w:pStyle w:val="ListParagraph"/>
-        <w:numPr>
-          <w:ilvl w:val="0"/>
-          <w:numId w:val="2"/>
-        </w:numPr>
-        <w:rPr>
-          <w:rFonts w:asciiTheme="majorHAnsi" w:eastAsiaTheme="majorEastAsia" w:hAnsiTheme="majorHAnsi" w:cstheme="majorBidi"/>
-          <w:color w:val="000000" w:themeColor="text1"/>
-          <w:sz w:val="28"/>
-          <w:szCs w:val="28"/>
-        </w:rPr>
-      </w:pPr>
-      <w:r>
-        <w:rPr>
-          <w:rFonts w:asciiTheme="majorHAnsi" w:eastAsiaTheme="majorEastAsia" w:hAnsiTheme="majorHAnsi" w:cstheme="majorBidi"/>
-          <w:color w:val="000000" w:themeColor="text1"/>
-          <w:sz w:val="28"/>
-          <w:szCs w:val="28"/>
-        </w:rPr>
-        <w:t>personId</w:t>
-      </w:r>
-    </w:p>
-    <w:p>
-      <w:pPr>
-        <w:pStyle w:val="ListParagraph"/>
-        <w:numPr>
-          <w:ilvl w:val="0"/>
-          <w:numId w:val="2"/>
-        </w:numPr>
-        <w:rPr>
-          <w:rFonts w:asciiTheme="majorHAnsi" w:eastAsiaTheme="majorEastAsia" w:hAnsiTheme="majorHAnsi" w:cstheme="majorBidi"/>
-          <w:color w:val="000000" w:themeColor="text1"/>
-          <w:sz w:val="28"/>
-          <w:szCs w:val="28"/>
-        </w:rPr>
-      </w:pPr>
-      <w:r>
-        <w:rPr>
-          <w:rFonts w:asciiTheme="majorHAnsi" w:eastAsiaTheme="majorEastAsia" w:hAnsiTheme="majorHAnsi" w:cstheme="majorBidi"/>
-          <w:color w:val="000000" w:themeColor="text1"/>
-          <w:sz w:val="28"/>
-          <w:szCs w:val="28"/>
-        </w:rPr>
-        <w:lastRenderedPageBreak/>
-        <w:t>programId</w:t>
-      </w:r>
-    </w:p>
-    <w:p>
-      <w:pPr>
-        <w:pStyle w:val="ListParagraph"/>
-        <w:numPr>
-          <w:ilvl w:val="0"/>
-          <w:numId w:val="2"/>
-        </w:numPr>
-        <w:rPr>
-          <w:rFonts w:asciiTheme="majorHAnsi" w:eastAsiaTheme="majorEastAsia" w:hAnsiTheme="majorHAnsi" w:cstheme="majorBidi"/>
-          <w:color w:val="000000" w:themeColor="text1"/>
-          <w:sz w:val="28"/>
-          <w:szCs w:val="28"/>
-        </w:rPr>
-      </w:pPr>
-      <w:r>
-        <w:rPr>
-          <w:rFonts w:asciiTheme="majorHAnsi" w:eastAsiaTheme="majorEastAsia" w:hAnsiTheme="majorHAnsi" w:cstheme="majorBidi"/>
-          <w:color w:val="000000" w:themeColor="text1"/>
-          <w:sz w:val="28"/>
-          <w:szCs w:val="28"/>
-        </w:rPr>
-        <w:t>realUsername</w:t>
-      </w:r>
-    </w:p>
-    <w:p>
-      <w:pPr>
-        <w:pStyle w:val="ListParagraph"/>
-        <w:numPr>
-          <w:ilvl w:val="0"/>
-          <w:numId w:val="2"/>
-        </w:numPr>
-        <w:rPr>
-          <w:rFonts w:asciiTheme="majorHAnsi" w:eastAsiaTheme="majorEastAsia" w:hAnsiTheme="majorHAnsi" w:cstheme="majorBidi"/>
-          <w:color w:val="000000" w:themeColor="text1"/>
-          <w:sz w:val="28"/>
-          <w:szCs w:val="28"/>
-        </w:rPr>
-      </w:pPr>
-      <w:r>
-        <w:rPr>
-          <w:rFonts w:asciiTheme="majorHAnsi" w:eastAsiaTheme="majorEastAsia" w:hAnsiTheme="majorHAnsi" w:cstheme="majorBidi"/>
-          <w:color w:val="000000" w:themeColor="text1"/>
-          <w:sz w:val="28"/>
-          <w:szCs w:val="28"/>
-        </w:rPr>
-        <w:t>tier_status</w:t>
-      </w:r>
-    </w:p>
-    <w:p>
-      <w:pPr>
-        <w:pStyle w:val="ListParagraph"/>
-        <w:numPr>
-          <w:ilvl w:val="0"/>
-          <w:numId w:val="2"/>
-        </w:numPr>
-        <w:rPr>
-          <w:rFonts w:asciiTheme="majorHAnsi" w:eastAsiaTheme="majorEastAsia" w:hAnsiTheme="majorHAnsi" w:cstheme="majorBidi"/>
-          <w:color w:val="000000" w:themeColor="text1"/>
-          <w:sz w:val="28"/>
-          <w:szCs w:val="28"/>
-        </w:rPr>
-      </w:pPr>
-      <w:r>
-        <w:rPr>
-          <w:rFonts w:asciiTheme="majorHAnsi" w:eastAsiaTheme="majorEastAsia" w:hAnsiTheme="majorHAnsi" w:cstheme="majorBidi"/>
-          <w:color w:val="000000" w:themeColor="text1"/>
-          <w:sz w:val="28"/>
-          <w:szCs w:val="28"/>
-        </w:rPr>
-        <w:t>zip_code</w:t>
-      </w:r>
-    </w:p>
-    <w:p>
-      <w:pPr>
-        <w:pStyle w:val="ListParagraph"/>
-        <w:numPr>
-          <w:ilvl w:val="0"/>
-          <w:numId w:val="2"/>
-        </w:numPr>
-        <w:rPr>
-          <w:rFonts w:asciiTheme="majorHAnsi" w:eastAsiaTheme="majorEastAsia" w:hAnsiTheme="majorHAnsi" w:cstheme="majorBidi"/>
-          <w:color w:val="000000" w:themeColor="text1"/>
-          <w:sz w:val="28"/>
-          <w:szCs w:val="28"/>
-        </w:rPr>
-      </w:pPr>
-      <w:r>
-        <w:rPr>
-          <w:rFonts w:asciiTheme="majorHAnsi" w:eastAsiaTheme="majorEastAsia" w:hAnsiTheme="majorHAnsi" w:cstheme="majorBidi"/>
-          <w:color w:val="000000" w:themeColor="text1"/>
-          <w:sz w:val="28"/>
-          <w:szCs w:val="28"/>
-        </w:rPr>
-        <w:t>zipCode</w:t>
-      </w:r>
-      <w:r>
-        <w:rPr>
-          <w:rFonts w:asciiTheme="majorHAnsi" w:eastAsiaTheme="majorEastAsia" w:hAnsiTheme="majorHAnsi" w:cstheme="majorBidi"/>
-          <w:color w:val="000000" w:themeColor="text1"/>
-          <w:sz w:val="28"/>
-          <w:szCs w:val="28"/>
-        </w:rPr>
-        <w:t xml:space="preserve"> (Deprecated)</w:t>
-      </w:r>
-    </w:p>
+    <w:tbl>
+      <w:tblPr>
+        <w:tblStyle w:val="TableGrid"/>
+        <w:tblW w:w="8556" w:type="dxa"/>
+        <w:tblInd w:w="720" w:type="dxa"/>
+        <w:tblLook w:val="04A0" w:firstRow="1" w:lastRow="0" w:firstColumn="1" w:lastColumn="0" w:noHBand="0" w:noVBand="1"/>
+      </w:tblPr>
+      <w:tblGrid>
+        <w:gridCol w:w="4585"/>
+        <w:gridCol w:w="2340"/>
+        <w:gridCol w:w="1631"/>
+      </w:tblGrid>
+      <w:tr>
+        <w:trPr>
+          <w:trHeight w:val="1133"/>
+        </w:trPr>
+        <w:tc>
+          <w:tcPr>
+            <w:tcW w:w="4585" w:type="dxa"/>
+          </w:tcPr>
+          <w:p>
+            <w:pPr>
+              <w:rPr>
+                <w:rFonts w:asciiTheme="majorHAnsi" w:eastAsiaTheme="majorEastAsia" w:hAnsiTheme="majorHAnsi" w:cstheme="majorBidi"/>
+                <w:color w:val="000000" w:themeColor="text1"/>
+                <w:sz w:val="28"/>
+                <w:szCs w:val="28"/>
+              </w:rPr>
+            </w:pPr>
+            <w:r>
+              <w:rPr>
+                <w:rFonts w:asciiTheme="majorHAnsi" w:eastAsiaTheme="majorEastAsia" w:hAnsiTheme="majorHAnsi" w:cstheme="majorBidi"/>
+                <w:color w:val="000000" w:themeColor="text1"/>
+                <w:sz w:val="28"/>
+                <w:szCs w:val="28"/>
+              </w:rPr>
+              <w:t>Attributes</w:t>
+            </w:r>
+          </w:p>
+        </w:tc>
+        <w:tc>
+          <w:tcPr>
+            <w:tcW w:w="2340" w:type="dxa"/>
+          </w:tcPr>
+          <w:p>
+            <w:pPr>
+              <w:rPr>
+                <w:rFonts w:asciiTheme="majorHAnsi" w:eastAsiaTheme="majorEastAsia" w:hAnsiTheme="majorHAnsi" w:cstheme="majorBidi"/>
+                <w:color w:val="000000" w:themeColor="text1"/>
+                <w:sz w:val="28"/>
+                <w:szCs w:val="28"/>
+              </w:rPr>
+            </w:pPr>
+            <w:r>
+              <w:rPr>
+                <w:rFonts w:asciiTheme="majorHAnsi" w:eastAsiaTheme="majorEastAsia" w:hAnsiTheme="majorHAnsi" w:cstheme="majorBidi"/>
+                <w:color w:val="000000" w:themeColor="text1"/>
+                <w:sz w:val="28"/>
+                <w:szCs w:val="28"/>
+              </w:rPr>
+              <w:t>Description</w:t>
+            </w:r>
+          </w:p>
+        </w:tc>
+        <w:tc>
+          <w:tcPr>
+            <w:tcW w:w="1631" w:type="dxa"/>
+          </w:tcPr>
+          <w:p>
+            <w:pPr>
+              <w:rPr>
+                <w:rFonts w:asciiTheme="majorHAnsi" w:eastAsiaTheme="majorEastAsia" w:hAnsiTheme="majorHAnsi" w:cstheme="majorBidi"/>
+                <w:color w:val="000000" w:themeColor="text1"/>
+                <w:sz w:val="28"/>
+                <w:szCs w:val="28"/>
+              </w:rPr>
+            </w:pPr>
+            <w:r>
+              <w:rPr>
+                <w:rFonts w:asciiTheme="majorHAnsi" w:eastAsiaTheme="majorEastAsia" w:hAnsiTheme="majorHAnsi" w:cstheme="majorBidi"/>
+                <w:color w:val="000000" w:themeColor="text1"/>
+                <w:sz w:val="28"/>
+                <w:szCs w:val="28"/>
+              </w:rPr>
+              <w:t>Deprecated</w:t>
+            </w:r>
+          </w:p>
+        </w:tc>
+      </w:tr>
+      <w:tr>
+        <w:trPr>
+          <w:trHeight w:val="1133"/>
+        </w:trPr>
+        <w:tc>
+          <w:tcPr>
+            <w:tcW w:w="4585" w:type="dxa"/>
+          </w:tcPr>
+          <w:p>
+            <w:pPr>
+              <w:rPr>
+                <w:rFonts w:asciiTheme="majorHAnsi" w:eastAsiaTheme="majorEastAsia" w:hAnsiTheme="majorHAnsi" w:cstheme="majorBidi"/>
+                <w:color w:val="000000" w:themeColor="text1"/>
+                <w:sz w:val="28"/>
+                <w:szCs w:val="28"/>
+              </w:rPr>
+            </w:pPr>
+            <w:proofErr w:type="spellStart"/>
+            <w:r>
+              <w:rPr>
+                <w:rFonts w:asciiTheme="majorHAnsi" w:eastAsiaTheme="majorEastAsia" w:hAnsiTheme="majorHAnsi" w:cstheme="majorBidi"/>
+                <w:color w:val="000000" w:themeColor="text1"/>
+                <w:sz w:val="28"/>
+                <w:szCs w:val="28"/>
+              </w:rPr>
+              <w:t>account_type</w:t>
+            </w:r>
+            <w:proofErr w:type="spellEnd"/>
+          </w:p>
+        </w:tc>
+        <w:tc>
+          <w:tcPr>
+            <w:tcW w:w="2340" w:type="dxa"/>
+          </w:tcPr>
+          <w:p>
+            <w:pPr>
+              <w:rPr>
+                <w:rFonts w:asciiTheme="majorHAnsi" w:eastAsiaTheme="majorEastAsia" w:hAnsiTheme="majorHAnsi" w:cstheme="majorBidi"/>
+                <w:color w:val="000000" w:themeColor="text1"/>
+                <w:sz w:val="28"/>
+                <w:szCs w:val="28"/>
+              </w:rPr>
+            </w:pPr>
+            <w:r>
+              <w:rPr>
+                <w:rFonts w:asciiTheme="majorHAnsi" w:eastAsiaTheme="majorEastAsia" w:hAnsiTheme="majorHAnsi" w:cstheme="majorBidi"/>
+                <w:color w:val="000000" w:themeColor="text1"/>
+                <w:sz w:val="28"/>
+                <w:szCs w:val="28"/>
+              </w:rPr>
+              <w:t>?</w:t>
+            </w:r>
+            <w:r>
+              <w:rPr>
+                <w:rFonts w:asciiTheme="majorHAnsi" w:eastAsiaTheme="majorEastAsia" w:hAnsiTheme="majorHAnsi" w:cstheme="majorBidi"/>
+                <w:color w:val="000000" w:themeColor="text1"/>
+                <w:sz w:val="28"/>
+                <w:szCs w:val="28"/>
+              </w:rPr>
+              <w:t xml:space="preserve"> Used by </w:t>
+            </w:r>
+            <w:proofErr w:type="spellStart"/>
+            <w:r>
+              <w:rPr>
+                <w:rFonts w:asciiTheme="majorHAnsi" w:eastAsiaTheme="majorEastAsia" w:hAnsiTheme="majorHAnsi" w:cstheme="majorBidi"/>
+                <w:color w:val="000000" w:themeColor="text1"/>
+                <w:sz w:val="28"/>
+                <w:szCs w:val="28"/>
+              </w:rPr>
+              <w:t>Cartera</w:t>
+            </w:r>
+            <w:proofErr w:type="spellEnd"/>
+            <w:r>
+              <w:rPr>
+                <w:rFonts w:asciiTheme="majorHAnsi" w:eastAsiaTheme="majorEastAsia" w:hAnsiTheme="majorHAnsi" w:cstheme="majorBidi"/>
+                <w:color w:val="000000" w:themeColor="text1"/>
+                <w:sz w:val="28"/>
+                <w:szCs w:val="28"/>
+              </w:rPr>
+              <w:t>/ MP Shopping</w:t>
+            </w:r>
+          </w:p>
+        </w:tc>
+        <w:tc>
+          <w:tcPr>
+            <w:tcW w:w="1631" w:type="dxa"/>
+          </w:tcPr>
+          <w:p>
+            <w:pPr>
+              <w:rPr>
+                <w:rFonts w:asciiTheme="majorHAnsi" w:eastAsiaTheme="majorEastAsia" w:hAnsiTheme="majorHAnsi" w:cstheme="majorBidi"/>
+                <w:color w:val="000000" w:themeColor="text1"/>
+                <w:sz w:val="28"/>
+                <w:szCs w:val="28"/>
+              </w:rPr>
+            </w:pPr>
+          </w:p>
+        </w:tc>
+      </w:tr>
+      <w:tr>
+        <w:trPr>
+          <w:trHeight w:val="378"/>
+        </w:trPr>
+        <w:tc>
+          <w:tcPr>
+            <w:tcW w:w="4585" w:type="dxa"/>
+          </w:tcPr>
+          <w:p>
+            <w:pPr>
+              <w:rPr>
+                <w:rFonts w:asciiTheme="majorHAnsi" w:eastAsiaTheme="majorEastAsia" w:hAnsiTheme="majorHAnsi" w:cstheme="majorBidi"/>
+                <w:color w:val="000000" w:themeColor="text1"/>
+                <w:sz w:val="28"/>
+                <w:szCs w:val="28"/>
+              </w:rPr>
+            </w:pPr>
+            <w:proofErr w:type="spellStart"/>
+            <w:r>
+              <w:rPr>
+                <w:rFonts w:asciiTheme="majorHAnsi" w:eastAsiaTheme="majorEastAsia" w:hAnsiTheme="majorHAnsi" w:cstheme="majorBidi"/>
+                <w:color w:val="000000" w:themeColor="text1"/>
+                <w:sz w:val="28"/>
+                <w:szCs w:val="28"/>
+              </w:rPr>
+              <w:t>Cobranded_cardholder</w:t>
+            </w:r>
+            <w:proofErr w:type="spellEnd"/>
+          </w:p>
+        </w:tc>
+        <w:tc>
+          <w:tcPr>
+            <w:tcW w:w="2340" w:type="dxa"/>
+          </w:tcPr>
+          <w:p>
+            <w:pPr>
+              <w:rPr>
+                <w:rFonts w:asciiTheme="majorHAnsi" w:eastAsiaTheme="majorEastAsia" w:hAnsiTheme="majorHAnsi" w:cstheme="majorBidi"/>
+                <w:color w:val="000000" w:themeColor="text1"/>
+                <w:sz w:val="28"/>
+                <w:szCs w:val="28"/>
+              </w:rPr>
+            </w:pPr>
+            <w:r>
+              <w:rPr>
+                <w:rFonts w:asciiTheme="majorHAnsi" w:eastAsiaTheme="majorEastAsia" w:hAnsiTheme="majorHAnsi" w:cstheme="majorBidi"/>
+                <w:color w:val="000000" w:themeColor="text1"/>
+                <w:sz w:val="28"/>
+                <w:szCs w:val="28"/>
+              </w:rPr>
+              <w:t>Used by Rocket Miles</w:t>
+            </w:r>
+          </w:p>
+          <w:p>
+            <w:pPr>
+              <w:rPr>
+                <w:rFonts w:asciiTheme="majorHAnsi" w:eastAsiaTheme="majorEastAsia" w:hAnsiTheme="majorHAnsi" w:cstheme="majorBidi"/>
+                <w:color w:val="000000" w:themeColor="text1"/>
+                <w:sz w:val="28"/>
+                <w:szCs w:val="28"/>
+              </w:rPr>
+            </w:pPr>
+            <w:r>
+              <w:rPr>
+                <w:rFonts w:asciiTheme="majorHAnsi" w:eastAsiaTheme="majorEastAsia" w:hAnsiTheme="majorHAnsi" w:cstheme="majorBidi"/>
+                <w:color w:val="000000" w:themeColor="text1"/>
+                <w:sz w:val="28"/>
+                <w:szCs w:val="28"/>
+              </w:rPr>
+              <w:t xml:space="preserve">Current state: Do you want it to return empty string or a </w:t>
+            </w:r>
+            <w:proofErr w:type="spellStart"/>
+            <w:r>
+              <w:rPr>
+                <w:rFonts w:asciiTheme="majorHAnsi" w:eastAsiaTheme="majorEastAsia" w:hAnsiTheme="majorHAnsi" w:cstheme="majorBidi"/>
+                <w:color w:val="000000" w:themeColor="text1"/>
+                <w:sz w:val="28"/>
+                <w:szCs w:val="28"/>
+              </w:rPr>
+              <w:t>bool</w:t>
+            </w:r>
+            <w:proofErr w:type="spellEnd"/>
+            <w:r>
+              <w:rPr>
+                <w:rFonts w:asciiTheme="majorHAnsi" w:eastAsiaTheme="majorEastAsia" w:hAnsiTheme="majorHAnsi" w:cstheme="majorBidi"/>
+                <w:color w:val="000000" w:themeColor="text1"/>
+                <w:sz w:val="28"/>
+                <w:szCs w:val="28"/>
+              </w:rPr>
+              <w:t xml:space="preserve"> value?</w:t>
+            </w:r>
+          </w:p>
+        </w:tc>
+        <w:tc>
+          <w:tcPr>
+            <w:tcW w:w="1631" w:type="dxa"/>
+          </w:tcPr>
+          <w:p>
+            <w:pPr>
+              <w:rPr>
+                <w:rFonts w:asciiTheme="majorHAnsi" w:eastAsiaTheme="majorEastAsia" w:hAnsiTheme="majorHAnsi" w:cstheme="majorBidi"/>
+                <w:color w:val="000000" w:themeColor="text1"/>
+                <w:sz w:val="28"/>
+                <w:szCs w:val="28"/>
+              </w:rPr>
+            </w:pPr>
+            <w:r>
+              <w:rPr>
+                <w:rFonts w:asciiTheme="majorHAnsi" w:eastAsiaTheme="majorEastAsia" w:hAnsiTheme="majorHAnsi" w:cstheme="majorBidi"/>
+                <w:color w:val="000000" w:themeColor="text1"/>
+                <w:sz w:val="28"/>
+                <w:szCs w:val="28"/>
+              </w:rPr>
+              <w:t>Yes</w:t>
+            </w:r>
+          </w:p>
+        </w:tc>
+      </w:tr>
+      <w:tr>
+        <w:trPr>
+          <w:trHeight w:val="378"/>
+        </w:trPr>
+        <w:tc>
+          <w:tcPr>
+            <w:tcW w:w="4585" w:type="dxa"/>
+          </w:tcPr>
+          <w:p>
+            <w:pPr>
+              <w:rPr>
+                <w:rFonts w:asciiTheme="majorHAnsi" w:eastAsiaTheme="majorEastAsia" w:hAnsiTheme="majorHAnsi" w:cstheme="majorBidi"/>
+                <w:color w:val="000000" w:themeColor="text1"/>
+                <w:sz w:val="28"/>
+                <w:szCs w:val="28"/>
+              </w:rPr>
+            </w:pPr>
+            <w:r>
+              <w:rPr>
+                <w:rFonts w:asciiTheme="majorHAnsi" w:eastAsiaTheme="majorEastAsia" w:hAnsiTheme="majorHAnsi" w:cstheme="majorBidi"/>
+                <w:color w:val="000000" w:themeColor="text1"/>
+                <w:sz w:val="28"/>
+                <w:szCs w:val="28"/>
+              </w:rPr>
+              <w:t>email</w:t>
+            </w:r>
+          </w:p>
+        </w:tc>
+        <w:tc>
+          <w:tcPr>
+            <w:tcW w:w="2340" w:type="dxa"/>
+          </w:tcPr>
+          <w:p>
+            <w:pPr>
+              <w:rPr>
+                <w:rFonts w:asciiTheme="majorHAnsi" w:eastAsiaTheme="majorEastAsia" w:hAnsiTheme="majorHAnsi" w:cstheme="majorBidi"/>
+                <w:color w:val="000000" w:themeColor="text1"/>
+                <w:sz w:val="28"/>
+                <w:szCs w:val="28"/>
+              </w:rPr>
+            </w:pPr>
+            <w:r>
+              <w:rPr>
+                <w:rFonts w:asciiTheme="majorHAnsi" w:eastAsiaTheme="majorEastAsia" w:hAnsiTheme="majorHAnsi" w:cstheme="majorBidi"/>
+                <w:color w:val="000000" w:themeColor="text1"/>
+                <w:sz w:val="28"/>
+                <w:szCs w:val="28"/>
+              </w:rPr>
+              <w:t xml:space="preserve">Replaced by </w:t>
+            </w:r>
+            <w:proofErr w:type="spellStart"/>
+            <w:r>
+              <w:rPr>
+                <w:rFonts w:asciiTheme="majorHAnsi" w:eastAsiaTheme="majorEastAsia" w:hAnsiTheme="majorHAnsi" w:cstheme="majorBidi"/>
+                <w:color w:val="000000" w:themeColor="text1"/>
+                <w:sz w:val="28"/>
+                <w:szCs w:val="28"/>
+              </w:rPr>
+              <w:t>emailaddress</w:t>
+            </w:r>
+            <w:proofErr w:type="spellEnd"/>
+          </w:p>
+        </w:tc>
+        <w:tc>
+          <w:tcPr>
+            <w:tcW w:w="1631" w:type="dxa"/>
+          </w:tcPr>
+          <w:p>
+            <w:pPr>
+              <w:rPr>
+                <w:rFonts w:asciiTheme="majorHAnsi" w:eastAsiaTheme="majorEastAsia" w:hAnsiTheme="majorHAnsi" w:cstheme="majorBidi"/>
+                <w:color w:val="000000" w:themeColor="text1"/>
+                <w:sz w:val="28"/>
+                <w:szCs w:val="28"/>
+              </w:rPr>
+            </w:pPr>
+            <w:r>
+              <w:rPr>
+                <w:rFonts w:asciiTheme="majorHAnsi" w:eastAsiaTheme="majorEastAsia" w:hAnsiTheme="majorHAnsi" w:cstheme="majorBidi"/>
+                <w:color w:val="000000" w:themeColor="text1"/>
+                <w:sz w:val="28"/>
+                <w:szCs w:val="28"/>
+              </w:rPr>
+              <w:t>Yes</w:t>
+            </w:r>
+          </w:p>
+        </w:tc>
+      </w:tr>
+      <w:tr>
+        <w:trPr>
+          <w:trHeight w:val="378"/>
+        </w:trPr>
+        <w:tc>
+          <w:tcPr>
+            <w:tcW w:w="4585" w:type="dxa"/>
+          </w:tcPr>
+          <w:p>
+            <w:pPr>
+              <w:rPr>
+                <w:rFonts w:asciiTheme="majorHAnsi" w:eastAsiaTheme="majorEastAsia" w:hAnsiTheme="majorHAnsi" w:cstheme="majorBidi"/>
+                <w:color w:val="000000" w:themeColor="text1"/>
+                <w:sz w:val="28"/>
+                <w:szCs w:val="28"/>
+              </w:rPr>
+            </w:pPr>
+            <w:proofErr w:type="spellStart"/>
+            <w:r>
+              <w:rPr>
+                <w:rFonts w:asciiTheme="majorHAnsi" w:eastAsiaTheme="majorEastAsia" w:hAnsiTheme="majorHAnsi" w:cstheme="majorBidi"/>
+                <w:color w:val="000000" w:themeColor="text1"/>
+                <w:sz w:val="28"/>
+                <w:szCs w:val="28"/>
+              </w:rPr>
+              <w:t>email_address</w:t>
+            </w:r>
+            <w:proofErr w:type="spellEnd"/>
+            <w:r>
+              <w:rPr>
+                <w:rFonts w:asciiTheme="majorHAnsi" w:eastAsiaTheme="majorEastAsia" w:hAnsiTheme="majorHAnsi" w:cstheme="majorBidi"/>
+                <w:color w:val="000000" w:themeColor="text1"/>
+                <w:sz w:val="28"/>
+                <w:szCs w:val="28"/>
+              </w:rPr>
+              <w:t xml:space="preserve"> </w:t>
+            </w:r>
+          </w:p>
+        </w:tc>
+        <w:tc>
+          <w:tcPr>
+            <w:tcW w:w="2340" w:type="dxa"/>
+          </w:tcPr>
+          <w:p>
+            <w:pPr>
+              <w:rPr>
+                <w:rFonts w:asciiTheme="majorHAnsi" w:eastAsiaTheme="majorEastAsia" w:hAnsiTheme="majorHAnsi" w:cstheme="majorBidi"/>
+                <w:color w:val="000000" w:themeColor="text1"/>
+                <w:sz w:val="28"/>
+                <w:szCs w:val="28"/>
+              </w:rPr>
+            </w:pPr>
+            <w:r>
+              <w:rPr>
+                <w:rFonts w:asciiTheme="majorHAnsi" w:eastAsiaTheme="majorEastAsia" w:hAnsiTheme="majorHAnsi" w:cstheme="majorBidi"/>
+                <w:color w:val="000000" w:themeColor="text1"/>
+                <w:sz w:val="28"/>
+                <w:szCs w:val="28"/>
+              </w:rPr>
+              <w:t xml:space="preserve">Replaced by </w:t>
+            </w:r>
+            <w:proofErr w:type="spellStart"/>
+            <w:r>
+              <w:rPr>
+                <w:rFonts w:asciiTheme="majorHAnsi" w:eastAsiaTheme="majorEastAsia" w:hAnsiTheme="majorHAnsi" w:cstheme="majorBidi"/>
+                <w:color w:val="000000" w:themeColor="text1"/>
+                <w:sz w:val="28"/>
+                <w:szCs w:val="28"/>
+              </w:rPr>
+              <w:t>emailaddress</w:t>
+            </w:r>
+            <w:proofErr w:type="spellEnd"/>
+          </w:p>
+        </w:tc>
+        <w:tc>
+          <w:tcPr>
+            <w:tcW w:w="1631" w:type="dxa"/>
+          </w:tcPr>
+          <w:p>
+            <w:pPr>
+              <w:rPr>
+                <w:rFonts w:asciiTheme="majorHAnsi" w:eastAsiaTheme="majorEastAsia" w:hAnsiTheme="majorHAnsi" w:cstheme="majorBidi"/>
+                <w:color w:val="000000" w:themeColor="text1"/>
+                <w:sz w:val="28"/>
+                <w:szCs w:val="28"/>
+              </w:rPr>
+            </w:pPr>
+            <w:r>
+              <w:rPr>
+                <w:rFonts w:asciiTheme="majorHAnsi" w:eastAsiaTheme="majorEastAsia" w:hAnsiTheme="majorHAnsi" w:cstheme="majorBidi"/>
+                <w:color w:val="000000" w:themeColor="text1"/>
+                <w:sz w:val="28"/>
+                <w:szCs w:val="28"/>
+              </w:rPr>
+              <w:t>Yes</w:t>
+            </w:r>
+          </w:p>
+        </w:tc>
+      </w:tr>
+      <w:tr>
+        <w:trPr>
+          <w:trHeight w:val="771"/>
+        </w:trPr>
+        <w:tc>
+          <w:tcPr>
+            <w:tcW w:w="4585" w:type="dxa"/>
+          </w:tcPr>
+          <w:p>
+            <w:pPr>
+              <w:rPr>
+                <w:rFonts w:asciiTheme="majorHAnsi" w:eastAsiaTheme="majorEastAsia" w:hAnsiTheme="majorHAnsi" w:cstheme="majorBidi"/>
+                <w:color w:val="000000" w:themeColor="text1"/>
+                <w:sz w:val="28"/>
+                <w:szCs w:val="28"/>
+              </w:rPr>
+            </w:pPr>
+            <w:proofErr w:type="spellStart"/>
+            <w:r>
+              <w:rPr>
+                <w:rFonts w:asciiTheme="majorHAnsi" w:eastAsiaTheme="majorEastAsia" w:hAnsiTheme="majorHAnsi" w:cstheme="majorBidi"/>
+                <w:color w:val="000000" w:themeColor="text1"/>
+                <w:sz w:val="28"/>
+                <w:szCs w:val="28"/>
+              </w:rPr>
+              <w:lastRenderedPageBreak/>
+              <w:t>email_verified</w:t>
+            </w:r>
+            <w:proofErr w:type="spellEnd"/>
+          </w:p>
+        </w:tc>
+        <w:tc>
+          <w:tcPr>
+            <w:tcW w:w="2340" w:type="dxa"/>
+          </w:tcPr>
+          <w:p>
+            <w:pPr>
+              <w:rPr>
+                <w:rFonts w:asciiTheme="majorHAnsi" w:eastAsiaTheme="majorEastAsia" w:hAnsiTheme="majorHAnsi" w:cstheme="majorBidi"/>
+                <w:color w:val="000000" w:themeColor="text1"/>
+                <w:sz w:val="28"/>
+                <w:szCs w:val="28"/>
+              </w:rPr>
+            </w:pPr>
+            <w:r>
+              <w:rPr>
+                <w:rFonts w:asciiTheme="majorHAnsi" w:eastAsiaTheme="majorEastAsia" w:hAnsiTheme="majorHAnsi" w:cstheme="majorBidi"/>
+                <w:color w:val="000000" w:themeColor="text1"/>
+                <w:sz w:val="28"/>
+                <w:szCs w:val="28"/>
+              </w:rPr>
+              <w:t>?</w:t>
+            </w:r>
+          </w:p>
+        </w:tc>
+        <w:tc>
+          <w:tcPr>
+            <w:tcW w:w="1631" w:type="dxa"/>
+          </w:tcPr>
+          <w:p>
+            <w:pPr>
+              <w:rPr>
+                <w:rFonts w:asciiTheme="majorHAnsi" w:eastAsiaTheme="majorEastAsia" w:hAnsiTheme="majorHAnsi" w:cstheme="majorBidi"/>
+                <w:color w:val="000000" w:themeColor="text1"/>
+                <w:sz w:val="28"/>
+                <w:szCs w:val="28"/>
+              </w:rPr>
+            </w:pPr>
+          </w:p>
+        </w:tc>
+      </w:tr>
+      <w:tr>
+        <w:trPr>
+          <w:trHeight w:val="378"/>
+        </w:trPr>
+        <w:tc>
+          <w:tcPr>
+            <w:tcW w:w="4585" w:type="dxa"/>
+          </w:tcPr>
+          <w:p>
+            <w:pPr>
+              <w:rPr>
+                <w:rFonts w:asciiTheme="majorHAnsi" w:eastAsiaTheme="majorEastAsia" w:hAnsiTheme="majorHAnsi" w:cstheme="majorBidi"/>
+                <w:color w:val="000000" w:themeColor="text1"/>
+                <w:sz w:val="28"/>
+                <w:szCs w:val="28"/>
+              </w:rPr>
+            </w:pPr>
+            <w:proofErr w:type="spellStart"/>
+            <w:r>
+              <w:rPr>
+                <w:rFonts w:asciiTheme="majorHAnsi" w:eastAsiaTheme="majorEastAsia" w:hAnsiTheme="majorHAnsi" w:cstheme="majorBidi"/>
+                <w:color w:val="000000" w:themeColor="text1"/>
+                <w:sz w:val="28"/>
+                <w:szCs w:val="28"/>
+              </w:rPr>
+              <w:t>family_name</w:t>
+            </w:r>
+            <w:proofErr w:type="spellEnd"/>
+          </w:p>
+        </w:tc>
+        <w:tc>
+          <w:tcPr>
+            <w:tcW w:w="2340" w:type="dxa"/>
+          </w:tcPr>
+          <w:p>
+            <w:pPr>
+              <w:rPr>
+                <w:rFonts w:asciiTheme="majorHAnsi" w:eastAsiaTheme="majorEastAsia" w:hAnsiTheme="majorHAnsi" w:cstheme="majorBidi"/>
+                <w:color w:val="000000" w:themeColor="text1"/>
+                <w:sz w:val="28"/>
+                <w:szCs w:val="28"/>
+              </w:rPr>
+            </w:pPr>
+            <w:r>
+              <w:rPr>
+                <w:rFonts w:asciiTheme="majorHAnsi" w:eastAsiaTheme="majorEastAsia" w:hAnsiTheme="majorHAnsi" w:cstheme="majorBidi"/>
+                <w:color w:val="000000" w:themeColor="text1"/>
+                <w:sz w:val="28"/>
+                <w:szCs w:val="28"/>
+              </w:rPr>
+              <w:t>Replaced by surname</w:t>
+            </w:r>
+          </w:p>
+        </w:tc>
+        <w:tc>
+          <w:tcPr>
+            <w:tcW w:w="1631" w:type="dxa"/>
+          </w:tcPr>
+          <w:p>
+            <w:pPr>
+              <w:rPr>
+                <w:rFonts w:asciiTheme="majorHAnsi" w:eastAsiaTheme="majorEastAsia" w:hAnsiTheme="majorHAnsi" w:cstheme="majorBidi"/>
+                <w:color w:val="000000" w:themeColor="text1"/>
+                <w:sz w:val="28"/>
+                <w:szCs w:val="28"/>
+              </w:rPr>
+            </w:pPr>
+            <w:r>
+              <w:rPr>
+                <w:rFonts w:asciiTheme="majorHAnsi" w:eastAsiaTheme="majorEastAsia" w:hAnsiTheme="majorHAnsi" w:cstheme="majorBidi"/>
+                <w:color w:val="000000" w:themeColor="text1"/>
+                <w:sz w:val="28"/>
+                <w:szCs w:val="28"/>
+              </w:rPr>
+              <w:t>Yes</w:t>
+            </w:r>
+          </w:p>
+        </w:tc>
+      </w:tr>
+      <w:tr>
+        <w:trPr>
+          <w:trHeight w:val="378"/>
+        </w:trPr>
+        <w:tc>
+          <w:tcPr>
+            <w:tcW w:w="4585" w:type="dxa"/>
+          </w:tcPr>
+          <w:p>
+            <w:pPr>
+              <w:rPr>
+                <w:rFonts w:asciiTheme="majorHAnsi" w:eastAsiaTheme="majorEastAsia" w:hAnsiTheme="majorHAnsi" w:cstheme="majorBidi"/>
+                <w:color w:val="000000" w:themeColor="text1"/>
+                <w:sz w:val="28"/>
+                <w:szCs w:val="28"/>
+              </w:rPr>
+            </w:pPr>
+            <w:proofErr w:type="spellStart"/>
+            <w:r>
+              <w:rPr>
+                <w:rFonts w:asciiTheme="majorHAnsi" w:eastAsiaTheme="majorEastAsia" w:hAnsiTheme="majorHAnsi" w:cstheme="majorBidi"/>
+                <w:color w:val="000000" w:themeColor="text1"/>
+                <w:sz w:val="28"/>
+                <w:szCs w:val="28"/>
+              </w:rPr>
+              <w:t>first_name</w:t>
+            </w:r>
+            <w:proofErr w:type="spellEnd"/>
+          </w:p>
+        </w:tc>
+        <w:tc>
+          <w:tcPr>
+            <w:tcW w:w="2340" w:type="dxa"/>
+          </w:tcPr>
+          <w:p>
+            <w:pPr>
+              <w:rPr>
+                <w:rFonts w:asciiTheme="majorHAnsi" w:eastAsiaTheme="majorEastAsia" w:hAnsiTheme="majorHAnsi" w:cstheme="majorBidi"/>
+                <w:color w:val="000000" w:themeColor="text1"/>
+                <w:sz w:val="28"/>
+                <w:szCs w:val="28"/>
+              </w:rPr>
+            </w:pPr>
+            <w:r>
+              <w:rPr>
+                <w:rFonts w:asciiTheme="majorHAnsi" w:eastAsiaTheme="majorEastAsia" w:hAnsiTheme="majorHAnsi" w:cstheme="majorBidi"/>
+                <w:color w:val="000000" w:themeColor="text1"/>
+                <w:sz w:val="28"/>
+                <w:szCs w:val="28"/>
+              </w:rPr>
+              <w:t>The first name</w:t>
+            </w:r>
+          </w:p>
+        </w:tc>
+        <w:tc>
+          <w:tcPr>
+            <w:tcW w:w="1631" w:type="dxa"/>
+          </w:tcPr>
+          <w:p>
+            <w:pPr>
+              <w:rPr>
+                <w:rFonts w:asciiTheme="majorHAnsi" w:eastAsiaTheme="majorEastAsia" w:hAnsiTheme="majorHAnsi" w:cstheme="majorBidi"/>
+                <w:color w:val="000000" w:themeColor="text1"/>
+                <w:sz w:val="28"/>
+                <w:szCs w:val="28"/>
+              </w:rPr>
+            </w:pPr>
+            <w:r>
+              <w:rPr>
+                <w:rFonts w:asciiTheme="majorHAnsi" w:eastAsiaTheme="majorEastAsia" w:hAnsiTheme="majorHAnsi" w:cstheme="majorBidi"/>
+                <w:color w:val="000000" w:themeColor="text1"/>
+                <w:sz w:val="28"/>
+                <w:szCs w:val="28"/>
+              </w:rPr>
+              <w:t>No</w:t>
+            </w:r>
+          </w:p>
+        </w:tc>
+      </w:tr>
+      <w:tr>
+        <w:trPr>
+          <w:trHeight w:val="755"/>
+        </w:trPr>
+        <w:tc>
+          <w:tcPr>
+            <w:tcW w:w="4585" w:type="dxa"/>
+          </w:tcPr>
+          <w:p>
+            <w:pPr>
+              <w:rPr>
+                <w:rFonts w:asciiTheme="majorHAnsi" w:eastAsiaTheme="majorEastAsia" w:hAnsiTheme="majorHAnsi" w:cstheme="majorBidi"/>
+                <w:color w:val="000000" w:themeColor="text1"/>
+                <w:sz w:val="28"/>
+                <w:szCs w:val="28"/>
+              </w:rPr>
+            </w:pPr>
+            <w:proofErr w:type="spellStart"/>
+            <w:r>
+              <w:rPr>
+                <w:rFonts w:asciiTheme="majorHAnsi" w:eastAsiaTheme="majorEastAsia" w:hAnsiTheme="majorHAnsi" w:cstheme="majorBidi"/>
+                <w:color w:val="000000" w:themeColor="text1"/>
+                <w:sz w:val="28"/>
+                <w:szCs w:val="28"/>
+              </w:rPr>
+              <w:t>firstName</w:t>
+            </w:r>
+            <w:proofErr w:type="spellEnd"/>
+            <w:r>
+              <w:rPr>
+                <w:rFonts w:asciiTheme="majorHAnsi" w:eastAsiaTheme="majorEastAsia" w:hAnsiTheme="majorHAnsi" w:cstheme="majorBidi"/>
+                <w:color w:val="000000" w:themeColor="text1"/>
+                <w:sz w:val="28"/>
+                <w:szCs w:val="28"/>
+              </w:rPr>
+              <w:t xml:space="preserve"> </w:t>
+            </w:r>
+          </w:p>
+        </w:tc>
+        <w:tc>
+          <w:tcPr>
+            <w:tcW w:w="2340" w:type="dxa"/>
+          </w:tcPr>
+          <w:p>
+            <w:pPr>
+              <w:rPr>
+                <w:rFonts w:asciiTheme="majorHAnsi" w:eastAsiaTheme="majorEastAsia" w:hAnsiTheme="majorHAnsi" w:cstheme="majorBidi"/>
+                <w:color w:val="000000" w:themeColor="text1"/>
+                <w:sz w:val="28"/>
+                <w:szCs w:val="28"/>
+              </w:rPr>
+            </w:pPr>
+            <w:r>
+              <w:rPr>
+                <w:rFonts w:asciiTheme="majorHAnsi" w:eastAsiaTheme="majorEastAsia" w:hAnsiTheme="majorHAnsi" w:cstheme="majorBidi"/>
+                <w:color w:val="000000" w:themeColor="text1"/>
+                <w:sz w:val="28"/>
+                <w:szCs w:val="28"/>
+              </w:rPr>
+              <w:t>First Name</w:t>
+            </w:r>
+          </w:p>
+        </w:tc>
+        <w:tc>
+          <w:tcPr>
+            <w:tcW w:w="1631" w:type="dxa"/>
+          </w:tcPr>
+          <w:p>
+            <w:pPr>
+              <w:rPr>
+                <w:rFonts w:asciiTheme="majorHAnsi" w:eastAsiaTheme="majorEastAsia" w:hAnsiTheme="majorHAnsi" w:cstheme="majorBidi"/>
+                <w:color w:val="000000" w:themeColor="text1"/>
+                <w:sz w:val="28"/>
+                <w:szCs w:val="28"/>
+              </w:rPr>
+            </w:pPr>
+            <w:r>
+              <w:rPr>
+                <w:rFonts w:asciiTheme="majorHAnsi" w:eastAsiaTheme="majorEastAsia" w:hAnsiTheme="majorHAnsi" w:cstheme="majorBidi"/>
+                <w:color w:val="000000" w:themeColor="text1"/>
+                <w:sz w:val="28"/>
+                <w:szCs w:val="28"/>
+              </w:rPr>
+              <w:t>Yes</w:t>
+            </w:r>
+          </w:p>
+        </w:tc>
+      </w:tr>
+      <w:tr>
+        <w:trPr>
+          <w:trHeight w:val="378"/>
+        </w:trPr>
+        <w:tc>
+          <w:tcPr>
+            <w:tcW w:w="4585" w:type="dxa"/>
+          </w:tcPr>
+          <w:p>
+            <w:pPr>
+              <w:rPr>
+                <w:rFonts w:asciiTheme="majorHAnsi" w:eastAsiaTheme="majorEastAsia" w:hAnsiTheme="majorHAnsi" w:cstheme="majorBidi"/>
+                <w:color w:val="000000" w:themeColor="text1"/>
+                <w:sz w:val="28"/>
+                <w:szCs w:val="28"/>
+              </w:rPr>
+            </w:pPr>
+            <w:proofErr w:type="spellStart"/>
+            <w:r>
+              <w:rPr>
+                <w:rFonts w:asciiTheme="majorHAnsi" w:eastAsiaTheme="majorEastAsia" w:hAnsiTheme="majorHAnsi" w:cstheme="majorBidi"/>
+                <w:color w:val="000000" w:themeColor="text1"/>
+                <w:sz w:val="28"/>
+                <w:szCs w:val="28"/>
+              </w:rPr>
+              <w:t>given_name</w:t>
+            </w:r>
+            <w:proofErr w:type="spellEnd"/>
+          </w:p>
+        </w:tc>
+        <w:tc>
+          <w:tcPr>
+            <w:tcW w:w="2340" w:type="dxa"/>
+          </w:tcPr>
+          <w:p>
+            <w:pPr>
+              <w:rPr>
+                <w:rFonts w:asciiTheme="majorHAnsi" w:eastAsiaTheme="majorEastAsia" w:hAnsiTheme="majorHAnsi" w:cstheme="majorBidi"/>
+                <w:color w:val="000000" w:themeColor="text1"/>
+                <w:sz w:val="28"/>
+                <w:szCs w:val="28"/>
+              </w:rPr>
+            </w:pPr>
+            <w:r>
+              <w:rPr>
+                <w:rFonts w:asciiTheme="majorHAnsi" w:eastAsiaTheme="majorEastAsia" w:hAnsiTheme="majorHAnsi" w:cstheme="majorBidi"/>
+                <w:color w:val="000000" w:themeColor="text1"/>
+                <w:sz w:val="28"/>
+                <w:szCs w:val="28"/>
+              </w:rPr>
+              <w:t xml:space="preserve">Replaced by </w:t>
+            </w:r>
+            <w:proofErr w:type="spellStart"/>
+            <w:r>
+              <w:rPr>
+                <w:rFonts w:asciiTheme="majorHAnsi" w:eastAsiaTheme="majorEastAsia" w:hAnsiTheme="majorHAnsi" w:cstheme="majorBidi"/>
+                <w:color w:val="000000" w:themeColor="text1"/>
+                <w:sz w:val="28"/>
+                <w:szCs w:val="28"/>
+              </w:rPr>
+              <w:t>givenname</w:t>
+            </w:r>
+            <w:proofErr w:type="spellEnd"/>
+          </w:p>
+        </w:tc>
+        <w:tc>
+          <w:tcPr>
+            <w:tcW w:w="1631" w:type="dxa"/>
+          </w:tcPr>
+          <w:p>
+            <w:pPr>
+              <w:rPr>
+                <w:rFonts w:asciiTheme="majorHAnsi" w:eastAsiaTheme="majorEastAsia" w:hAnsiTheme="majorHAnsi" w:cstheme="majorBidi"/>
+                <w:color w:val="000000" w:themeColor="text1"/>
+                <w:sz w:val="28"/>
+                <w:szCs w:val="28"/>
+              </w:rPr>
+            </w:pPr>
+            <w:r>
+              <w:rPr>
+                <w:rFonts w:asciiTheme="majorHAnsi" w:eastAsiaTheme="majorEastAsia" w:hAnsiTheme="majorHAnsi" w:cstheme="majorBidi"/>
+                <w:color w:val="000000" w:themeColor="text1"/>
+                <w:sz w:val="28"/>
+                <w:szCs w:val="28"/>
+              </w:rPr>
+              <w:t>Yes</w:t>
+            </w:r>
+          </w:p>
+        </w:tc>
+      </w:tr>
+      <w:tr>
+        <w:trPr>
+          <w:trHeight w:val="771"/>
+        </w:trPr>
+        <w:tc>
+          <w:tcPr>
+            <w:tcW w:w="4585" w:type="dxa"/>
+          </w:tcPr>
+          <w:p>
+            <w:pPr>
+              <w:rPr>
+                <w:rFonts w:asciiTheme="majorHAnsi" w:eastAsiaTheme="majorEastAsia" w:hAnsiTheme="majorHAnsi" w:cstheme="majorBidi"/>
+                <w:color w:val="000000" w:themeColor="text1"/>
+                <w:sz w:val="28"/>
+                <w:szCs w:val="28"/>
+              </w:rPr>
+            </w:pPr>
+            <w:proofErr w:type="spellStart"/>
+            <w:r>
+              <w:rPr>
+                <w:rFonts w:asciiTheme="majorHAnsi" w:eastAsiaTheme="majorEastAsia" w:hAnsiTheme="majorHAnsi" w:cstheme="majorBidi"/>
+                <w:color w:val="000000" w:themeColor="text1"/>
+                <w:sz w:val="28"/>
+                <w:szCs w:val="28"/>
+              </w:rPr>
+              <w:t>lastName</w:t>
+            </w:r>
+            <w:proofErr w:type="spellEnd"/>
+            <w:r>
+              <w:rPr>
+                <w:rFonts w:asciiTheme="majorHAnsi" w:eastAsiaTheme="majorEastAsia" w:hAnsiTheme="majorHAnsi" w:cstheme="majorBidi"/>
+                <w:color w:val="000000" w:themeColor="text1"/>
+                <w:sz w:val="28"/>
+                <w:szCs w:val="28"/>
+              </w:rPr>
+              <w:t xml:space="preserve"> (Deprecated)</w:t>
+            </w:r>
+          </w:p>
+        </w:tc>
+        <w:tc>
+          <w:tcPr>
+            <w:tcW w:w="2340" w:type="dxa"/>
+          </w:tcPr>
+          <w:p>
+            <w:pPr>
+              <w:rPr>
+                <w:rFonts w:asciiTheme="majorHAnsi" w:eastAsiaTheme="majorEastAsia" w:hAnsiTheme="majorHAnsi" w:cstheme="majorBidi"/>
+                <w:color w:val="000000" w:themeColor="text1"/>
+                <w:sz w:val="28"/>
+                <w:szCs w:val="28"/>
+              </w:rPr>
+            </w:pPr>
+            <w:r>
+              <w:rPr>
+                <w:rFonts w:asciiTheme="majorHAnsi" w:eastAsiaTheme="majorEastAsia" w:hAnsiTheme="majorHAnsi" w:cstheme="majorBidi"/>
+                <w:color w:val="000000" w:themeColor="text1"/>
+                <w:sz w:val="28"/>
+                <w:szCs w:val="28"/>
+              </w:rPr>
+              <w:t>Last Name</w:t>
+            </w:r>
+          </w:p>
+        </w:tc>
+        <w:tc>
+          <w:tcPr>
+            <w:tcW w:w="1631" w:type="dxa"/>
+          </w:tcPr>
+          <w:p>
+            <w:pPr>
+              <w:rPr>
+                <w:rFonts w:asciiTheme="majorHAnsi" w:eastAsiaTheme="majorEastAsia" w:hAnsiTheme="majorHAnsi" w:cstheme="majorBidi"/>
+                <w:color w:val="000000" w:themeColor="text1"/>
+                <w:sz w:val="28"/>
+                <w:szCs w:val="28"/>
+              </w:rPr>
+            </w:pPr>
+            <w:r>
+              <w:rPr>
+                <w:rFonts w:asciiTheme="majorHAnsi" w:eastAsiaTheme="majorEastAsia" w:hAnsiTheme="majorHAnsi" w:cstheme="majorBidi"/>
+                <w:color w:val="000000" w:themeColor="text1"/>
+                <w:sz w:val="28"/>
+                <w:szCs w:val="28"/>
+              </w:rPr>
+              <w:t>Yes</w:t>
+            </w:r>
+          </w:p>
+        </w:tc>
+      </w:tr>
+      <w:tr>
+        <w:trPr>
+          <w:trHeight w:val="378"/>
+        </w:trPr>
+        <w:tc>
+          <w:tcPr>
+            <w:tcW w:w="4585" w:type="dxa"/>
+          </w:tcPr>
+          <w:p>
+            <w:pPr>
+              <w:rPr>
+                <w:rFonts w:asciiTheme="majorHAnsi" w:eastAsiaTheme="majorEastAsia" w:hAnsiTheme="majorHAnsi" w:cstheme="majorBidi"/>
+                <w:color w:val="000000" w:themeColor="text1"/>
+                <w:sz w:val="28"/>
+                <w:szCs w:val="28"/>
+              </w:rPr>
+            </w:pPr>
+            <w:proofErr w:type="spellStart"/>
+            <w:r>
+              <w:rPr>
+                <w:rFonts w:asciiTheme="majorHAnsi" w:eastAsiaTheme="majorEastAsia" w:hAnsiTheme="majorHAnsi" w:cstheme="majorBidi"/>
+                <w:color w:val="000000" w:themeColor="text1"/>
+                <w:sz w:val="28"/>
+                <w:szCs w:val="28"/>
+              </w:rPr>
+              <w:t>last_name</w:t>
+            </w:r>
+            <w:proofErr w:type="spellEnd"/>
+          </w:p>
+        </w:tc>
+        <w:tc>
+          <w:tcPr>
+            <w:tcW w:w="2340" w:type="dxa"/>
+          </w:tcPr>
+          <w:p>
+            <w:pPr>
+              <w:rPr>
+                <w:rFonts w:asciiTheme="majorHAnsi" w:eastAsiaTheme="majorEastAsia" w:hAnsiTheme="majorHAnsi" w:cstheme="majorBidi"/>
+                <w:color w:val="000000" w:themeColor="text1"/>
+                <w:sz w:val="28"/>
+                <w:szCs w:val="28"/>
+              </w:rPr>
+            </w:pPr>
+            <w:r>
+              <w:rPr>
+                <w:rFonts w:asciiTheme="majorHAnsi" w:eastAsiaTheme="majorEastAsia" w:hAnsiTheme="majorHAnsi" w:cstheme="majorBidi"/>
+                <w:color w:val="000000" w:themeColor="text1"/>
+                <w:sz w:val="28"/>
+                <w:szCs w:val="28"/>
+              </w:rPr>
+              <w:t>The last name</w:t>
+            </w:r>
+          </w:p>
+        </w:tc>
+        <w:tc>
+          <w:tcPr>
+            <w:tcW w:w="1631" w:type="dxa"/>
+          </w:tcPr>
+          <w:p>
+            <w:pPr>
+              <w:rPr>
+                <w:rFonts w:asciiTheme="majorHAnsi" w:eastAsiaTheme="majorEastAsia" w:hAnsiTheme="majorHAnsi" w:cstheme="majorBidi"/>
+                <w:color w:val="000000" w:themeColor="text1"/>
+                <w:sz w:val="28"/>
+                <w:szCs w:val="28"/>
+              </w:rPr>
+            </w:pPr>
+            <w:r>
+              <w:rPr>
+                <w:rFonts w:asciiTheme="majorHAnsi" w:eastAsiaTheme="majorEastAsia" w:hAnsiTheme="majorHAnsi" w:cstheme="majorBidi"/>
+                <w:color w:val="000000" w:themeColor="text1"/>
+                <w:sz w:val="28"/>
+                <w:szCs w:val="28"/>
+              </w:rPr>
+              <w:t>No</w:t>
+            </w:r>
+          </w:p>
+        </w:tc>
+      </w:tr>
+      <w:tr>
+        <w:trPr>
+          <w:trHeight w:val="378"/>
+        </w:trPr>
+        <w:tc>
+          <w:tcPr>
+            <w:tcW w:w="4585" w:type="dxa"/>
+          </w:tcPr>
+          <w:p>
+            <w:pPr>
+              <w:rPr>
+                <w:rFonts w:asciiTheme="majorHAnsi" w:eastAsiaTheme="majorEastAsia" w:hAnsiTheme="majorHAnsi" w:cstheme="majorBidi"/>
+                <w:color w:val="000000" w:themeColor="text1"/>
+                <w:sz w:val="28"/>
+                <w:szCs w:val="28"/>
+              </w:rPr>
+            </w:pPr>
+            <w:proofErr w:type="spellStart"/>
+            <w:r>
+              <w:rPr>
+                <w:rFonts w:asciiTheme="majorHAnsi" w:eastAsiaTheme="majorEastAsia" w:hAnsiTheme="majorHAnsi" w:cstheme="majorBidi"/>
+                <w:color w:val="000000" w:themeColor="text1"/>
+                <w:sz w:val="28"/>
+                <w:szCs w:val="28"/>
+              </w:rPr>
+              <w:t>loyaltyAccountBalance</w:t>
+            </w:r>
+            <w:proofErr w:type="spellEnd"/>
+          </w:p>
+        </w:tc>
+        <w:tc>
+          <w:tcPr>
+            <w:tcW w:w="2340" w:type="dxa"/>
+          </w:tcPr>
+          <w:p>
+            <w:pPr>
+              <w:rPr>
+                <w:rFonts w:asciiTheme="majorHAnsi" w:eastAsiaTheme="majorEastAsia" w:hAnsiTheme="majorHAnsi" w:cstheme="majorBidi"/>
+                <w:color w:val="000000" w:themeColor="text1"/>
+                <w:sz w:val="28"/>
+                <w:szCs w:val="28"/>
+              </w:rPr>
+            </w:pPr>
+            <w:r>
+              <w:rPr>
+                <w:rFonts w:asciiTheme="majorHAnsi" w:eastAsiaTheme="majorEastAsia" w:hAnsiTheme="majorHAnsi" w:cstheme="majorBidi"/>
+                <w:color w:val="000000" w:themeColor="text1"/>
+                <w:sz w:val="28"/>
+                <w:szCs w:val="28"/>
+              </w:rPr>
+              <w:t xml:space="preserve">Replaced by </w:t>
+            </w:r>
+            <w:proofErr w:type="spellStart"/>
+            <w:r>
+              <w:rPr>
+                <w:rFonts w:asciiTheme="majorHAnsi" w:eastAsiaTheme="majorEastAsia" w:hAnsiTheme="majorHAnsi" w:cstheme="majorBidi"/>
+                <w:color w:val="000000" w:themeColor="text1"/>
+                <w:sz w:val="28"/>
+                <w:szCs w:val="28"/>
+              </w:rPr>
+              <w:t>miles_balance</w:t>
+            </w:r>
+            <w:proofErr w:type="spellEnd"/>
+          </w:p>
+        </w:tc>
+        <w:tc>
+          <w:tcPr>
+            <w:tcW w:w="1631" w:type="dxa"/>
+          </w:tcPr>
+          <w:p>
+            <w:pPr>
+              <w:rPr>
+                <w:rFonts w:asciiTheme="majorHAnsi" w:eastAsiaTheme="majorEastAsia" w:hAnsiTheme="majorHAnsi" w:cstheme="majorBidi"/>
+                <w:color w:val="000000" w:themeColor="text1"/>
+                <w:sz w:val="28"/>
+                <w:szCs w:val="28"/>
+              </w:rPr>
+            </w:pPr>
+            <w:r>
+              <w:rPr>
+                <w:rFonts w:asciiTheme="majorHAnsi" w:eastAsiaTheme="majorEastAsia" w:hAnsiTheme="majorHAnsi" w:cstheme="majorBidi"/>
+                <w:color w:val="000000" w:themeColor="text1"/>
+                <w:sz w:val="28"/>
+                <w:szCs w:val="28"/>
+              </w:rPr>
+              <w:t>Yes</w:t>
+            </w:r>
+          </w:p>
+        </w:tc>
+      </w:tr>
+      <w:tr>
+        <w:trPr>
+          <w:trHeight w:val="755"/>
+        </w:trPr>
+        <w:tc>
+          <w:tcPr>
+            <w:tcW w:w="4585" w:type="dxa"/>
+          </w:tcPr>
+          <w:p>
+            <w:pPr>
+              <w:rPr>
+                <w:rFonts w:asciiTheme="majorHAnsi" w:eastAsiaTheme="majorEastAsia" w:hAnsiTheme="majorHAnsi" w:cstheme="majorBidi"/>
+                <w:color w:val="000000" w:themeColor="text1"/>
+                <w:sz w:val="28"/>
+                <w:szCs w:val="28"/>
+              </w:rPr>
+            </w:pPr>
+            <w:proofErr w:type="spellStart"/>
+            <w:r>
+              <w:rPr>
+                <w:rFonts w:asciiTheme="majorHAnsi" w:eastAsiaTheme="majorEastAsia" w:hAnsiTheme="majorHAnsi" w:cstheme="majorBidi"/>
+                <w:color w:val="000000" w:themeColor="text1"/>
+                <w:sz w:val="28"/>
+                <w:szCs w:val="28"/>
+              </w:rPr>
+              <w:t>membershipId</w:t>
+            </w:r>
+            <w:proofErr w:type="spellEnd"/>
+          </w:p>
+        </w:tc>
+        <w:tc>
+          <w:tcPr>
+            <w:tcW w:w="2340" w:type="dxa"/>
+          </w:tcPr>
+          <w:p>
+            <w:pPr>
+              <w:rPr>
+                <w:rFonts w:asciiTheme="majorHAnsi" w:eastAsiaTheme="majorEastAsia" w:hAnsiTheme="majorHAnsi" w:cstheme="majorBidi"/>
+                <w:color w:val="000000" w:themeColor="text1"/>
+                <w:sz w:val="28"/>
+                <w:szCs w:val="28"/>
+              </w:rPr>
+            </w:pPr>
+            <w:proofErr w:type="spellStart"/>
+            <w:r>
+              <w:rPr>
+                <w:rFonts w:asciiTheme="majorHAnsi" w:eastAsiaTheme="majorEastAsia" w:hAnsiTheme="majorHAnsi" w:cstheme="majorBidi"/>
+                <w:color w:val="000000" w:themeColor="text1"/>
+                <w:sz w:val="28"/>
+                <w:szCs w:val="28"/>
+              </w:rPr>
+              <w:t>MileagePlan</w:t>
+            </w:r>
+            <w:proofErr w:type="spellEnd"/>
+            <w:r>
+              <w:rPr>
+                <w:rFonts w:asciiTheme="majorHAnsi" w:eastAsiaTheme="majorEastAsia" w:hAnsiTheme="majorHAnsi" w:cstheme="majorBidi"/>
+                <w:color w:val="000000" w:themeColor="text1"/>
+                <w:sz w:val="28"/>
+                <w:szCs w:val="28"/>
+              </w:rPr>
+              <w:t xml:space="preserve"> Number</w:t>
+            </w:r>
+          </w:p>
+        </w:tc>
+        <w:tc>
+          <w:tcPr>
+            <w:tcW w:w="1631" w:type="dxa"/>
+          </w:tcPr>
+          <w:p>
+            <w:pPr>
+              <w:rPr>
+                <w:rFonts w:asciiTheme="majorHAnsi" w:eastAsiaTheme="majorEastAsia" w:hAnsiTheme="majorHAnsi" w:cstheme="majorBidi"/>
+                <w:color w:val="000000" w:themeColor="text1"/>
+                <w:sz w:val="28"/>
+                <w:szCs w:val="28"/>
+              </w:rPr>
+            </w:pPr>
+            <w:r>
+              <w:rPr>
+                <w:rFonts w:asciiTheme="majorHAnsi" w:eastAsiaTheme="majorEastAsia" w:hAnsiTheme="majorHAnsi" w:cstheme="majorBidi"/>
+                <w:color w:val="000000" w:themeColor="text1"/>
+                <w:sz w:val="28"/>
+                <w:szCs w:val="28"/>
+              </w:rPr>
+              <w:t>Yes</w:t>
+            </w:r>
+          </w:p>
+        </w:tc>
+      </w:tr>
+      <w:tr>
+        <w:trPr>
+          <w:trHeight w:val="378"/>
+        </w:trPr>
+        <w:tc>
+          <w:tcPr>
+            <w:tcW w:w="4585" w:type="dxa"/>
+          </w:tcPr>
+          <w:p>
+            <w:pPr>
+              <w:rPr>
+                <w:rFonts w:asciiTheme="majorHAnsi" w:eastAsiaTheme="majorEastAsia" w:hAnsiTheme="majorHAnsi" w:cstheme="majorBidi"/>
+                <w:color w:val="000000" w:themeColor="text1"/>
+                <w:sz w:val="28"/>
+                <w:szCs w:val="28"/>
+              </w:rPr>
+            </w:pPr>
+            <w:proofErr w:type="spellStart"/>
+            <w:r>
+              <w:rPr>
+                <w:rFonts w:asciiTheme="majorHAnsi" w:eastAsiaTheme="majorEastAsia" w:hAnsiTheme="majorHAnsi" w:cstheme="majorBidi"/>
+                <w:color w:val="000000" w:themeColor="text1"/>
+                <w:sz w:val="28"/>
+                <w:szCs w:val="28"/>
+              </w:rPr>
+              <w:t>member_id</w:t>
+            </w:r>
+            <w:proofErr w:type="spellEnd"/>
+          </w:p>
+        </w:tc>
+        <w:tc>
+          <w:tcPr>
+            <w:tcW w:w="2340" w:type="dxa"/>
+          </w:tcPr>
+          <w:p>
+            <w:pPr>
+              <w:rPr>
+                <w:rFonts w:asciiTheme="majorHAnsi" w:eastAsiaTheme="majorEastAsia" w:hAnsiTheme="majorHAnsi" w:cstheme="majorBidi"/>
+                <w:color w:val="000000" w:themeColor="text1"/>
+                <w:sz w:val="28"/>
+                <w:szCs w:val="28"/>
+              </w:rPr>
+            </w:pPr>
+            <w:r>
+              <w:rPr>
+                <w:rFonts w:asciiTheme="majorHAnsi" w:eastAsiaTheme="majorEastAsia" w:hAnsiTheme="majorHAnsi" w:cstheme="majorBidi"/>
+                <w:color w:val="000000" w:themeColor="text1"/>
+                <w:sz w:val="28"/>
+                <w:szCs w:val="28"/>
+              </w:rPr>
+              <w:t xml:space="preserve">Replaced by </w:t>
+            </w:r>
+            <w:proofErr w:type="spellStart"/>
+            <w:r>
+              <w:rPr>
+                <w:rFonts w:asciiTheme="majorHAnsi" w:eastAsiaTheme="majorEastAsia" w:hAnsiTheme="majorHAnsi" w:cstheme="majorBidi"/>
+                <w:color w:val="000000" w:themeColor="text1"/>
+                <w:sz w:val="28"/>
+                <w:szCs w:val="28"/>
+              </w:rPr>
+              <w:t>loyalty_id</w:t>
+            </w:r>
+            <w:proofErr w:type="spellEnd"/>
+          </w:p>
+        </w:tc>
+        <w:tc>
+          <w:tcPr>
+            <w:tcW w:w="1631" w:type="dxa"/>
+          </w:tcPr>
+          <w:p>
+            <w:pPr>
+              <w:rPr>
+                <w:rFonts w:asciiTheme="majorHAnsi" w:eastAsiaTheme="majorEastAsia" w:hAnsiTheme="majorHAnsi" w:cstheme="majorBidi"/>
+                <w:color w:val="000000" w:themeColor="text1"/>
+                <w:sz w:val="28"/>
+                <w:szCs w:val="28"/>
+              </w:rPr>
+            </w:pPr>
+            <w:r>
+              <w:rPr>
+                <w:rFonts w:asciiTheme="majorHAnsi" w:eastAsiaTheme="majorEastAsia" w:hAnsiTheme="majorHAnsi" w:cstheme="majorBidi"/>
+                <w:color w:val="000000" w:themeColor="text1"/>
+                <w:sz w:val="28"/>
+                <w:szCs w:val="28"/>
+              </w:rPr>
+              <w:t>Yes</w:t>
+            </w:r>
+          </w:p>
+        </w:tc>
+      </w:tr>
+      <w:tr>
+        <w:trPr>
+          <w:trHeight w:val="378"/>
+        </w:trPr>
+        <w:tc>
+          <w:tcPr>
+            <w:tcW w:w="4585" w:type="dxa"/>
+          </w:tcPr>
+          <w:p>
+            <w:pPr>
+              <w:rPr>
+                <w:rFonts w:asciiTheme="majorHAnsi" w:eastAsiaTheme="majorEastAsia" w:hAnsiTheme="majorHAnsi" w:cstheme="majorBidi"/>
+                <w:color w:val="000000" w:themeColor="text1"/>
+                <w:sz w:val="28"/>
+                <w:szCs w:val="28"/>
+              </w:rPr>
+            </w:pPr>
+            <w:proofErr w:type="spellStart"/>
+            <w:r>
+              <w:rPr>
+                <w:rFonts w:asciiTheme="majorHAnsi" w:eastAsiaTheme="majorEastAsia" w:hAnsiTheme="majorHAnsi" w:cstheme="majorBidi"/>
+                <w:color w:val="000000" w:themeColor="text1"/>
+                <w:sz w:val="28"/>
+                <w:szCs w:val="28"/>
+              </w:rPr>
+              <w:t>miles_balance</w:t>
+            </w:r>
+            <w:proofErr w:type="spellEnd"/>
+          </w:p>
+        </w:tc>
+        <w:tc>
+          <w:tcPr>
+            <w:tcW w:w="2340" w:type="dxa"/>
+          </w:tcPr>
+          <w:p>
+            <w:pPr>
+              <w:rPr>
+                <w:rFonts w:asciiTheme="majorHAnsi" w:eastAsiaTheme="majorEastAsia" w:hAnsiTheme="majorHAnsi" w:cstheme="majorBidi"/>
+                <w:color w:val="000000" w:themeColor="text1"/>
+                <w:sz w:val="28"/>
+                <w:szCs w:val="28"/>
+              </w:rPr>
+            </w:pPr>
+            <w:r>
+              <w:rPr>
+                <w:rFonts w:asciiTheme="majorHAnsi" w:eastAsiaTheme="majorEastAsia" w:hAnsiTheme="majorHAnsi" w:cstheme="majorBidi"/>
+                <w:color w:val="000000" w:themeColor="text1"/>
+                <w:sz w:val="28"/>
+                <w:szCs w:val="28"/>
+              </w:rPr>
+              <w:t>The miles balance</w:t>
+            </w:r>
+          </w:p>
+        </w:tc>
+        <w:tc>
+          <w:tcPr>
+            <w:tcW w:w="1631" w:type="dxa"/>
+          </w:tcPr>
+          <w:p>
+            <w:pPr>
+              <w:rPr>
+                <w:rFonts w:asciiTheme="majorHAnsi" w:eastAsiaTheme="majorEastAsia" w:hAnsiTheme="majorHAnsi" w:cstheme="majorBidi"/>
+                <w:color w:val="000000" w:themeColor="text1"/>
+                <w:sz w:val="28"/>
+                <w:szCs w:val="28"/>
+              </w:rPr>
+            </w:pPr>
+            <w:r>
+              <w:rPr>
+                <w:rFonts w:asciiTheme="majorHAnsi" w:eastAsiaTheme="majorEastAsia" w:hAnsiTheme="majorHAnsi" w:cstheme="majorBidi"/>
+                <w:color w:val="000000" w:themeColor="text1"/>
+                <w:sz w:val="28"/>
+                <w:szCs w:val="28"/>
+              </w:rPr>
+              <w:t>No</w:t>
+            </w:r>
+          </w:p>
+        </w:tc>
+      </w:tr>
+      <w:tr>
+        <w:trPr>
+          <w:trHeight w:val="378"/>
+        </w:trPr>
+        <w:tc>
+          <w:tcPr>
+            <w:tcW w:w="4585" w:type="dxa"/>
+          </w:tcPr>
+          <w:p>
+            <w:pPr>
+              <w:rPr>
+                <w:rFonts w:asciiTheme="majorHAnsi" w:eastAsiaTheme="majorEastAsia" w:hAnsiTheme="majorHAnsi" w:cstheme="majorBidi"/>
+                <w:color w:val="000000" w:themeColor="text1"/>
+                <w:sz w:val="28"/>
+                <w:szCs w:val="28"/>
+              </w:rPr>
+            </w:pPr>
+            <w:r>
+              <w:rPr>
+                <w:rFonts w:asciiTheme="majorHAnsi" w:eastAsiaTheme="majorEastAsia" w:hAnsiTheme="majorHAnsi" w:cstheme="majorBidi"/>
+                <w:color w:val="000000" w:themeColor="text1"/>
+                <w:sz w:val="28"/>
+                <w:szCs w:val="28"/>
+              </w:rPr>
+              <w:t>nickname</w:t>
+            </w:r>
+          </w:p>
+        </w:tc>
+        <w:tc>
+          <w:tcPr>
+            <w:tcW w:w="2340" w:type="dxa"/>
+          </w:tcPr>
+          <w:p>
+            <w:pPr>
+              <w:rPr>
+                <w:rFonts w:asciiTheme="majorHAnsi" w:eastAsiaTheme="majorEastAsia" w:hAnsiTheme="majorHAnsi" w:cstheme="majorBidi"/>
+                <w:color w:val="000000" w:themeColor="text1"/>
+                <w:sz w:val="28"/>
+                <w:szCs w:val="28"/>
+              </w:rPr>
+            </w:pPr>
+            <w:r>
+              <w:rPr>
+                <w:rFonts w:asciiTheme="majorHAnsi" w:eastAsiaTheme="majorEastAsia" w:hAnsiTheme="majorHAnsi" w:cstheme="majorBidi"/>
+                <w:color w:val="000000" w:themeColor="text1"/>
+                <w:sz w:val="28"/>
+                <w:szCs w:val="28"/>
+              </w:rPr>
+              <w:t>Used by Rocket Miles</w:t>
+            </w:r>
+          </w:p>
+        </w:tc>
+        <w:tc>
+          <w:tcPr>
+            <w:tcW w:w="1631" w:type="dxa"/>
+          </w:tcPr>
+          <w:p>
+            <w:pPr>
+              <w:rPr>
+                <w:rFonts w:asciiTheme="majorHAnsi" w:eastAsiaTheme="majorEastAsia" w:hAnsiTheme="majorHAnsi" w:cstheme="majorBidi"/>
+                <w:color w:val="000000" w:themeColor="text1"/>
+                <w:sz w:val="28"/>
+                <w:szCs w:val="28"/>
+              </w:rPr>
+            </w:pPr>
+            <w:r>
+              <w:rPr>
+                <w:rFonts w:asciiTheme="majorHAnsi" w:eastAsiaTheme="majorEastAsia" w:hAnsiTheme="majorHAnsi" w:cstheme="majorBidi"/>
+                <w:color w:val="000000" w:themeColor="text1"/>
+                <w:sz w:val="28"/>
+                <w:szCs w:val="28"/>
+              </w:rPr>
+              <w:t>Yes</w:t>
+            </w:r>
+          </w:p>
+        </w:tc>
+      </w:tr>
+      <w:tr>
+        <w:trPr>
+          <w:trHeight w:val="393"/>
+        </w:trPr>
+        <w:tc>
+          <w:tcPr>
+            <w:tcW w:w="4585" w:type="dxa"/>
+          </w:tcPr>
+          <w:p>
+            <w:pPr>
+              <w:rPr>
+                <w:rFonts w:asciiTheme="majorHAnsi" w:eastAsiaTheme="majorEastAsia" w:hAnsiTheme="majorHAnsi" w:cstheme="majorBidi"/>
+                <w:color w:val="000000" w:themeColor="text1"/>
+                <w:sz w:val="28"/>
+                <w:szCs w:val="28"/>
+              </w:rPr>
+            </w:pPr>
+            <w:proofErr w:type="spellStart"/>
+            <w:r>
+              <w:rPr>
+                <w:rFonts w:asciiTheme="majorHAnsi" w:eastAsiaTheme="majorEastAsia" w:hAnsiTheme="majorHAnsi" w:cstheme="majorBidi"/>
+                <w:color w:val="000000" w:themeColor="text1"/>
+                <w:sz w:val="28"/>
+                <w:szCs w:val="28"/>
+              </w:rPr>
+              <w:t>personId</w:t>
+            </w:r>
+            <w:proofErr w:type="spellEnd"/>
+          </w:p>
+        </w:tc>
+        <w:tc>
+          <w:tcPr>
+            <w:tcW w:w="2340" w:type="dxa"/>
+          </w:tcPr>
+          <w:p>
+            <w:pPr>
+              <w:rPr>
+                <w:rFonts w:asciiTheme="majorHAnsi" w:eastAsiaTheme="majorEastAsia" w:hAnsiTheme="majorHAnsi" w:cstheme="majorBidi"/>
+                <w:color w:val="000000" w:themeColor="text1"/>
+                <w:sz w:val="28"/>
+                <w:szCs w:val="28"/>
+              </w:rPr>
+            </w:pPr>
+            <w:r>
+              <w:rPr>
+                <w:rFonts w:asciiTheme="majorHAnsi" w:eastAsiaTheme="majorEastAsia" w:hAnsiTheme="majorHAnsi" w:cstheme="majorBidi"/>
+                <w:color w:val="000000" w:themeColor="text1"/>
+                <w:sz w:val="28"/>
+                <w:szCs w:val="28"/>
+              </w:rPr>
+              <w:t>Legacy Id</w:t>
+            </w:r>
+          </w:p>
+        </w:tc>
+        <w:tc>
+          <w:tcPr>
+            <w:tcW w:w="1631" w:type="dxa"/>
+          </w:tcPr>
+          <w:p>
+            <w:pPr>
+              <w:rPr>
+                <w:rFonts w:asciiTheme="majorHAnsi" w:eastAsiaTheme="majorEastAsia" w:hAnsiTheme="majorHAnsi" w:cstheme="majorBidi"/>
+                <w:color w:val="000000" w:themeColor="text1"/>
+                <w:sz w:val="28"/>
+                <w:szCs w:val="28"/>
+              </w:rPr>
+            </w:pPr>
+            <w:r>
+              <w:rPr>
+                <w:rFonts w:asciiTheme="majorHAnsi" w:eastAsiaTheme="majorEastAsia" w:hAnsiTheme="majorHAnsi" w:cstheme="majorBidi"/>
+                <w:color w:val="000000" w:themeColor="text1"/>
+                <w:sz w:val="28"/>
+                <w:szCs w:val="28"/>
+              </w:rPr>
+              <w:t>Yes</w:t>
+            </w:r>
+          </w:p>
+        </w:tc>
+      </w:tr>
+      <w:tr>
+        <w:trPr>
+          <w:trHeight w:val="378"/>
+        </w:trPr>
+        <w:tc>
+          <w:tcPr>
+            <w:tcW w:w="4585" w:type="dxa"/>
+          </w:tcPr>
+          <w:p>
+            <w:pPr>
+              <w:rPr>
+                <w:rFonts w:asciiTheme="majorHAnsi" w:eastAsiaTheme="majorEastAsia" w:hAnsiTheme="majorHAnsi" w:cstheme="majorBidi"/>
+                <w:color w:val="000000" w:themeColor="text1"/>
+                <w:sz w:val="28"/>
+                <w:szCs w:val="28"/>
+              </w:rPr>
+            </w:pPr>
+            <w:proofErr w:type="spellStart"/>
+            <w:r>
+              <w:rPr>
+                <w:rFonts w:asciiTheme="majorHAnsi" w:eastAsiaTheme="majorEastAsia" w:hAnsiTheme="majorHAnsi" w:cstheme="majorBidi"/>
+                <w:color w:val="000000" w:themeColor="text1"/>
+                <w:sz w:val="28"/>
+                <w:szCs w:val="28"/>
+              </w:rPr>
+              <w:t>programId</w:t>
+            </w:r>
+            <w:proofErr w:type="spellEnd"/>
+          </w:p>
+        </w:tc>
+        <w:tc>
+          <w:tcPr>
+            <w:tcW w:w="2340" w:type="dxa"/>
+          </w:tcPr>
+          <w:p>
+            <w:pPr>
+              <w:rPr>
+                <w:rFonts w:asciiTheme="majorHAnsi" w:eastAsiaTheme="majorEastAsia" w:hAnsiTheme="majorHAnsi" w:cstheme="majorBidi"/>
+                <w:color w:val="000000" w:themeColor="text1"/>
+                <w:sz w:val="28"/>
+                <w:szCs w:val="28"/>
+              </w:rPr>
+            </w:pPr>
+            <w:r>
+              <w:rPr>
+                <w:rFonts w:asciiTheme="majorHAnsi" w:eastAsiaTheme="majorEastAsia" w:hAnsiTheme="majorHAnsi" w:cstheme="majorBidi"/>
+                <w:color w:val="000000" w:themeColor="text1"/>
+                <w:sz w:val="28"/>
+                <w:szCs w:val="28"/>
+              </w:rPr>
+              <w:t>?? Used by Expedia</w:t>
+            </w:r>
+          </w:p>
+        </w:tc>
+        <w:tc>
+          <w:tcPr>
+            <w:tcW w:w="1631" w:type="dxa"/>
+          </w:tcPr>
+          <w:p>
+            <w:pPr>
+              <w:rPr>
+                <w:rFonts w:asciiTheme="majorHAnsi" w:eastAsiaTheme="majorEastAsia" w:hAnsiTheme="majorHAnsi" w:cstheme="majorBidi"/>
+                <w:color w:val="000000" w:themeColor="text1"/>
+                <w:sz w:val="28"/>
+                <w:szCs w:val="28"/>
+              </w:rPr>
+            </w:pPr>
+            <w:r>
+              <w:rPr>
+                <w:rFonts w:asciiTheme="majorHAnsi" w:eastAsiaTheme="majorEastAsia" w:hAnsiTheme="majorHAnsi" w:cstheme="majorBidi"/>
+                <w:color w:val="000000" w:themeColor="text1"/>
+                <w:sz w:val="28"/>
+                <w:szCs w:val="28"/>
+              </w:rPr>
+              <w:t>Yes</w:t>
+            </w:r>
+          </w:p>
+        </w:tc>
+      </w:tr>
+      <w:tr>
+        <w:trPr>
+          <w:trHeight w:val="378"/>
+        </w:trPr>
+        <w:tc>
+          <w:tcPr>
+            <w:tcW w:w="4585" w:type="dxa"/>
+          </w:tcPr>
+          <w:p>
+            <w:pPr>
+              <w:rPr>
+                <w:rFonts w:asciiTheme="majorHAnsi" w:eastAsiaTheme="majorEastAsia" w:hAnsiTheme="majorHAnsi" w:cstheme="majorBidi"/>
+                <w:color w:val="000000" w:themeColor="text1"/>
+                <w:sz w:val="28"/>
+                <w:szCs w:val="28"/>
+              </w:rPr>
+            </w:pPr>
+            <w:proofErr w:type="spellStart"/>
+            <w:r>
+              <w:rPr>
+                <w:rFonts w:asciiTheme="majorHAnsi" w:eastAsiaTheme="majorEastAsia" w:hAnsiTheme="majorHAnsi" w:cstheme="majorBidi"/>
+                <w:color w:val="000000" w:themeColor="text1"/>
+                <w:sz w:val="28"/>
+                <w:szCs w:val="28"/>
+              </w:rPr>
+              <w:t>realUsername</w:t>
+            </w:r>
+            <w:proofErr w:type="spellEnd"/>
+          </w:p>
+        </w:tc>
+        <w:tc>
+          <w:tcPr>
+            <w:tcW w:w="2340" w:type="dxa"/>
+          </w:tcPr>
+          <w:p>
+            <w:pPr>
+              <w:rPr>
+                <w:rFonts w:asciiTheme="majorHAnsi" w:eastAsiaTheme="majorEastAsia" w:hAnsiTheme="majorHAnsi" w:cstheme="majorBidi"/>
+                <w:color w:val="000000" w:themeColor="text1"/>
+                <w:sz w:val="28"/>
+                <w:szCs w:val="28"/>
+              </w:rPr>
+            </w:pPr>
+            <w:r>
+              <w:rPr>
+                <w:rFonts w:asciiTheme="majorHAnsi" w:eastAsiaTheme="majorEastAsia" w:hAnsiTheme="majorHAnsi" w:cstheme="majorBidi"/>
+                <w:color w:val="000000" w:themeColor="text1"/>
+                <w:sz w:val="28"/>
+                <w:szCs w:val="28"/>
+              </w:rPr>
+              <w:t xml:space="preserve">The </w:t>
+            </w:r>
+            <w:proofErr w:type="gramStart"/>
+            <w:r>
+              <w:rPr>
+                <w:rFonts w:asciiTheme="majorHAnsi" w:eastAsiaTheme="majorEastAsia" w:hAnsiTheme="majorHAnsi" w:cstheme="majorBidi"/>
+                <w:color w:val="000000" w:themeColor="text1"/>
+                <w:sz w:val="28"/>
+                <w:szCs w:val="28"/>
+              </w:rPr>
+              <w:t>user name</w:t>
+            </w:r>
+            <w:proofErr w:type="gramEnd"/>
+          </w:p>
+        </w:tc>
+        <w:tc>
+          <w:tcPr>
+            <w:tcW w:w="1631" w:type="dxa"/>
+          </w:tcPr>
+          <w:p>
+            <w:pPr>
+              <w:rPr>
+                <w:rFonts w:asciiTheme="majorHAnsi" w:eastAsiaTheme="majorEastAsia" w:hAnsiTheme="majorHAnsi" w:cstheme="majorBidi"/>
+                <w:color w:val="000000" w:themeColor="text1"/>
+                <w:sz w:val="28"/>
+                <w:szCs w:val="28"/>
+              </w:rPr>
+            </w:pPr>
+            <w:r>
+              <w:rPr>
+                <w:rFonts w:asciiTheme="majorHAnsi" w:eastAsiaTheme="majorEastAsia" w:hAnsiTheme="majorHAnsi" w:cstheme="majorBidi"/>
+                <w:color w:val="000000" w:themeColor="text1"/>
+                <w:sz w:val="28"/>
+                <w:szCs w:val="28"/>
+              </w:rPr>
+              <w:t>No</w:t>
+            </w:r>
+          </w:p>
+        </w:tc>
+      </w:tr>
+      <w:tr>
+        <w:trPr>
+          <w:trHeight w:val="378"/>
+        </w:trPr>
+        <w:tc>
+          <w:tcPr>
+            <w:tcW w:w="4585" w:type="dxa"/>
+          </w:tcPr>
+          <w:p>
+            <w:pPr>
+              <w:rPr>
+                <w:rFonts w:asciiTheme="majorHAnsi" w:eastAsiaTheme="majorEastAsia" w:hAnsiTheme="majorHAnsi" w:cstheme="majorBidi"/>
+                <w:color w:val="000000" w:themeColor="text1"/>
+                <w:sz w:val="28"/>
+                <w:szCs w:val="28"/>
+              </w:rPr>
+            </w:pPr>
+            <w:proofErr w:type="spellStart"/>
+            <w:r>
+              <w:rPr>
+                <w:rFonts w:asciiTheme="majorHAnsi" w:eastAsiaTheme="majorEastAsia" w:hAnsiTheme="majorHAnsi" w:cstheme="majorBidi"/>
+                <w:color w:val="000000" w:themeColor="text1"/>
+                <w:sz w:val="28"/>
+                <w:szCs w:val="28"/>
+              </w:rPr>
+              <w:t>tier_status</w:t>
+            </w:r>
+            <w:proofErr w:type="spellEnd"/>
+          </w:p>
+        </w:tc>
+        <w:tc>
+          <w:tcPr>
+            <w:tcW w:w="2340" w:type="dxa"/>
+          </w:tcPr>
+          <w:p>
+            <w:pPr>
+              <w:rPr>
+                <w:rFonts w:asciiTheme="majorHAnsi" w:eastAsiaTheme="majorEastAsia" w:hAnsiTheme="majorHAnsi" w:cstheme="majorBidi"/>
+                <w:color w:val="000000" w:themeColor="text1"/>
+                <w:sz w:val="28"/>
+                <w:szCs w:val="28"/>
+              </w:rPr>
+            </w:pPr>
+            <w:r>
+              <w:rPr>
+                <w:rFonts w:asciiTheme="majorHAnsi" w:eastAsiaTheme="majorEastAsia" w:hAnsiTheme="majorHAnsi" w:cstheme="majorBidi"/>
+                <w:color w:val="000000" w:themeColor="text1"/>
+                <w:sz w:val="28"/>
+                <w:szCs w:val="28"/>
+              </w:rPr>
+              <w:t>Used by Rocket Miles</w:t>
+            </w:r>
+          </w:p>
+        </w:tc>
+        <w:tc>
+          <w:tcPr>
+            <w:tcW w:w="1631" w:type="dxa"/>
+          </w:tcPr>
+          <w:p>
+            <w:pPr>
+              <w:rPr>
+                <w:rFonts w:asciiTheme="majorHAnsi" w:eastAsiaTheme="majorEastAsia" w:hAnsiTheme="majorHAnsi" w:cstheme="majorBidi"/>
+                <w:color w:val="000000" w:themeColor="text1"/>
+                <w:sz w:val="28"/>
+                <w:szCs w:val="28"/>
+              </w:rPr>
+            </w:pPr>
+            <w:r>
+              <w:rPr>
+                <w:rFonts w:asciiTheme="majorHAnsi" w:eastAsiaTheme="majorEastAsia" w:hAnsiTheme="majorHAnsi" w:cstheme="majorBidi"/>
+                <w:color w:val="000000" w:themeColor="text1"/>
+                <w:sz w:val="28"/>
+                <w:szCs w:val="28"/>
+              </w:rPr>
+              <w:t>Yes</w:t>
+            </w:r>
+          </w:p>
+        </w:tc>
+      </w:tr>
+      <w:tr>
+        <w:trPr>
+          <w:trHeight w:val="378"/>
+        </w:trPr>
+        <w:tc>
+          <w:tcPr>
+            <w:tcW w:w="4585" w:type="dxa"/>
+          </w:tcPr>
+          <w:p>
+            <w:pPr>
+              <w:rPr>
+                <w:rFonts w:asciiTheme="majorHAnsi" w:eastAsiaTheme="majorEastAsia" w:hAnsiTheme="majorHAnsi" w:cstheme="majorBidi"/>
+                <w:color w:val="000000" w:themeColor="text1"/>
+                <w:sz w:val="28"/>
+                <w:szCs w:val="28"/>
+              </w:rPr>
+            </w:pPr>
+            <w:proofErr w:type="spellStart"/>
+            <w:r>
+              <w:rPr>
+                <w:rFonts w:asciiTheme="majorHAnsi" w:eastAsiaTheme="majorEastAsia" w:hAnsiTheme="majorHAnsi" w:cstheme="majorBidi"/>
+                <w:color w:val="000000" w:themeColor="text1"/>
+                <w:sz w:val="28"/>
+                <w:szCs w:val="28"/>
+              </w:rPr>
+              <w:t>zip_code</w:t>
+            </w:r>
+            <w:proofErr w:type="spellEnd"/>
+          </w:p>
+        </w:tc>
+        <w:tc>
+          <w:tcPr>
+            <w:tcW w:w="2340" w:type="dxa"/>
+          </w:tcPr>
+          <w:p>
+            <w:pPr>
+              <w:rPr>
+                <w:rFonts w:asciiTheme="majorHAnsi" w:eastAsiaTheme="majorEastAsia" w:hAnsiTheme="majorHAnsi" w:cstheme="majorBidi"/>
+                <w:color w:val="000000" w:themeColor="text1"/>
+                <w:sz w:val="28"/>
+                <w:szCs w:val="28"/>
+              </w:rPr>
+            </w:pPr>
+            <w:r>
+              <w:rPr>
+                <w:rFonts w:asciiTheme="majorHAnsi" w:eastAsiaTheme="majorEastAsia" w:hAnsiTheme="majorHAnsi" w:cstheme="majorBidi"/>
+                <w:color w:val="000000" w:themeColor="text1"/>
+                <w:sz w:val="28"/>
+                <w:szCs w:val="28"/>
+              </w:rPr>
+              <w:t>The zip code</w:t>
+            </w:r>
+          </w:p>
+        </w:tc>
+        <w:tc>
+          <w:tcPr>
+            <w:tcW w:w="1631" w:type="dxa"/>
+          </w:tcPr>
+          <w:p>
+            <w:pPr>
+              <w:rPr>
+                <w:rFonts w:asciiTheme="majorHAnsi" w:eastAsiaTheme="majorEastAsia" w:hAnsiTheme="majorHAnsi" w:cstheme="majorBidi"/>
+                <w:color w:val="000000" w:themeColor="text1"/>
+                <w:sz w:val="28"/>
+                <w:szCs w:val="28"/>
+              </w:rPr>
+            </w:pPr>
+            <w:r>
+              <w:rPr>
+                <w:rFonts w:asciiTheme="majorHAnsi" w:eastAsiaTheme="majorEastAsia" w:hAnsiTheme="majorHAnsi" w:cstheme="majorBidi"/>
+                <w:color w:val="000000" w:themeColor="text1"/>
+                <w:sz w:val="28"/>
+                <w:szCs w:val="28"/>
+              </w:rPr>
+              <w:t>No</w:t>
+            </w:r>
+          </w:p>
+        </w:tc>
+      </w:tr>
+    </w:tbl>
     <w:p>
       <w:pPr>
         <w:rPr>
@@ -1334,11 +2690,6 @@
     <w:r>
       <w:t xml:space="preserve"> for Partners</w:t>
     </w:r>
-  </w:p>
-  <w:p>
-    <w:pPr>
-      <w:pStyle w:val="Header"/>
-    </w:pPr>
   </w:p>
 </w:hdr>
 </file>
@@ -2673,6 +4024,22 @@
       <w:shd w:val="clear" w:color="auto" w:fill="E1DFDD"/>
     </w:rPr>
   </w:style>
+  <w:style w:type="table" w:styleId="TableGrid">
+    <w:name w:val="Table Grid"/>
+    <w:basedOn w:val="TableNormal"/>
+    <w:uiPriority w:val="39"/>
+    <w:rsid w:val="0045525F"/>
+    <w:tblPr>
+      <w:tblBorders>
+        <w:top w:val="single" w:sz="4" w:space="0" w:color="auto"/>
+        <w:left w:val="single" w:sz="4" w:space="0" w:color="auto"/>
+        <w:bottom w:val="single" w:sz="4" w:space="0" w:color="auto"/>
+        <w:right w:val="single" w:sz="4" w:space="0" w:color="auto"/>
+        <w:insideH w:val="single" w:sz="4" w:space="0" w:color="auto"/>
+        <w:insideV w:val="single" w:sz="4" w:space="0" w:color="auto"/>
+      </w:tblBorders>
+    </w:tblPr>
+  </w:style>
 </w:styles>
 </file>
 

</xml_diff>

<commit_message>
AB#1112671 update saml attributes doc
</commit_message>
<xml_diff>
--- a/docs/saml-integration-guide-for-partners.docx
+++ b/docs/saml-integration-guide-for-partners.docx
@@ -167,9 +167,8 @@
           <w:sz w:val="32"/>
           <w:szCs w:val="32"/>
         </w:rPr>
-        <w:t xml:space="preserve">New URL: </w:t>
-      </w:r>
-      <w:proofErr w:type="gramStart"/>
+        <w:t xml:space="preserve">New </w:t>
+      </w:r>
       <w:r>
         <w:rPr>
           <w:rFonts w:asciiTheme="majorHAnsi" w:eastAsiaTheme="majorEastAsia" w:hAnsiTheme="majorHAnsi" w:cstheme="majorBidi"/>
@@ -177,7 +176,7 @@
           <w:sz w:val="32"/>
           <w:szCs w:val="32"/>
         </w:rPr>
-        <w:t>https://</w:t>
+        <w:t xml:space="preserve">Login </w:t>
       </w:r>
       <w:r>
         <w:rPr>
@@ -186,7 +185,53 @@
           <w:sz w:val="32"/>
           <w:szCs w:val="32"/>
         </w:rPr>
-        <w:t>iam.alaskaair.com</w:t>
+        <w:t>URL</w:t>
+      </w:r>
+      <w:r>
+        <w:rPr>
+          <w:rFonts w:asciiTheme="majorHAnsi" w:eastAsiaTheme="majorEastAsia" w:hAnsiTheme="majorHAnsi" w:cstheme="majorBidi"/>
+          <w:color w:val="0F4761" w:themeColor="accent1" w:themeShade="BF"/>
+          <w:sz w:val="32"/>
+          <w:szCs w:val="32"/>
+        </w:rPr>
+        <w:t xml:space="preserve"> (PENDING)</w:t>
+      </w:r>
+      <w:r>
+        <w:rPr>
+          <w:rFonts w:asciiTheme="majorHAnsi" w:eastAsiaTheme="majorEastAsia" w:hAnsiTheme="majorHAnsi" w:cstheme="majorBidi"/>
+          <w:color w:val="0F4761" w:themeColor="accent1" w:themeShade="BF"/>
+          <w:sz w:val="32"/>
+          <w:szCs w:val="32"/>
+        </w:rPr>
+        <w:t xml:space="preserve">: </w:t>
+      </w:r>
+      <w:proofErr w:type="gramStart"/>
+      <w:r>
+        <w:rPr>
+          <w:rFonts w:asciiTheme="majorHAnsi" w:eastAsiaTheme="majorEastAsia" w:hAnsiTheme="majorHAnsi" w:cstheme="majorBidi"/>
+          <w:color w:val="0F4761" w:themeColor="accent1" w:themeShade="BF"/>
+          <w:sz w:val="32"/>
+          <w:szCs w:val="32"/>
+        </w:rPr>
+        <w:t>https://</w:t>
+      </w:r>
+      <w:r>
+        <w:rPr>
+          <w:rFonts w:asciiTheme="majorHAnsi" w:eastAsiaTheme="majorEastAsia" w:hAnsiTheme="majorHAnsi" w:cstheme="majorBidi"/>
+          <w:color w:val="0F4761" w:themeColor="accent1" w:themeShade="BF"/>
+          <w:sz w:val="32"/>
+          <w:szCs w:val="32"/>
+        </w:rPr>
+        <w:t>auth0</w:t>
+      </w:r>
+      <w:r>
+        <w:rPr>
+          <w:rFonts w:asciiTheme="majorHAnsi" w:eastAsiaTheme="majorEastAsia" w:hAnsiTheme="majorHAnsi" w:cstheme="majorBidi"/>
+          <w:color w:val="0F4761" w:themeColor="accent1" w:themeShade="BF"/>
+          <w:sz w:val="32"/>
+          <w:szCs w:val="32"/>
+        </w:rPr>
+        <w:t>.alaskaair.com</w:t>
       </w:r>
       <w:r>
         <w:rPr>
@@ -360,13 +405,308 @@
         <w:t>These are attributes automatically added by our SSO provider:</w:t>
       </w:r>
     </w:p>
+    <w:tbl>
+      <w:tblPr>
+        <w:tblStyle w:val="TableGrid"/>
+        <w:tblW w:w="0" w:type="auto"/>
+        <w:tblLook w:val="04A0" w:firstRow="1" w:lastRow="0" w:firstColumn="1" w:lastColumn="0" w:noHBand="0" w:noVBand="1"/>
+      </w:tblPr>
+      <w:tblGrid>
+        <w:gridCol w:w="3595"/>
+        <w:gridCol w:w="5755"/>
+      </w:tblGrid>
+      <w:tr>
+        <w:tc>
+          <w:tcPr>
+            <w:tcW w:w="3595" w:type="dxa"/>
+          </w:tcPr>
+          <w:p>
+            <w:pPr>
+              <w:rPr>
+                <w:rFonts w:asciiTheme="majorHAnsi" w:eastAsiaTheme="majorEastAsia" w:hAnsiTheme="majorHAnsi" w:cstheme="majorBidi"/>
+                <w:b/>
+                <w:bCs/>
+                <w:color w:val="000000" w:themeColor="text1"/>
+                <w:sz w:val="28"/>
+                <w:szCs w:val="28"/>
+              </w:rPr>
+            </w:pPr>
+            <w:r>
+              <w:rPr>
+                <w:rFonts w:asciiTheme="majorHAnsi" w:eastAsiaTheme="majorEastAsia" w:hAnsiTheme="majorHAnsi" w:cstheme="majorBidi"/>
+                <w:b/>
+                <w:bCs/>
+                <w:color w:val="000000" w:themeColor="text1"/>
+                <w:sz w:val="28"/>
+                <w:szCs w:val="28"/>
+              </w:rPr>
+              <w:t>Attribute name</w:t>
+            </w:r>
+          </w:p>
+        </w:tc>
+        <w:tc>
+          <w:tcPr>
+            <w:tcW w:w="5755" w:type="dxa"/>
+          </w:tcPr>
+          <w:p>
+            <w:pPr>
+              <w:rPr>
+                <w:rFonts w:asciiTheme="majorHAnsi" w:eastAsiaTheme="majorEastAsia" w:hAnsiTheme="majorHAnsi" w:cstheme="majorBidi"/>
+                <w:b/>
+                <w:bCs/>
+                <w:color w:val="000000" w:themeColor="text1"/>
+                <w:sz w:val="28"/>
+                <w:szCs w:val="28"/>
+              </w:rPr>
+            </w:pPr>
+            <w:r>
+              <w:rPr>
+                <w:rFonts w:asciiTheme="majorHAnsi" w:eastAsiaTheme="majorEastAsia" w:hAnsiTheme="majorHAnsi" w:cstheme="majorBidi"/>
+                <w:b/>
+                <w:bCs/>
+                <w:color w:val="000000" w:themeColor="text1"/>
+                <w:sz w:val="28"/>
+                <w:szCs w:val="28"/>
+              </w:rPr>
+              <w:t>Description / Comments</w:t>
+            </w:r>
+          </w:p>
+        </w:tc>
+      </w:tr>
+      <w:tr>
+        <w:tc>
+          <w:tcPr>
+            <w:tcW w:w="3595" w:type="dxa"/>
+          </w:tcPr>
+          <w:p>
+            <w:pPr>
+              <w:rPr>
+                <w:rFonts w:asciiTheme="majorHAnsi" w:eastAsiaTheme="majorEastAsia" w:hAnsiTheme="majorHAnsi" w:cstheme="majorBidi"/>
+                <w:color w:val="000000" w:themeColor="text1"/>
+                <w:sz w:val="28"/>
+                <w:szCs w:val="28"/>
+              </w:rPr>
+            </w:pPr>
+            <w:proofErr w:type="spellStart"/>
+            <w:r>
+              <w:rPr>
+                <w:rFonts w:asciiTheme="majorHAnsi" w:eastAsiaTheme="majorEastAsia" w:hAnsiTheme="majorHAnsi" w:cstheme="majorBidi"/>
+                <w:color w:val="000000" w:themeColor="text1"/>
+                <w:sz w:val="28"/>
+                <w:szCs w:val="28"/>
+              </w:rPr>
+              <w:t>emailaddress</w:t>
+            </w:r>
+            <w:proofErr w:type="spellEnd"/>
+          </w:p>
+        </w:tc>
+        <w:tc>
+          <w:tcPr>
+            <w:tcW w:w="5755" w:type="dxa"/>
+          </w:tcPr>
+          <w:p>
+            <w:pPr>
+              <w:rPr>
+                <w:rFonts w:asciiTheme="majorHAnsi" w:eastAsiaTheme="majorEastAsia" w:hAnsiTheme="majorHAnsi" w:cstheme="majorBidi"/>
+                <w:color w:val="000000" w:themeColor="text1"/>
+                <w:sz w:val="28"/>
+                <w:szCs w:val="28"/>
+              </w:rPr>
+            </w:pPr>
+            <w:r>
+              <w:rPr>
+                <w:rFonts w:asciiTheme="majorHAnsi" w:eastAsiaTheme="majorEastAsia" w:hAnsiTheme="majorHAnsi" w:cstheme="majorBidi"/>
+                <w:color w:val="000000" w:themeColor="text1"/>
+                <w:sz w:val="28"/>
+                <w:szCs w:val="28"/>
+              </w:rPr>
+              <w:t>Emails are not unique</w:t>
+            </w:r>
+          </w:p>
+        </w:tc>
+      </w:tr>
+      <w:tr>
+        <w:tc>
+          <w:tcPr>
+            <w:tcW w:w="3595" w:type="dxa"/>
+          </w:tcPr>
+          <w:p>
+            <w:pPr>
+              <w:rPr>
+                <w:rFonts w:asciiTheme="majorHAnsi" w:eastAsiaTheme="majorEastAsia" w:hAnsiTheme="majorHAnsi" w:cstheme="majorBidi"/>
+                <w:color w:val="000000" w:themeColor="text1"/>
+                <w:sz w:val="28"/>
+                <w:szCs w:val="28"/>
+              </w:rPr>
+            </w:pPr>
+            <w:proofErr w:type="spellStart"/>
+            <w:r>
+              <w:rPr>
+                <w:rFonts w:asciiTheme="majorHAnsi" w:eastAsiaTheme="majorEastAsia" w:hAnsiTheme="majorHAnsi" w:cstheme="majorBidi"/>
+                <w:color w:val="000000" w:themeColor="text1"/>
+                <w:sz w:val="28"/>
+                <w:szCs w:val="28"/>
+              </w:rPr>
+              <w:t>givenname</w:t>
+            </w:r>
+            <w:proofErr w:type="spellEnd"/>
+          </w:p>
+        </w:tc>
+        <w:tc>
+          <w:tcPr>
+            <w:tcW w:w="5755" w:type="dxa"/>
+          </w:tcPr>
+          <w:p>
+            <w:pPr>
+              <w:rPr>
+                <w:rFonts w:asciiTheme="majorHAnsi" w:eastAsiaTheme="majorEastAsia" w:hAnsiTheme="majorHAnsi" w:cstheme="majorBidi"/>
+                <w:color w:val="000000" w:themeColor="text1"/>
+                <w:sz w:val="28"/>
+                <w:szCs w:val="28"/>
+              </w:rPr>
+            </w:pPr>
+            <w:r>
+              <w:rPr>
+                <w:rFonts w:asciiTheme="majorHAnsi" w:eastAsiaTheme="majorEastAsia" w:hAnsiTheme="majorHAnsi" w:cstheme="majorBidi"/>
+                <w:color w:val="000000" w:themeColor="text1"/>
+                <w:sz w:val="28"/>
+                <w:szCs w:val="28"/>
+              </w:rPr>
+              <w:t>First name</w:t>
+            </w:r>
+          </w:p>
+        </w:tc>
+      </w:tr>
+      <w:tr>
+        <w:tc>
+          <w:tcPr>
+            <w:tcW w:w="3595" w:type="dxa"/>
+          </w:tcPr>
+          <w:p>
+            <w:pPr>
+              <w:rPr>
+                <w:rFonts w:asciiTheme="majorHAnsi" w:eastAsiaTheme="majorEastAsia" w:hAnsiTheme="majorHAnsi" w:cstheme="majorBidi"/>
+                <w:color w:val="000000" w:themeColor="text1"/>
+                <w:sz w:val="28"/>
+                <w:szCs w:val="28"/>
+              </w:rPr>
+            </w:pPr>
+            <w:r>
+              <w:rPr>
+                <w:rFonts w:asciiTheme="majorHAnsi" w:eastAsiaTheme="majorEastAsia" w:hAnsiTheme="majorHAnsi" w:cstheme="majorBidi"/>
+                <w:color w:val="000000" w:themeColor="text1"/>
+                <w:sz w:val="28"/>
+                <w:szCs w:val="28"/>
+              </w:rPr>
+              <w:t>name</w:t>
+            </w:r>
+          </w:p>
+        </w:tc>
+        <w:tc>
+          <w:tcPr>
+            <w:tcW w:w="5755" w:type="dxa"/>
+          </w:tcPr>
+          <w:p>
+            <w:pPr>
+              <w:rPr>
+                <w:rFonts w:asciiTheme="majorHAnsi" w:eastAsiaTheme="majorEastAsia" w:hAnsiTheme="majorHAnsi" w:cstheme="majorBidi"/>
+                <w:color w:val="000000" w:themeColor="text1"/>
+                <w:sz w:val="28"/>
+                <w:szCs w:val="28"/>
+              </w:rPr>
+            </w:pPr>
+            <w:r>
+              <w:rPr>
+                <w:rFonts w:asciiTheme="majorHAnsi" w:eastAsiaTheme="majorEastAsia" w:hAnsiTheme="majorHAnsi" w:cstheme="majorBidi"/>
+                <w:color w:val="000000" w:themeColor="text1"/>
+                <w:sz w:val="28"/>
+                <w:szCs w:val="28"/>
+              </w:rPr>
+              <w:t>what user enters to login</w:t>
+            </w:r>
+            <w:r>
+              <w:rPr>
+                <w:rFonts w:asciiTheme="majorHAnsi" w:eastAsiaTheme="majorEastAsia" w:hAnsiTheme="majorHAnsi" w:cstheme="majorBidi"/>
+                <w:color w:val="000000" w:themeColor="text1"/>
+                <w:sz w:val="28"/>
+                <w:szCs w:val="28"/>
+              </w:rPr>
+              <w:t xml:space="preserve"> (</w:t>
+            </w:r>
+            <w:r>
+              <w:rPr>
+                <w:rFonts w:asciiTheme="majorHAnsi" w:eastAsiaTheme="majorEastAsia" w:hAnsiTheme="majorHAnsi" w:cstheme="majorBidi"/>
+                <w:color w:val="000000" w:themeColor="text1"/>
+                <w:sz w:val="28"/>
+                <w:szCs w:val="28"/>
+              </w:rPr>
+              <w:t>username or mileage number</w:t>
+            </w:r>
+            <w:r>
+              <w:rPr>
+                <w:rFonts w:asciiTheme="majorHAnsi" w:eastAsiaTheme="majorEastAsia" w:hAnsiTheme="majorHAnsi" w:cstheme="majorBidi"/>
+                <w:color w:val="000000" w:themeColor="text1"/>
+                <w:sz w:val="28"/>
+                <w:szCs w:val="28"/>
+              </w:rPr>
+              <w:t>)</w:t>
+            </w:r>
+          </w:p>
+        </w:tc>
+      </w:tr>
+      <w:tr>
+        <w:tc>
+          <w:tcPr>
+            <w:tcW w:w="3595" w:type="dxa"/>
+          </w:tcPr>
+          <w:p>
+            <w:pPr>
+              <w:rPr>
+                <w:rFonts w:asciiTheme="majorHAnsi" w:eastAsiaTheme="majorEastAsia" w:hAnsiTheme="majorHAnsi" w:cstheme="majorBidi"/>
+                <w:color w:val="000000" w:themeColor="text1"/>
+                <w:sz w:val="28"/>
+                <w:szCs w:val="28"/>
+              </w:rPr>
+            </w:pPr>
+            <w:r>
+              <w:rPr>
+                <w:rFonts w:asciiTheme="majorHAnsi" w:eastAsiaTheme="majorEastAsia" w:hAnsiTheme="majorHAnsi" w:cstheme="majorBidi"/>
+                <w:color w:val="000000" w:themeColor="text1"/>
+                <w:sz w:val="28"/>
+                <w:szCs w:val="28"/>
+              </w:rPr>
+              <w:t>surname</w:t>
+            </w:r>
+          </w:p>
+        </w:tc>
+        <w:tc>
+          <w:tcPr>
+            <w:tcW w:w="5755" w:type="dxa"/>
+          </w:tcPr>
+          <w:p>
+            <w:pPr>
+              <w:rPr>
+                <w:rFonts w:asciiTheme="majorHAnsi" w:eastAsiaTheme="majorEastAsia" w:hAnsiTheme="majorHAnsi" w:cstheme="majorBidi"/>
+                <w:color w:val="000000" w:themeColor="text1"/>
+                <w:sz w:val="28"/>
+                <w:szCs w:val="28"/>
+              </w:rPr>
+            </w:pPr>
+            <w:r>
+              <w:rPr>
+                <w:rFonts w:asciiTheme="majorHAnsi" w:eastAsiaTheme="majorEastAsia" w:hAnsiTheme="majorHAnsi" w:cstheme="majorBidi"/>
+                <w:color w:val="000000" w:themeColor="text1"/>
+                <w:sz w:val="28"/>
+                <w:szCs w:val="28"/>
+              </w:rPr>
+              <w:t>Last name</w:t>
+            </w:r>
+          </w:p>
+        </w:tc>
+      </w:tr>
+    </w:tbl>
     <w:p>
       <w:pPr>
-        <w:pStyle w:val="ListParagraph"/>
-        <w:numPr>
-          <w:ilvl w:val="0"/>
-          <w:numId w:val="2"/>
-        </w:numPr>
         <w:rPr>
           <w:rFonts w:asciiTheme="majorHAnsi" w:eastAsiaTheme="majorEastAsia" w:hAnsiTheme="majorHAnsi" w:cstheme="majorBidi"/>
           <w:color w:val="000000" w:themeColor="text1"/>
@@ -374,91 +714,19 @@
           <w:szCs w:val="28"/>
         </w:rPr>
       </w:pPr>
-      <w:proofErr w:type="spellStart"/>
-      <w:r>
-        <w:rPr>
-          <w:rFonts w:asciiTheme="majorHAnsi" w:eastAsiaTheme="majorEastAsia" w:hAnsiTheme="majorHAnsi" w:cstheme="majorBidi"/>
+    </w:p>
+    <w:p>
+      <w:pPr>
+        <w:pStyle w:val="ListParagraph"/>
+        <w:rPr>
+          <w:rFonts w:asciiTheme="majorHAnsi" w:eastAsiaTheme="majorEastAsia" w:hAnsiTheme="majorHAnsi" w:cstheme="majorBidi"/>
+          <w:b/>
+          <w:bCs/>
           <w:color w:val="000000" w:themeColor="text1"/>
           <w:sz w:val="28"/>
           <w:szCs w:val="28"/>
         </w:rPr>
-        <w:t>emailaddress</w:t>
-      </w:r>
-      <w:proofErr w:type="spellEnd"/>
-    </w:p>
-    <w:p>
-      <w:pPr>
-        <w:pStyle w:val="ListParagraph"/>
-        <w:numPr>
-          <w:ilvl w:val="0"/>
-          <w:numId w:val="2"/>
-        </w:numPr>
-        <w:rPr>
-          <w:rFonts w:asciiTheme="majorHAnsi" w:eastAsiaTheme="majorEastAsia" w:hAnsiTheme="majorHAnsi" w:cstheme="majorBidi"/>
-          <w:color w:val="000000" w:themeColor="text1"/>
-          <w:sz w:val="28"/>
-          <w:szCs w:val="28"/>
-        </w:rPr>
-      </w:pPr>
-      <w:proofErr w:type="spellStart"/>
-      <w:r>
-        <w:rPr>
-          <w:rFonts w:asciiTheme="majorHAnsi" w:eastAsiaTheme="majorEastAsia" w:hAnsiTheme="majorHAnsi" w:cstheme="majorBidi"/>
-          <w:color w:val="000000" w:themeColor="text1"/>
-          <w:sz w:val="28"/>
-          <w:szCs w:val="28"/>
-        </w:rPr>
-        <w:t>givenname</w:t>
-      </w:r>
-      <w:proofErr w:type="spellEnd"/>
-    </w:p>
-    <w:p>
-      <w:pPr>
-        <w:pStyle w:val="ListParagraph"/>
-        <w:numPr>
-          <w:ilvl w:val="0"/>
-          <w:numId w:val="2"/>
-        </w:numPr>
-        <w:rPr>
-          <w:rFonts w:asciiTheme="majorHAnsi" w:eastAsiaTheme="majorEastAsia" w:hAnsiTheme="majorHAnsi" w:cstheme="majorBidi"/>
-          <w:color w:val="000000" w:themeColor="text1"/>
-          <w:sz w:val="28"/>
-          <w:szCs w:val="28"/>
-        </w:rPr>
-      </w:pPr>
-      <w:r>
-        <w:rPr>
-          <w:rFonts w:asciiTheme="majorHAnsi" w:eastAsiaTheme="majorEastAsia" w:hAnsiTheme="majorHAnsi" w:cstheme="majorBidi"/>
-          <w:color w:val="000000" w:themeColor="text1"/>
-          <w:sz w:val="28"/>
-          <w:szCs w:val="28"/>
-        </w:rPr>
-        <w:t>name</w:t>
-      </w:r>
-    </w:p>
-    <w:p>
-      <w:pPr>
-        <w:pStyle w:val="ListParagraph"/>
-        <w:numPr>
-          <w:ilvl w:val="0"/>
-          <w:numId w:val="2"/>
-        </w:numPr>
-        <w:rPr>
-          <w:rFonts w:asciiTheme="majorHAnsi" w:eastAsiaTheme="majorEastAsia" w:hAnsiTheme="majorHAnsi" w:cstheme="majorBidi"/>
-          <w:color w:val="000000" w:themeColor="text1"/>
-          <w:sz w:val="28"/>
-          <w:szCs w:val="28"/>
-        </w:rPr>
-      </w:pPr>
-      <w:r>
-        <w:rPr>
-          <w:rFonts w:asciiTheme="majorHAnsi" w:eastAsiaTheme="majorEastAsia" w:hAnsiTheme="majorHAnsi" w:cstheme="majorBidi"/>
-          <w:color w:val="000000" w:themeColor="text1"/>
-          <w:sz w:val="28"/>
-          <w:szCs w:val="28"/>
-        </w:rPr>
-        <w:t>surname</w:t>
-      </w:r>
+      </w:pPr>
     </w:p>
     <w:p>
       <w:pPr>
@@ -482,99 +750,83 @@
     <w:tbl>
       <w:tblPr>
         <w:tblStyle w:val="TableGrid"/>
-        <w:tblW w:w="8556" w:type="dxa"/>
-        <w:tblInd w:w="720" w:type="dxa"/>
+        <w:tblW w:w="9360" w:type="dxa"/>
+        <w:tblInd w:w="-5" w:type="dxa"/>
         <w:tblLook w:val="04A0" w:firstRow="1" w:lastRow="0" w:firstColumn="1" w:lastColumn="0" w:noHBand="0" w:noVBand="1"/>
       </w:tblPr>
       <w:tblGrid>
-        <w:gridCol w:w="4585"/>
-        <w:gridCol w:w="2340"/>
-        <w:gridCol w:w="1631"/>
+        <w:gridCol w:w="3600"/>
+        <w:gridCol w:w="5760"/>
       </w:tblGrid>
       <w:tr>
         <w:trPr>
-          <w:trHeight w:val="1133"/>
+          <w:trHeight w:val="440"/>
         </w:trPr>
         <w:tc>
           <w:tcPr>
-            <w:tcW w:w="4585" w:type="dxa"/>
-          </w:tcPr>
-          <w:p>
-            <w:pPr>
-              <w:rPr>
-                <w:rFonts w:asciiTheme="majorHAnsi" w:eastAsiaTheme="majorEastAsia" w:hAnsiTheme="majorHAnsi" w:cstheme="majorBidi"/>
-                <w:color w:val="000000" w:themeColor="text1"/>
-                <w:sz w:val="28"/>
-                <w:szCs w:val="28"/>
-              </w:rPr>
-            </w:pPr>
-            <w:r>
-              <w:rPr>
-                <w:rFonts w:asciiTheme="majorHAnsi" w:eastAsiaTheme="majorEastAsia" w:hAnsiTheme="majorHAnsi" w:cstheme="majorBidi"/>
-                <w:color w:val="000000" w:themeColor="text1"/>
-                <w:sz w:val="28"/>
-                <w:szCs w:val="28"/>
-              </w:rPr>
-              <w:t>Attributes</w:t>
-            </w:r>
-          </w:p>
-        </w:tc>
-        <w:tc>
-          <w:tcPr>
-            <w:tcW w:w="2340" w:type="dxa"/>
-          </w:tcPr>
-          <w:p>
-            <w:pPr>
-              <w:rPr>
-                <w:rFonts w:asciiTheme="majorHAnsi" w:eastAsiaTheme="majorEastAsia" w:hAnsiTheme="majorHAnsi" w:cstheme="majorBidi"/>
-                <w:color w:val="000000" w:themeColor="text1"/>
-                <w:sz w:val="28"/>
-                <w:szCs w:val="28"/>
-              </w:rPr>
-            </w:pPr>
-            <w:r>
-              <w:rPr>
-                <w:rFonts w:asciiTheme="majorHAnsi" w:eastAsiaTheme="majorEastAsia" w:hAnsiTheme="majorHAnsi" w:cstheme="majorBidi"/>
-                <w:color w:val="000000" w:themeColor="text1"/>
-                <w:sz w:val="28"/>
-                <w:szCs w:val="28"/>
-              </w:rPr>
-              <w:t>Description</w:t>
-            </w:r>
-          </w:p>
-        </w:tc>
-        <w:tc>
-          <w:tcPr>
-            <w:tcW w:w="1631" w:type="dxa"/>
-          </w:tcPr>
-          <w:p>
-            <w:pPr>
-              <w:rPr>
-                <w:rFonts w:asciiTheme="majorHAnsi" w:eastAsiaTheme="majorEastAsia" w:hAnsiTheme="majorHAnsi" w:cstheme="majorBidi"/>
-                <w:color w:val="000000" w:themeColor="text1"/>
-                <w:sz w:val="28"/>
-                <w:szCs w:val="28"/>
-              </w:rPr>
-            </w:pPr>
-            <w:r>
-              <w:rPr>
-                <w:rFonts w:asciiTheme="majorHAnsi" w:eastAsiaTheme="majorEastAsia" w:hAnsiTheme="majorHAnsi" w:cstheme="majorBidi"/>
-                <w:color w:val="000000" w:themeColor="text1"/>
-                <w:sz w:val="28"/>
-                <w:szCs w:val="28"/>
-              </w:rPr>
-              <w:t>Deprecated</w:t>
+            <w:tcW w:w="3600" w:type="dxa"/>
+          </w:tcPr>
+          <w:p>
+            <w:pPr>
+              <w:rPr>
+                <w:rFonts w:asciiTheme="majorHAnsi" w:eastAsiaTheme="majorEastAsia" w:hAnsiTheme="majorHAnsi" w:cstheme="majorBidi"/>
+                <w:b/>
+                <w:bCs/>
+                <w:color w:val="000000" w:themeColor="text1"/>
+                <w:sz w:val="28"/>
+                <w:szCs w:val="28"/>
+              </w:rPr>
+            </w:pPr>
+            <w:r>
+              <w:rPr>
+                <w:rFonts w:asciiTheme="majorHAnsi" w:eastAsiaTheme="majorEastAsia" w:hAnsiTheme="majorHAnsi" w:cstheme="majorBidi"/>
+                <w:b/>
+                <w:bCs/>
+                <w:color w:val="000000" w:themeColor="text1"/>
+                <w:sz w:val="28"/>
+                <w:szCs w:val="28"/>
+              </w:rPr>
+              <w:t>Attribute name</w:t>
+            </w:r>
+          </w:p>
+        </w:tc>
+        <w:tc>
+          <w:tcPr>
+            <w:tcW w:w="5760" w:type="dxa"/>
+          </w:tcPr>
+          <w:p>
+            <w:pPr>
+              <w:rPr>
+                <w:rFonts w:asciiTheme="majorHAnsi" w:eastAsiaTheme="majorEastAsia" w:hAnsiTheme="majorHAnsi" w:cstheme="majorBidi"/>
+                <w:b/>
+                <w:bCs/>
+                <w:color w:val="000000" w:themeColor="text1"/>
+                <w:sz w:val="28"/>
+                <w:szCs w:val="28"/>
+              </w:rPr>
+            </w:pPr>
+            <w:r>
+              <w:rPr>
+                <w:rFonts w:asciiTheme="majorHAnsi" w:eastAsiaTheme="majorEastAsia" w:hAnsiTheme="majorHAnsi" w:cstheme="majorBidi"/>
+                <w:b/>
+                <w:bCs/>
+                <w:color w:val="000000" w:themeColor="text1"/>
+                <w:sz w:val="28"/>
+                <w:szCs w:val="28"/>
+              </w:rPr>
+              <w:t>Description / Comments</w:t>
             </w:r>
           </w:p>
         </w:tc>
       </w:tr>
       <w:tr>
         <w:trPr>
-          <w:trHeight w:val="1133"/>
+          <w:trHeight w:val="710"/>
         </w:trPr>
         <w:tc>
           <w:tcPr>
-            <w:tcW w:w="4585" w:type="dxa"/>
+            <w:tcW w:w="3600" w:type="dxa"/>
+            <w:shd w:val="clear" w:color="auto" w:fill="C1F0C7" w:themeFill="accent3" w:themeFillTint="33"/>
           </w:tcPr>
           <w:p>
             <w:pPr>
@@ -600,40 +852,22 @@
         </w:tc>
         <w:tc>
           <w:tcPr>
-            <w:tcW w:w="2340" w:type="dxa"/>
-          </w:tcPr>
-          <w:p>
-            <w:pPr>
-              <w:rPr>
-                <w:rFonts w:asciiTheme="majorHAnsi" w:eastAsiaTheme="majorEastAsia" w:hAnsiTheme="majorHAnsi" w:cstheme="majorBidi"/>
-                <w:color w:val="000000" w:themeColor="text1"/>
-                <w:sz w:val="28"/>
-                <w:szCs w:val="28"/>
-              </w:rPr>
-            </w:pPr>
-            <w:r>
-              <w:rPr>
-                <w:rFonts w:asciiTheme="majorHAnsi" w:eastAsiaTheme="majorEastAsia" w:hAnsiTheme="majorHAnsi" w:cstheme="majorBidi"/>
-                <w:color w:val="000000" w:themeColor="text1"/>
-                <w:sz w:val="28"/>
-                <w:szCs w:val="28"/>
-              </w:rPr>
-              <w:t>?</w:t>
-            </w:r>
-            <w:r>
-              <w:rPr>
-                <w:rFonts w:asciiTheme="majorHAnsi" w:eastAsiaTheme="majorEastAsia" w:hAnsiTheme="majorHAnsi" w:cstheme="majorBidi"/>
-                <w:color w:val="000000" w:themeColor="text1"/>
-                <w:sz w:val="28"/>
-                <w:szCs w:val="28"/>
-              </w:rPr>
-              <w:t xml:space="preserve"> Used by </w:t>
-            </w:r>
+            <w:tcW w:w="5760" w:type="dxa"/>
+            <w:shd w:val="clear" w:color="auto" w:fill="C1F0C7" w:themeFill="accent3" w:themeFillTint="33"/>
+          </w:tcPr>
+          <w:p>
+            <w:pPr>
+              <w:rPr>
+                <w:rFonts w:asciiTheme="majorHAnsi" w:eastAsiaTheme="majorEastAsia" w:hAnsiTheme="majorHAnsi" w:cstheme="majorBidi"/>
+                <w:color w:val="000000" w:themeColor="text1"/>
+                <w:sz w:val="28"/>
+                <w:szCs w:val="28"/>
+              </w:rPr>
+            </w:pPr>
             <w:proofErr w:type="spellStart"/>
             <w:r>
               <w:rPr>
                 <w:rFonts w:asciiTheme="majorHAnsi" w:eastAsiaTheme="majorEastAsia" w:hAnsiTheme="majorHAnsi" w:cstheme="majorBidi"/>
-                <w:color w:val="000000" w:themeColor="text1"/>
                 <w:sz w:val="28"/>
                 <w:szCs w:val="28"/>
               </w:rPr>
@@ -643,27 +877,80 @@
             <w:r>
               <w:rPr>
                 <w:rFonts w:asciiTheme="majorHAnsi" w:eastAsiaTheme="majorEastAsia" w:hAnsiTheme="majorHAnsi" w:cstheme="majorBidi"/>
-                <w:color w:val="000000" w:themeColor="text1"/>
+                <w:sz w:val="28"/>
+                <w:szCs w:val="28"/>
+              </w:rPr>
+              <w:t xml:space="preserve"> </w:t>
+            </w:r>
+            <w:r>
+              <w:rPr>
+                <w:rFonts w:asciiTheme="majorHAnsi" w:eastAsiaTheme="majorEastAsia" w:hAnsiTheme="majorHAnsi" w:cstheme="majorBidi"/>
                 <w:sz w:val="28"/>
                 <w:szCs w:val="28"/>
               </w:rPr>
               <w:t>/ MP Shopping</w:t>
             </w:r>
-          </w:p>
-        </w:tc>
-        <w:tc>
-          <w:tcPr>
-            <w:tcW w:w="1631" w:type="dxa"/>
-          </w:tcPr>
-          <w:p>
-            <w:pPr>
-              <w:rPr>
-                <w:rFonts w:asciiTheme="majorHAnsi" w:eastAsiaTheme="majorEastAsia" w:hAnsiTheme="majorHAnsi" w:cstheme="majorBidi"/>
-                <w:color w:val="000000" w:themeColor="text1"/>
-                <w:sz w:val="28"/>
-                <w:szCs w:val="28"/>
-              </w:rPr>
-            </w:pPr>
+            <w:r>
+              <w:rPr>
+                <w:rFonts w:asciiTheme="majorHAnsi" w:eastAsiaTheme="majorEastAsia" w:hAnsiTheme="majorHAnsi" w:cstheme="majorBidi"/>
+                <w:sz w:val="28"/>
+                <w:szCs w:val="28"/>
+              </w:rPr>
+              <w:t>:</w:t>
+            </w:r>
+            <w:r>
+              <w:rPr>
+                <w:rFonts w:asciiTheme="majorHAnsi" w:eastAsiaTheme="majorEastAsia" w:hAnsiTheme="majorHAnsi" w:cstheme="majorBidi"/>
+                <w:color w:val="C00000"/>
+                <w:sz w:val="28"/>
+                <w:szCs w:val="28"/>
+              </w:rPr>
+              <w:br/>
+            </w:r>
+            <w:r>
+              <w:rPr>
+                <w:rFonts w:asciiTheme="majorHAnsi" w:eastAsiaTheme="majorEastAsia" w:hAnsiTheme="majorHAnsi" w:cstheme="majorBidi"/>
+                <w:b/>
+                <w:bCs/>
+                <w:color w:val="C00000"/>
+                <w:sz w:val="28"/>
+                <w:szCs w:val="28"/>
+              </w:rPr>
+              <w:t xml:space="preserve">TBD </w:t>
+            </w:r>
+            <w:r>
+              <w:rPr>
+                <w:rFonts w:asciiTheme="majorHAnsi" w:eastAsiaTheme="majorEastAsia" w:hAnsiTheme="majorHAnsi" w:cstheme="majorBidi"/>
+                <w:b/>
+                <w:bCs/>
+                <w:color w:val="C00000"/>
+                <w:sz w:val="28"/>
+                <w:szCs w:val="28"/>
+              </w:rPr>
+              <w:t xml:space="preserve">Cardholder </w:t>
+            </w:r>
+            <w:r>
+              <w:rPr>
+                <w:rFonts w:asciiTheme="majorHAnsi" w:eastAsiaTheme="majorEastAsia" w:hAnsiTheme="majorHAnsi" w:cstheme="majorBidi"/>
+                <w:b/>
+                <w:bCs/>
+                <w:color w:val="C00000"/>
+                <w:sz w:val="28"/>
+                <w:szCs w:val="28"/>
+              </w:rPr>
+              <w:t>or</w:t>
+            </w:r>
+            <w:r>
+              <w:rPr>
+                <w:rFonts w:asciiTheme="majorHAnsi" w:eastAsiaTheme="majorEastAsia" w:hAnsiTheme="majorHAnsi" w:cstheme="majorBidi"/>
+                <w:b/>
+                <w:bCs/>
+                <w:color w:val="C00000"/>
+                <w:sz w:val="28"/>
+                <w:szCs w:val="28"/>
+              </w:rPr>
+              <w:t xml:space="preserve"> Non-Cardholder</w:t>
+            </w:r>
           </w:p>
         </w:tc>
       </w:tr>
@@ -673,13 +960,13 @@
         </w:trPr>
         <w:tc>
           <w:tcPr>
-            <w:tcW w:w="4585" w:type="dxa"/>
-          </w:tcPr>
-          <w:p>
-            <w:pPr>
-              <w:rPr>
-                <w:rFonts w:asciiTheme="majorHAnsi" w:eastAsiaTheme="majorEastAsia" w:hAnsiTheme="majorHAnsi" w:cstheme="majorBidi"/>
-                <w:color w:val="000000" w:themeColor="text1"/>
+            <w:tcW w:w="3600" w:type="dxa"/>
+          </w:tcPr>
+          <w:p>
+            <w:pPr>
+              <w:rPr>
+                <w:rFonts w:asciiTheme="majorHAnsi" w:eastAsiaTheme="majorEastAsia" w:hAnsiTheme="majorHAnsi" w:cstheme="majorBidi"/>
+                <w:color w:val="A6A6A6" w:themeColor="background1" w:themeShade="A6"/>
                 <w:sz w:val="28"/>
                 <w:szCs w:val="28"/>
               </w:rPr>
@@ -688,99 +975,36 @@
             <w:r>
               <w:rPr>
                 <w:rFonts w:asciiTheme="majorHAnsi" w:eastAsiaTheme="majorEastAsia" w:hAnsiTheme="majorHAnsi" w:cstheme="majorBidi"/>
-                <w:color w:val="000000" w:themeColor="text1"/>
-                <w:sz w:val="28"/>
-                <w:szCs w:val="28"/>
-              </w:rPr>
-              <w:t>Cobranded_cardholder</w:t>
+                <w:color w:val="A6A6A6" w:themeColor="background1" w:themeShade="A6"/>
+                <w:sz w:val="28"/>
+                <w:szCs w:val="28"/>
+              </w:rPr>
+              <w:t>cobranded_cardholder</w:t>
             </w:r>
             <w:proofErr w:type="spellEnd"/>
           </w:p>
         </w:tc>
         <w:tc>
           <w:tcPr>
-            <w:tcW w:w="2340" w:type="dxa"/>
-          </w:tcPr>
-          <w:p>
-            <w:pPr>
-              <w:rPr>
-                <w:rFonts w:asciiTheme="majorHAnsi" w:eastAsiaTheme="majorEastAsia" w:hAnsiTheme="majorHAnsi" w:cstheme="majorBidi"/>
-                <w:color w:val="000000" w:themeColor="text1"/>
-                <w:sz w:val="28"/>
-                <w:szCs w:val="28"/>
-              </w:rPr>
-            </w:pPr>
-            <w:r>
-              <w:rPr>
-                <w:rFonts w:asciiTheme="majorHAnsi" w:eastAsiaTheme="majorEastAsia" w:hAnsiTheme="majorHAnsi" w:cstheme="majorBidi"/>
-                <w:color w:val="000000" w:themeColor="text1"/>
-                <w:sz w:val="28"/>
-                <w:szCs w:val="28"/>
-              </w:rPr>
-              <w:t>Used by Rocket Miles</w:t>
-            </w:r>
-          </w:p>
-          <w:p>
-            <w:pPr>
-              <w:rPr>
-                <w:rFonts w:asciiTheme="majorHAnsi" w:eastAsiaTheme="majorEastAsia" w:hAnsiTheme="majorHAnsi" w:cstheme="majorBidi"/>
-                <w:color w:val="000000" w:themeColor="text1"/>
-                <w:sz w:val="28"/>
-                <w:szCs w:val="28"/>
-              </w:rPr>
-            </w:pPr>
-            <w:r>
-              <w:rPr>
-                <w:rFonts w:asciiTheme="majorHAnsi" w:eastAsiaTheme="majorEastAsia" w:hAnsiTheme="majorHAnsi" w:cstheme="majorBidi"/>
-                <w:color w:val="000000" w:themeColor="text1"/>
-                <w:sz w:val="28"/>
-                <w:szCs w:val="28"/>
-              </w:rPr>
-              <w:t xml:space="preserve">Current state: Do you want it to return empty string or a </w:t>
-            </w:r>
-            <w:proofErr w:type="spellStart"/>
-            <w:r>
-              <w:rPr>
-                <w:rFonts w:asciiTheme="majorHAnsi" w:eastAsiaTheme="majorEastAsia" w:hAnsiTheme="majorHAnsi" w:cstheme="majorBidi"/>
-                <w:color w:val="000000" w:themeColor="text1"/>
-                <w:sz w:val="28"/>
-                <w:szCs w:val="28"/>
-              </w:rPr>
-              <w:t>bool</w:t>
-            </w:r>
-            <w:proofErr w:type="spellEnd"/>
-            <w:r>
-              <w:rPr>
-                <w:rFonts w:asciiTheme="majorHAnsi" w:eastAsiaTheme="majorEastAsia" w:hAnsiTheme="majorHAnsi" w:cstheme="majorBidi"/>
-                <w:color w:val="000000" w:themeColor="text1"/>
-                <w:sz w:val="28"/>
-                <w:szCs w:val="28"/>
-              </w:rPr>
-              <w:t xml:space="preserve"> value?</w:t>
-            </w:r>
-          </w:p>
-        </w:tc>
-        <w:tc>
-          <w:tcPr>
-            <w:tcW w:w="1631" w:type="dxa"/>
-          </w:tcPr>
-          <w:p>
-            <w:pPr>
-              <w:rPr>
-                <w:rFonts w:asciiTheme="majorHAnsi" w:eastAsiaTheme="majorEastAsia" w:hAnsiTheme="majorHAnsi" w:cstheme="majorBidi"/>
-                <w:color w:val="000000" w:themeColor="text1"/>
-                <w:sz w:val="28"/>
-                <w:szCs w:val="28"/>
-              </w:rPr>
-            </w:pPr>
-            <w:r>
-              <w:rPr>
-                <w:rFonts w:asciiTheme="majorHAnsi" w:eastAsiaTheme="majorEastAsia" w:hAnsiTheme="majorHAnsi" w:cstheme="majorBidi"/>
-                <w:color w:val="000000" w:themeColor="text1"/>
-                <w:sz w:val="28"/>
-                <w:szCs w:val="28"/>
-              </w:rPr>
-              <w:t>Yes</w:t>
+            <w:tcW w:w="5760" w:type="dxa"/>
+          </w:tcPr>
+          <w:p>
+            <w:pPr>
+              <w:rPr>
+                <w:rFonts w:asciiTheme="majorHAnsi" w:eastAsiaTheme="majorEastAsia" w:hAnsiTheme="majorHAnsi" w:cstheme="majorBidi"/>
+                <w:color w:val="A6A6A6" w:themeColor="background1" w:themeShade="A6"/>
+                <w:sz w:val="28"/>
+                <w:szCs w:val="28"/>
+              </w:rPr>
+            </w:pPr>
+            <w:r>
+              <w:rPr>
+                <w:rFonts w:asciiTheme="majorHAnsi" w:eastAsiaTheme="majorEastAsia" w:hAnsiTheme="majorHAnsi" w:cstheme="majorBidi"/>
+                <w:color w:val="A6A6A6" w:themeColor="background1" w:themeShade="A6"/>
+                <w:sz w:val="28"/>
+                <w:szCs w:val="28"/>
+              </w:rPr>
+              <w:t>Deprecated.  Used by Rocket Miles</w:t>
             </w:r>
           </w:p>
         </w:tc>
@@ -791,54 +1015,60 @@
         </w:trPr>
         <w:tc>
           <w:tcPr>
-            <w:tcW w:w="4585" w:type="dxa"/>
-          </w:tcPr>
-          <w:p>
-            <w:pPr>
-              <w:rPr>
-                <w:rFonts w:asciiTheme="majorHAnsi" w:eastAsiaTheme="majorEastAsia" w:hAnsiTheme="majorHAnsi" w:cstheme="majorBidi"/>
-                <w:color w:val="000000" w:themeColor="text1"/>
-                <w:sz w:val="28"/>
-                <w:szCs w:val="28"/>
-              </w:rPr>
-            </w:pPr>
-            <w:r>
-              <w:rPr>
-                <w:rFonts w:asciiTheme="majorHAnsi" w:eastAsiaTheme="majorEastAsia" w:hAnsiTheme="majorHAnsi" w:cstheme="majorBidi"/>
-                <w:color w:val="000000" w:themeColor="text1"/>
-                <w:sz w:val="28"/>
-                <w:szCs w:val="28"/>
-              </w:rPr>
-              <w:t>email</w:t>
-            </w:r>
-          </w:p>
-        </w:tc>
-        <w:tc>
-          <w:tcPr>
-            <w:tcW w:w="2340" w:type="dxa"/>
-          </w:tcPr>
-          <w:p>
-            <w:pPr>
-              <w:rPr>
-                <w:rFonts w:asciiTheme="majorHAnsi" w:eastAsiaTheme="majorEastAsia" w:hAnsiTheme="majorHAnsi" w:cstheme="majorBidi"/>
-                <w:color w:val="000000" w:themeColor="text1"/>
-                <w:sz w:val="28"/>
-                <w:szCs w:val="28"/>
-              </w:rPr>
-            </w:pPr>
-            <w:r>
-              <w:rPr>
-                <w:rFonts w:asciiTheme="majorHAnsi" w:eastAsiaTheme="majorEastAsia" w:hAnsiTheme="majorHAnsi" w:cstheme="majorBidi"/>
-                <w:color w:val="000000" w:themeColor="text1"/>
-                <w:sz w:val="28"/>
-                <w:szCs w:val="28"/>
-              </w:rPr>
-              <w:t xml:space="preserve">Replaced by </w:t>
+            <w:tcW w:w="3600" w:type="dxa"/>
+          </w:tcPr>
+          <w:p>
+            <w:pPr>
+              <w:rPr>
+                <w:rFonts w:asciiTheme="majorHAnsi" w:eastAsiaTheme="majorEastAsia" w:hAnsiTheme="majorHAnsi" w:cstheme="majorBidi"/>
+                <w:b/>
+                <w:bCs/>
+                <w:color w:val="000000" w:themeColor="text1"/>
+                <w:sz w:val="28"/>
+                <w:szCs w:val="28"/>
+              </w:rPr>
+            </w:pPr>
+            <w:r>
+              <w:rPr>
+                <w:rFonts w:asciiTheme="majorHAnsi" w:eastAsiaTheme="majorEastAsia" w:hAnsiTheme="majorHAnsi" w:cstheme="majorBidi"/>
+                <w:b/>
+                <w:bCs/>
+                <w:color w:val="C00000"/>
+                <w:sz w:val="28"/>
+                <w:szCs w:val="28"/>
+              </w:rPr>
+              <w:t xml:space="preserve">email </w:t>
+            </w:r>
+          </w:p>
+        </w:tc>
+        <w:tc>
+          <w:tcPr>
+            <w:tcW w:w="5760" w:type="dxa"/>
+          </w:tcPr>
+          <w:p>
+            <w:pPr>
+              <w:rPr>
+                <w:rFonts w:asciiTheme="majorHAnsi" w:eastAsiaTheme="majorEastAsia" w:hAnsiTheme="majorHAnsi" w:cstheme="majorBidi"/>
+                <w:color w:val="C00000"/>
+                <w:sz w:val="28"/>
+                <w:szCs w:val="28"/>
+              </w:rPr>
+            </w:pPr>
+            <w:r>
+              <w:rPr>
+                <w:rFonts w:asciiTheme="majorHAnsi" w:eastAsiaTheme="majorEastAsia" w:hAnsiTheme="majorHAnsi" w:cstheme="majorBidi"/>
+                <w:color w:val="000000" w:themeColor="text1"/>
+                <w:sz w:val="28"/>
+                <w:szCs w:val="28"/>
+              </w:rPr>
+              <w:t xml:space="preserve">Deprecated.  Use </w:t>
             </w:r>
             <w:proofErr w:type="spellStart"/>
             <w:r>
               <w:rPr>
                 <w:rFonts w:asciiTheme="majorHAnsi" w:eastAsiaTheme="majorEastAsia" w:hAnsiTheme="majorHAnsi" w:cstheme="majorBidi"/>
+                <w:b/>
+                <w:bCs/>
                 <w:color w:val="000000" w:themeColor="text1"/>
                 <w:sz w:val="28"/>
                 <w:szCs w:val="28"/>
@@ -846,29 +1076,25 @@
               <w:t>emailaddress</w:t>
             </w:r>
             <w:proofErr w:type="spellEnd"/>
-          </w:p>
-        </w:tc>
-        <w:tc>
-          <w:tcPr>
-            <w:tcW w:w="1631" w:type="dxa"/>
-          </w:tcPr>
-          <w:p>
-            <w:pPr>
-              <w:rPr>
-                <w:rFonts w:asciiTheme="majorHAnsi" w:eastAsiaTheme="majorEastAsia" w:hAnsiTheme="majorHAnsi" w:cstheme="majorBidi"/>
-                <w:color w:val="000000" w:themeColor="text1"/>
-                <w:sz w:val="28"/>
-                <w:szCs w:val="28"/>
-              </w:rPr>
-            </w:pPr>
-            <w:r>
-              <w:rPr>
-                <w:rFonts w:asciiTheme="majorHAnsi" w:eastAsiaTheme="majorEastAsia" w:hAnsiTheme="majorHAnsi" w:cstheme="majorBidi"/>
-                <w:color w:val="000000" w:themeColor="text1"/>
-                <w:sz w:val="28"/>
-                <w:szCs w:val="28"/>
-              </w:rPr>
-              <w:t>Yes</w:t>
+            <w:r>
+              <w:rPr>
+                <w:rFonts w:asciiTheme="majorHAnsi" w:eastAsiaTheme="majorEastAsia" w:hAnsiTheme="majorHAnsi" w:cstheme="majorBidi"/>
+                <w:color w:val="000000" w:themeColor="text1"/>
+                <w:sz w:val="28"/>
+                <w:szCs w:val="28"/>
+              </w:rPr>
+              <w:br/>
+            </w:r>
+            <w:r>
+              <w:rPr>
+                <w:rFonts w:asciiTheme="majorHAnsi" w:eastAsiaTheme="majorEastAsia" w:hAnsiTheme="majorHAnsi" w:cstheme="majorBidi"/>
+                <w:b/>
+                <w:bCs/>
+                <w:color w:val="C00000"/>
+                <w:sz w:val="28"/>
+                <w:szCs w:val="28"/>
+              </w:rPr>
+              <w:t>TBD Auth0 reserved keyword</w:t>
             </w:r>
           </w:p>
         </w:tc>
@@ -879,7 +1105,7 @@
         </w:trPr>
         <w:tc>
           <w:tcPr>
-            <w:tcW w:w="4585" w:type="dxa"/>
+            <w:tcW w:w="3600" w:type="dxa"/>
           </w:tcPr>
           <w:p>
             <w:pPr>
@@ -914,30 +1140,32 @@
         </w:tc>
         <w:tc>
           <w:tcPr>
-            <w:tcW w:w="2340" w:type="dxa"/>
-          </w:tcPr>
-          <w:p>
-            <w:pPr>
-              <w:rPr>
-                <w:rFonts w:asciiTheme="majorHAnsi" w:eastAsiaTheme="majorEastAsia" w:hAnsiTheme="majorHAnsi" w:cstheme="majorBidi"/>
-                <w:color w:val="000000" w:themeColor="text1"/>
-                <w:sz w:val="28"/>
-                <w:szCs w:val="28"/>
-              </w:rPr>
-            </w:pPr>
-            <w:r>
-              <w:rPr>
-                <w:rFonts w:asciiTheme="majorHAnsi" w:eastAsiaTheme="majorEastAsia" w:hAnsiTheme="majorHAnsi" w:cstheme="majorBidi"/>
-                <w:color w:val="000000" w:themeColor="text1"/>
-                <w:sz w:val="28"/>
-                <w:szCs w:val="28"/>
-              </w:rPr>
-              <w:t xml:space="preserve">Replaced by </w:t>
+            <w:tcW w:w="5760" w:type="dxa"/>
+          </w:tcPr>
+          <w:p>
+            <w:pPr>
+              <w:rPr>
+                <w:rFonts w:asciiTheme="majorHAnsi" w:eastAsiaTheme="majorEastAsia" w:hAnsiTheme="majorHAnsi" w:cstheme="majorBidi"/>
+                <w:color w:val="000000" w:themeColor="text1"/>
+                <w:sz w:val="28"/>
+                <w:szCs w:val="28"/>
+              </w:rPr>
+            </w:pPr>
+            <w:r>
+              <w:rPr>
+                <w:rFonts w:asciiTheme="majorHAnsi" w:eastAsiaTheme="majorEastAsia" w:hAnsiTheme="majorHAnsi" w:cstheme="majorBidi"/>
+                <w:color w:val="000000" w:themeColor="text1"/>
+                <w:sz w:val="28"/>
+                <w:szCs w:val="28"/>
+              </w:rPr>
+              <w:t xml:space="preserve">Deprecated.  Use </w:t>
             </w:r>
             <w:proofErr w:type="spellStart"/>
             <w:r>
               <w:rPr>
                 <w:rFonts w:asciiTheme="majorHAnsi" w:eastAsiaTheme="majorEastAsia" w:hAnsiTheme="majorHAnsi" w:cstheme="majorBidi"/>
+                <w:b/>
+                <w:bCs/>
                 <w:color w:val="000000" w:themeColor="text1"/>
                 <w:sz w:val="28"/>
                 <w:szCs w:val="28"/>
@@ -945,30 +1173,6 @@
               <w:t>emailaddress</w:t>
             </w:r>
             <w:proofErr w:type="spellEnd"/>
-          </w:p>
-        </w:tc>
-        <w:tc>
-          <w:tcPr>
-            <w:tcW w:w="1631" w:type="dxa"/>
-          </w:tcPr>
-          <w:p>
-            <w:pPr>
-              <w:rPr>
-                <w:rFonts w:asciiTheme="majorHAnsi" w:eastAsiaTheme="majorEastAsia" w:hAnsiTheme="majorHAnsi" w:cstheme="majorBidi"/>
-                <w:color w:val="000000" w:themeColor="text1"/>
-                <w:sz w:val="28"/>
-                <w:szCs w:val="28"/>
-              </w:rPr>
-            </w:pPr>
-            <w:r>
-              <w:rPr>
-                <w:rFonts w:asciiTheme="majorHAnsi" w:eastAsiaTheme="majorEastAsia" w:hAnsiTheme="majorHAnsi" w:cstheme="majorBidi"/>
-                <w:color w:val="000000" w:themeColor="text1"/>
-                <w:sz w:val="28"/>
-                <w:szCs w:val="28"/>
-              </w:rPr>
-              <w:t>Yes</w:t>
-            </w:r>
           </w:p>
         </w:tc>
       </w:tr>
@@ -978,13 +1182,13 @@
         </w:trPr>
         <w:tc>
           <w:tcPr>
-            <w:tcW w:w="4585" w:type="dxa"/>
-          </w:tcPr>
-          <w:p>
-            <w:pPr>
-              <w:rPr>
-                <w:rFonts w:asciiTheme="majorHAnsi" w:eastAsiaTheme="majorEastAsia" w:hAnsiTheme="majorHAnsi" w:cstheme="majorBidi"/>
-                <w:color w:val="000000" w:themeColor="text1"/>
+            <w:tcW w:w="3600" w:type="dxa"/>
+          </w:tcPr>
+          <w:p>
+            <w:pPr>
+              <w:rPr>
+                <w:rFonts w:asciiTheme="majorHAnsi" w:eastAsiaTheme="majorEastAsia" w:hAnsiTheme="majorHAnsi" w:cstheme="majorBidi"/>
+                <w:color w:val="A6A6A6" w:themeColor="background1" w:themeShade="A6"/>
                 <w:sz w:val="28"/>
                 <w:szCs w:val="28"/>
               </w:rPr>
@@ -993,11 +1197,10 @@
             <w:r>
               <w:rPr>
                 <w:rFonts w:asciiTheme="majorHAnsi" w:eastAsiaTheme="majorEastAsia" w:hAnsiTheme="majorHAnsi" w:cstheme="majorBidi"/>
-                <w:color w:val="000000" w:themeColor="text1"/>
-                <w:sz w:val="28"/>
-                <w:szCs w:val="28"/>
-              </w:rPr>
-              <w:lastRenderedPageBreak/>
+                <w:color w:val="A6A6A6" w:themeColor="background1" w:themeShade="A6"/>
+                <w:sz w:val="28"/>
+                <w:szCs w:val="28"/>
+              </w:rPr>
               <w:t>email_verified</w:t>
             </w:r>
             <w:proofErr w:type="spellEnd"/>
@@ -1005,41 +1208,26 @@
         </w:tc>
         <w:tc>
           <w:tcPr>
-            <w:tcW w:w="2340" w:type="dxa"/>
-          </w:tcPr>
-          <w:p>
-            <w:pPr>
-              <w:rPr>
-                <w:rFonts w:asciiTheme="majorHAnsi" w:eastAsiaTheme="majorEastAsia" w:hAnsiTheme="majorHAnsi" w:cstheme="majorBidi"/>
-                <w:color w:val="000000" w:themeColor="text1"/>
-                <w:sz w:val="28"/>
-                <w:szCs w:val="28"/>
-              </w:rPr>
-            </w:pPr>
-            <w:r>
-              <w:rPr>
-                <w:rFonts w:asciiTheme="majorHAnsi" w:eastAsiaTheme="majorEastAsia" w:hAnsiTheme="majorHAnsi" w:cstheme="majorBidi"/>
-                <w:color w:val="000000" w:themeColor="text1"/>
-                <w:sz w:val="28"/>
-                <w:szCs w:val="28"/>
-              </w:rPr>
-              <w:t>?</w:t>
-            </w:r>
-          </w:p>
-        </w:tc>
-        <w:tc>
-          <w:tcPr>
-            <w:tcW w:w="1631" w:type="dxa"/>
-          </w:tcPr>
-          <w:p>
-            <w:pPr>
-              <w:rPr>
-                <w:rFonts w:asciiTheme="majorHAnsi" w:eastAsiaTheme="majorEastAsia" w:hAnsiTheme="majorHAnsi" w:cstheme="majorBidi"/>
-                <w:color w:val="000000" w:themeColor="text1"/>
-                <w:sz w:val="28"/>
-                <w:szCs w:val="28"/>
-              </w:rPr>
-            </w:pPr>
+            <w:tcW w:w="5760" w:type="dxa"/>
+          </w:tcPr>
+          <w:p>
+            <w:pPr>
+              <w:rPr>
+                <w:rFonts w:asciiTheme="majorHAnsi" w:eastAsiaTheme="majorEastAsia" w:hAnsiTheme="majorHAnsi" w:cstheme="majorBidi"/>
+                <w:color w:val="A6A6A6" w:themeColor="background1" w:themeShade="A6"/>
+                <w:sz w:val="28"/>
+                <w:szCs w:val="28"/>
+              </w:rPr>
+            </w:pPr>
+            <w:r>
+              <w:rPr>
+                <w:rFonts w:asciiTheme="majorHAnsi" w:eastAsiaTheme="majorEastAsia" w:hAnsiTheme="majorHAnsi" w:cstheme="majorBidi"/>
+                <w:color w:val="A6A6A6" w:themeColor="background1" w:themeShade="A6"/>
+                <w:sz w:val="28"/>
+                <w:szCs w:val="28"/>
+              </w:rPr>
+              <w:t>Deprecated.  Used by Rocket Miles</w:t>
+            </w:r>
           </w:p>
         </w:tc>
       </w:tr>
@@ -1049,13 +1237,13 @@
         </w:trPr>
         <w:tc>
           <w:tcPr>
-            <w:tcW w:w="4585" w:type="dxa"/>
-          </w:tcPr>
-          <w:p>
-            <w:pPr>
-              <w:rPr>
-                <w:rFonts w:asciiTheme="majorHAnsi" w:eastAsiaTheme="majorEastAsia" w:hAnsiTheme="majorHAnsi" w:cstheme="majorBidi"/>
-                <w:color w:val="000000" w:themeColor="text1"/>
+            <w:tcW w:w="3600" w:type="dxa"/>
+          </w:tcPr>
+          <w:p>
+            <w:pPr>
+              <w:rPr>
+                <w:rFonts w:asciiTheme="majorHAnsi" w:eastAsiaTheme="majorEastAsia" w:hAnsiTheme="majorHAnsi" w:cstheme="majorBidi"/>
+                <w:color w:val="A6A6A6" w:themeColor="background1" w:themeShade="A6"/>
                 <w:sz w:val="28"/>
                 <w:szCs w:val="28"/>
               </w:rPr>
@@ -1064,7 +1252,7 @@
             <w:r>
               <w:rPr>
                 <w:rFonts w:asciiTheme="majorHAnsi" w:eastAsiaTheme="majorEastAsia" w:hAnsiTheme="majorHAnsi" w:cstheme="majorBidi"/>
-                <w:color w:val="000000" w:themeColor="text1"/>
+                <w:color w:val="A6A6A6" w:themeColor="background1" w:themeShade="A6"/>
                 <w:sz w:val="28"/>
                 <w:szCs w:val="28"/>
               </w:rPr>
@@ -1075,49 +1263,25 @@
         </w:tc>
         <w:tc>
           <w:tcPr>
-            <w:tcW w:w="2340" w:type="dxa"/>
-          </w:tcPr>
-          <w:p>
-            <w:pPr>
-              <w:rPr>
-                <w:rFonts w:asciiTheme="majorHAnsi" w:eastAsiaTheme="majorEastAsia" w:hAnsiTheme="majorHAnsi" w:cstheme="majorBidi"/>
-                <w:color w:val="000000" w:themeColor="text1"/>
-                <w:sz w:val="28"/>
-                <w:szCs w:val="28"/>
-              </w:rPr>
-            </w:pPr>
-            <w:r>
-              <w:rPr>
-                <w:rFonts w:asciiTheme="majorHAnsi" w:eastAsiaTheme="majorEastAsia" w:hAnsiTheme="majorHAnsi" w:cstheme="majorBidi"/>
-                <w:color w:val="000000" w:themeColor="text1"/>
-                <w:sz w:val="28"/>
-                <w:szCs w:val="28"/>
-              </w:rPr>
-              <w:t>Replaced by surname</w:t>
-            </w:r>
-          </w:p>
-        </w:tc>
-        <w:tc>
-          <w:tcPr>
-            <w:tcW w:w="1631" w:type="dxa"/>
-          </w:tcPr>
-          <w:p>
-            <w:pPr>
-              <w:rPr>
-                <w:rFonts w:asciiTheme="majorHAnsi" w:eastAsiaTheme="majorEastAsia" w:hAnsiTheme="majorHAnsi" w:cstheme="majorBidi"/>
-                <w:color w:val="000000" w:themeColor="text1"/>
-                <w:sz w:val="28"/>
-                <w:szCs w:val="28"/>
-              </w:rPr>
-            </w:pPr>
-            <w:r>
-              <w:rPr>
-                <w:rFonts w:asciiTheme="majorHAnsi" w:eastAsiaTheme="majorEastAsia" w:hAnsiTheme="majorHAnsi" w:cstheme="majorBidi"/>
-                <w:color w:val="000000" w:themeColor="text1"/>
-                <w:sz w:val="28"/>
-                <w:szCs w:val="28"/>
-              </w:rPr>
-              <w:t>Yes</w:t>
+            <w:tcW w:w="5760" w:type="dxa"/>
+          </w:tcPr>
+          <w:p>
+            <w:pPr>
+              <w:rPr>
+                <w:rFonts w:asciiTheme="majorHAnsi" w:eastAsiaTheme="majorEastAsia" w:hAnsiTheme="majorHAnsi" w:cstheme="majorBidi"/>
+                <w:color w:val="A6A6A6" w:themeColor="background1" w:themeShade="A6"/>
+                <w:sz w:val="28"/>
+                <w:szCs w:val="28"/>
+              </w:rPr>
+            </w:pPr>
+            <w:r>
+              <w:rPr>
+                <w:rFonts w:asciiTheme="majorHAnsi" w:eastAsiaTheme="majorEastAsia" w:hAnsiTheme="majorHAnsi" w:cstheme="majorBidi"/>
+                <w:color w:val="A6A6A6" w:themeColor="background1" w:themeShade="A6"/>
+                <w:sz w:val="28"/>
+                <w:szCs w:val="28"/>
+              </w:rPr>
+              <w:t>Deprecated.  Used by Rocket Miles</w:t>
             </w:r>
           </w:p>
         </w:tc>
@@ -1128,7 +1292,7 @@
         </w:trPr>
         <w:tc>
           <w:tcPr>
-            <w:tcW w:w="4585" w:type="dxa"/>
+            <w:tcW w:w="3600" w:type="dxa"/>
           </w:tcPr>
           <w:p>
             <w:pPr>
@@ -1147,6 +1311,7 @@
                 <w:sz w:val="28"/>
                 <w:szCs w:val="28"/>
               </w:rPr>
+              <w:lastRenderedPageBreak/>
               <w:t>first_name</w:t>
             </w:r>
             <w:proofErr w:type="spellEnd"/>
@@ -1154,50 +1319,39 @@
         </w:tc>
         <w:tc>
           <w:tcPr>
-            <w:tcW w:w="2340" w:type="dxa"/>
-          </w:tcPr>
-          <w:p>
-            <w:pPr>
-              <w:rPr>
-                <w:rFonts w:asciiTheme="majorHAnsi" w:eastAsiaTheme="majorEastAsia" w:hAnsiTheme="majorHAnsi" w:cstheme="majorBidi"/>
-                <w:color w:val="000000" w:themeColor="text1"/>
-                <w:sz w:val="28"/>
-                <w:szCs w:val="28"/>
-              </w:rPr>
-            </w:pPr>
-            <w:r>
-              <w:rPr>
-                <w:rFonts w:asciiTheme="majorHAnsi" w:eastAsiaTheme="majorEastAsia" w:hAnsiTheme="majorHAnsi" w:cstheme="majorBidi"/>
-                <w:color w:val="000000" w:themeColor="text1"/>
-                <w:sz w:val="28"/>
-                <w:szCs w:val="28"/>
-              </w:rPr>
-              <w:t>The first name</w:t>
-            </w:r>
-          </w:p>
-        </w:tc>
-        <w:tc>
-          <w:tcPr>
-            <w:tcW w:w="1631" w:type="dxa"/>
-          </w:tcPr>
-          <w:p>
-            <w:pPr>
-              <w:rPr>
-                <w:rFonts w:asciiTheme="majorHAnsi" w:eastAsiaTheme="majorEastAsia" w:hAnsiTheme="majorHAnsi" w:cstheme="majorBidi"/>
-                <w:color w:val="000000" w:themeColor="text1"/>
-                <w:sz w:val="28"/>
-                <w:szCs w:val="28"/>
-              </w:rPr>
-            </w:pPr>
-            <w:r>
-              <w:rPr>
-                <w:rFonts w:asciiTheme="majorHAnsi" w:eastAsiaTheme="majorEastAsia" w:hAnsiTheme="majorHAnsi" w:cstheme="majorBidi"/>
-                <w:color w:val="000000" w:themeColor="text1"/>
-                <w:sz w:val="28"/>
-                <w:szCs w:val="28"/>
-              </w:rPr>
-              <w:t>No</w:t>
-            </w:r>
+            <w:tcW w:w="5760" w:type="dxa"/>
+          </w:tcPr>
+          <w:p>
+            <w:pPr>
+              <w:rPr>
+                <w:rFonts w:asciiTheme="majorHAnsi" w:eastAsiaTheme="majorEastAsia" w:hAnsiTheme="majorHAnsi" w:cstheme="majorBidi"/>
+                <w:color w:val="000000" w:themeColor="text1"/>
+                <w:sz w:val="28"/>
+                <w:szCs w:val="28"/>
+              </w:rPr>
+            </w:pPr>
+            <w:r>
+              <w:rPr>
+                <w:rFonts w:asciiTheme="majorHAnsi" w:eastAsiaTheme="majorEastAsia" w:hAnsiTheme="majorHAnsi" w:cstheme="majorBidi"/>
+                <w:color w:val="000000" w:themeColor="text1"/>
+                <w:sz w:val="28"/>
+                <w:szCs w:val="28"/>
+              </w:rPr>
+              <w:t xml:space="preserve">Deprecated.  Use </w:t>
+            </w:r>
+            <w:proofErr w:type="spellStart"/>
+            <w:r>
+              <w:rPr>
+                <w:rFonts w:asciiTheme="majorHAnsi" w:eastAsiaTheme="majorEastAsia" w:hAnsiTheme="majorHAnsi" w:cstheme="majorBidi"/>
+                <w:b/>
+                <w:bCs/>
+                <w:color w:val="000000" w:themeColor="text1"/>
+                <w:sz w:val="28"/>
+                <w:szCs w:val="28"/>
+              </w:rPr>
+              <w:t>givenname</w:t>
+            </w:r>
+            <w:proofErr w:type="spellEnd"/>
           </w:p>
         </w:tc>
       </w:tr>
@@ -1207,7 +1361,7 @@
         </w:trPr>
         <w:tc>
           <w:tcPr>
-            <w:tcW w:w="4585" w:type="dxa"/>
+            <w:tcW w:w="3600" w:type="dxa"/>
           </w:tcPr>
           <w:p>
             <w:pPr>
@@ -1242,50 +1396,39 @@
         </w:tc>
         <w:tc>
           <w:tcPr>
-            <w:tcW w:w="2340" w:type="dxa"/>
-          </w:tcPr>
-          <w:p>
-            <w:pPr>
-              <w:rPr>
-                <w:rFonts w:asciiTheme="majorHAnsi" w:eastAsiaTheme="majorEastAsia" w:hAnsiTheme="majorHAnsi" w:cstheme="majorBidi"/>
-                <w:color w:val="000000" w:themeColor="text1"/>
-                <w:sz w:val="28"/>
-                <w:szCs w:val="28"/>
-              </w:rPr>
-            </w:pPr>
-            <w:r>
-              <w:rPr>
-                <w:rFonts w:asciiTheme="majorHAnsi" w:eastAsiaTheme="majorEastAsia" w:hAnsiTheme="majorHAnsi" w:cstheme="majorBidi"/>
-                <w:color w:val="000000" w:themeColor="text1"/>
-                <w:sz w:val="28"/>
-                <w:szCs w:val="28"/>
-              </w:rPr>
-              <w:t>First Name</w:t>
-            </w:r>
-          </w:p>
-        </w:tc>
-        <w:tc>
-          <w:tcPr>
-            <w:tcW w:w="1631" w:type="dxa"/>
-          </w:tcPr>
-          <w:p>
-            <w:pPr>
-              <w:rPr>
-                <w:rFonts w:asciiTheme="majorHAnsi" w:eastAsiaTheme="majorEastAsia" w:hAnsiTheme="majorHAnsi" w:cstheme="majorBidi"/>
-                <w:color w:val="000000" w:themeColor="text1"/>
-                <w:sz w:val="28"/>
-                <w:szCs w:val="28"/>
-              </w:rPr>
-            </w:pPr>
-            <w:r>
-              <w:rPr>
-                <w:rFonts w:asciiTheme="majorHAnsi" w:eastAsiaTheme="majorEastAsia" w:hAnsiTheme="majorHAnsi" w:cstheme="majorBidi"/>
-                <w:color w:val="000000" w:themeColor="text1"/>
-                <w:sz w:val="28"/>
-                <w:szCs w:val="28"/>
-              </w:rPr>
-              <w:t>Yes</w:t>
-            </w:r>
+            <w:tcW w:w="5760" w:type="dxa"/>
+          </w:tcPr>
+          <w:p>
+            <w:pPr>
+              <w:rPr>
+                <w:rFonts w:asciiTheme="majorHAnsi" w:eastAsiaTheme="majorEastAsia" w:hAnsiTheme="majorHAnsi" w:cstheme="majorBidi"/>
+                <w:color w:val="000000" w:themeColor="text1"/>
+                <w:sz w:val="28"/>
+                <w:szCs w:val="28"/>
+              </w:rPr>
+            </w:pPr>
+            <w:r>
+              <w:rPr>
+                <w:rFonts w:asciiTheme="majorHAnsi" w:eastAsiaTheme="majorEastAsia" w:hAnsiTheme="majorHAnsi" w:cstheme="majorBidi"/>
+                <w:color w:val="000000" w:themeColor="text1"/>
+                <w:sz w:val="28"/>
+                <w:szCs w:val="28"/>
+              </w:rPr>
+              <w:t xml:space="preserve">Deprecated.  Use </w:t>
+            </w:r>
+            <w:proofErr w:type="spellStart"/>
+            <w:r>
+              <w:rPr>
+                <w:rFonts w:asciiTheme="majorHAnsi" w:eastAsiaTheme="majorEastAsia" w:hAnsiTheme="majorHAnsi" w:cstheme="majorBidi"/>
+                <w:b/>
+                <w:bCs/>
+                <w:color w:val="000000" w:themeColor="text1"/>
+                <w:sz w:val="28"/>
+                <w:szCs w:val="28"/>
+              </w:rPr>
+              <w:t>givenname</w:t>
+            </w:r>
+            <w:proofErr w:type="spellEnd"/>
           </w:p>
         </w:tc>
       </w:tr>
@@ -1295,13 +1438,13 @@
         </w:trPr>
         <w:tc>
           <w:tcPr>
-            <w:tcW w:w="4585" w:type="dxa"/>
-          </w:tcPr>
-          <w:p>
-            <w:pPr>
-              <w:rPr>
-                <w:rFonts w:asciiTheme="majorHAnsi" w:eastAsiaTheme="majorEastAsia" w:hAnsiTheme="majorHAnsi" w:cstheme="majorBidi"/>
-                <w:color w:val="000000" w:themeColor="text1"/>
+            <w:tcW w:w="3600" w:type="dxa"/>
+          </w:tcPr>
+          <w:p>
+            <w:pPr>
+              <w:rPr>
+                <w:rFonts w:asciiTheme="majorHAnsi" w:eastAsiaTheme="majorEastAsia" w:hAnsiTheme="majorHAnsi" w:cstheme="majorBidi"/>
+                <w:color w:val="A6A6A6" w:themeColor="background1" w:themeShade="A6"/>
                 <w:sz w:val="28"/>
                 <w:szCs w:val="28"/>
               </w:rPr>
@@ -1310,7 +1453,7 @@
             <w:r>
               <w:rPr>
                 <w:rFonts w:asciiTheme="majorHAnsi" w:eastAsiaTheme="majorEastAsia" w:hAnsiTheme="majorHAnsi" w:cstheme="majorBidi"/>
-                <w:color w:val="000000" w:themeColor="text1"/>
+                <w:color w:val="A6A6A6" w:themeColor="background1" w:themeShade="A6"/>
                 <w:sz w:val="28"/>
                 <w:szCs w:val="28"/>
               </w:rPr>
@@ -1321,71 +1464,36 @@
         </w:tc>
         <w:tc>
           <w:tcPr>
-            <w:tcW w:w="2340" w:type="dxa"/>
-          </w:tcPr>
-          <w:p>
-            <w:pPr>
-              <w:rPr>
-                <w:rFonts w:asciiTheme="majorHAnsi" w:eastAsiaTheme="majorEastAsia" w:hAnsiTheme="majorHAnsi" w:cstheme="majorBidi"/>
-                <w:color w:val="000000" w:themeColor="text1"/>
-                <w:sz w:val="28"/>
-                <w:szCs w:val="28"/>
-              </w:rPr>
-            </w:pPr>
-            <w:r>
-              <w:rPr>
-                <w:rFonts w:asciiTheme="majorHAnsi" w:eastAsiaTheme="majorEastAsia" w:hAnsiTheme="majorHAnsi" w:cstheme="majorBidi"/>
-                <w:color w:val="000000" w:themeColor="text1"/>
-                <w:sz w:val="28"/>
-                <w:szCs w:val="28"/>
-              </w:rPr>
-              <w:t xml:space="preserve">Replaced by </w:t>
-            </w:r>
-            <w:proofErr w:type="spellStart"/>
-            <w:r>
-              <w:rPr>
-                <w:rFonts w:asciiTheme="majorHAnsi" w:eastAsiaTheme="majorEastAsia" w:hAnsiTheme="majorHAnsi" w:cstheme="majorBidi"/>
-                <w:color w:val="000000" w:themeColor="text1"/>
-                <w:sz w:val="28"/>
-                <w:szCs w:val="28"/>
-              </w:rPr>
-              <w:t>givenname</w:t>
-            </w:r>
-            <w:proofErr w:type="spellEnd"/>
-          </w:p>
-        </w:tc>
-        <w:tc>
-          <w:tcPr>
-            <w:tcW w:w="1631" w:type="dxa"/>
-          </w:tcPr>
-          <w:p>
-            <w:pPr>
-              <w:rPr>
-                <w:rFonts w:asciiTheme="majorHAnsi" w:eastAsiaTheme="majorEastAsia" w:hAnsiTheme="majorHAnsi" w:cstheme="majorBidi"/>
-                <w:color w:val="000000" w:themeColor="text1"/>
-                <w:sz w:val="28"/>
-                <w:szCs w:val="28"/>
-              </w:rPr>
-            </w:pPr>
-            <w:r>
-              <w:rPr>
-                <w:rFonts w:asciiTheme="majorHAnsi" w:eastAsiaTheme="majorEastAsia" w:hAnsiTheme="majorHAnsi" w:cstheme="majorBidi"/>
-                <w:color w:val="000000" w:themeColor="text1"/>
-                <w:sz w:val="28"/>
-                <w:szCs w:val="28"/>
-              </w:rPr>
-              <w:t>Yes</w:t>
+            <w:tcW w:w="5760" w:type="dxa"/>
+          </w:tcPr>
+          <w:p>
+            <w:pPr>
+              <w:rPr>
+                <w:rFonts w:asciiTheme="majorHAnsi" w:eastAsiaTheme="majorEastAsia" w:hAnsiTheme="majorHAnsi" w:cstheme="majorBidi"/>
+                <w:color w:val="A6A6A6" w:themeColor="background1" w:themeShade="A6"/>
+                <w:sz w:val="28"/>
+                <w:szCs w:val="28"/>
+              </w:rPr>
+            </w:pPr>
+            <w:r>
+              <w:rPr>
+                <w:rFonts w:asciiTheme="majorHAnsi" w:eastAsiaTheme="majorEastAsia" w:hAnsiTheme="majorHAnsi" w:cstheme="majorBidi"/>
+                <w:color w:val="A6A6A6" w:themeColor="background1" w:themeShade="A6"/>
+                <w:sz w:val="28"/>
+                <w:szCs w:val="28"/>
+              </w:rPr>
+              <w:t>Deprecated.  Used by Rocket Miles</w:t>
             </w:r>
           </w:p>
         </w:tc>
       </w:tr>
       <w:tr>
         <w:trPr>
-          <w:trHeight w:val="771"/>
+          <w:trHeight w:val="458"/>
         </w:trPr>
         <w:tc>
           <w:tcPr>
-            <w:tcW w:w="4585" w:type="dxa"/>
+            <w:tcW w:w="3600" w:type="dxa"/>
           </w:tcPr>
           <w:p>
             <w:pPr>
@@ -1407,62 +1515,40 @@
               <w:t>lastName</w:t>
             </w:r>
             <w:proofErr w:type="spellEnd"/>
-            <w:r>
-              <w:rPr>
-                <w:rFonts w:asciiTheme="majorHAnsi" w:eastAsiaTheme="majorEastAsia" w:hAnsiTheme="majorHAnsi" w:cstheme="majorBidi"/>
-                <w:color w:val="000000" w:themeColor="text1"/>
-                <w:sz w:val="28"/>
-                <w:szCs w:val="28"/>
-              </w:rPr>
-              <w:t xml:space="preserve"> (Deprecated)</w:t>
-            </w:r>
-          </w:p>
-        </w:tc>
-        <w:tc>
-          <w:tcPr>
-            <w:tcW w:w="2340" w:type="dxa"/>
-          </w:tcPr>
-          <w:p>
-            <w:pPr>
-              <w:rPr>
-                <w:rFonts w:asciiTheme="majorHAnsi" w:eastAsiaTheme="majorEastAsia" w:hAnsiTheme="majorHAnsi" w:cstheme="majorBidi"/>
-                <w:color w:val="000000" w:themeColor="text1"/>
-                <w:sz w:val="28"/>
-                <w:szCs w:val="28"/>
-              </w:rPr>
-            </w:pPr>
-            <w:r>
-              <w:rPr>
-                <w:rFonts w:asciiTheme="majorHAnsi" w:eastAsiaTheme="majorEastAsia" w:hAnsiTheme="majorHAnsi" w:cstheme="majorBidi"/>
-                <w:color w:val="000000" w:themeColor="text1"/>
-                <w:sz w:val="28"/>
-                <w:szCs w:val="28"/>
-              </w:rPr>
-              <w:t>Last Name</w:t>
-            </w:r>
-          </w:p>
-        </w:tc>
-        <w:tc>
-          <w:tcPr>
-            <w:tcW w:w="1631" w:type="dxa"/>
-          </w:tcPr>
-          <w:p>
-            <w:pPr>
-              <w:rPr>
-                <w:rFonts w:asciiTheme="majorHAnsi" w:eastAsiaTheme="majorEastAsia" w:hAnsiTheme="majorHAnsi" w:cstheme="majorBidi"/>
-                <w:color w:val="000000" w:themeColor="text1"/>
-                <w:sz w:val="28"/>
-                <w:szCs w:val="28"/>
-              </w:rPr>
-            </w:pPr>
-            <w:r>
-              <w:rPr>
-                <w:rFonts w:asciiTheme="majorHAnsi" w:eastAsiaTheme="majorEastAsia" w:hAnsiTheme="majorHAnsi" w:cstheme="majorBidi"/>
-                <w:color w:val="000000" w:themeColor="text1"/>
-                <w:sz w:val="28"/>
-                <w:szCs w:val="28"/>
-              </w:rPr>
-              <w:t>Yes</w:t>
+          </w:p>
+        </w:tc>
+        <w:tc>
+          <w:tcPr>
+            <w:tcW w:w="5760" w:type="dxa"/>
+          </w:tcPr>
+          <w:p>
+            <w:pPr>
+              <w:rPr>
+                <w:rFonts w:asciiTheme="majorHAnsi" w:eastAsiaTheme="majorEastAsia" w:hAnsiTheme="majorHAnsi" w:cstheme="majorBidi"/>
+                <w:color w:val="000000" w:themeColor="text1"/>
+                <w:sz w:val="28"/>
+                <w:szCs w:val="28"/>
+              </w:rPr>
+            </w:pPr>
+            <w:r>
+              <w:rPr>
+                <w:rFonts w:asciiTheme="majorHAnsi" w:eastAsiaTheme="majorEastAsia" w:hAnsiTheme="majorHAnsi" w:cstheme="majorBidi"/>
+                <w:color w:val="000000" w:themeColor="text1"/>
+                <w:sz w:val="28"/>
+                <w:szCs w:val="28"/>
+              </w:rPr>
+              <w:t xml:space="preserve">Deprecated.  Use </w:t>
+            </w:r>
+            <w:r>
+              <w:rPr>
+                <w:rFonts w:asciiTheme="majorHAnsi" w:eastAsiaTheme="majorEastAsia" w:hAnsiTheme="majorHAnsi" w:cstheme="majorBidi"/>
+                <w:b/>
+                <w:bCs/>
+                <w:color w:val="000000" w:themeColor="text1"/>
+                <w:sz w:val="28"/>
+                <w:szCs w:val="28"/>
+              </w:rPr>
+              <w:t>surname</w:t>
             </w:r>
           </w:p>
         </w:tc>
@@ -1473,7 +1559,7 @@
         </w:trPr>
         <w:tc>
           <w:tcPr>
-            <w:tcW w:w="4585" w:type="dxa"/>
+            <w:tcW w:w="3600" w:type="dxa"/>
           </w:tcPr>
           <w:p>
             <w:pPr>
@@ -1499,49 +1585,36 @@
         </w:tc>
         <w:tc>
           <w:tcPr>
-            <w:tcW w:w="2340" w:type="dxa"/>
-          </w:tcPr>
-          <w:p>
-            <w:pPr>
-              <w:rPr>
-                <w:rFonts w:asciiTheme="majorHAnsi" w:eastAsiaTheme="majorEastAsia" w:hAnsiTheme="majorHAnsi" w:cstheme="majorBidi"/>
-                <w:color w:val="000000" w:themeColor="text1"/>
-                <w:sz w:val="28"/>
-                <w:szCs w:val="28"/>
-              </w:rPr>
-            </w:pPr>
-            <w:r>
-              <w:rPr>
-                <w:rFonts w:asciiTheme="majorHAnsi" w:eastAsiaTheme="majorEastAsia" w:hAnsiTheme="majorHAnsi" w:cstheme="majorBidi"/>
-                <w:color w:val="000000" w:themeColor="text1"/>
-                <w:sz w:val="28"/>
-                <w:szCs w:val="28"/>
-              </w:rPr>
-              <w:t>The last name</w:t>
-            </w:r>
-          </w:p>
-        </w:tc>
-        <w:tc>
-          <w:tcPr>
-            <w:tcW w:w="1631" w:type="dxa"/>
-          </w:tcPr>
-          <w:p>
-            <w:pPr>
-              <w:rPr>
-                <w:rFonts w:asciiTheme="majorHAnsi" w:eastAsiaTheme="majorEastAsia" w:hAnsiTheme="majorHAnsi" w:cstheme="majorBidi"/>
-                <w:color w:val="000000" w:themeColor="text1"/>
-                <w:sz w:val="28"/>
-                <w:szCs w:val="28"/>
-              </w:rPr>
-            </w:pPr>
-            <w:r>
-              <w:rPr>
-                <w:rFonts w:asciiTheme="majorHAnsi" w:eastAsiaTheme="majorEastAsia" w:hAnsiTheme="majorHAnsi" w:cstheme="majorBidi"/>
-                <w:color w:val="000000" w:themeColor="text1"/>
-                <w:sz w:val="28"/>
-                <w:szCs w:val="28"/>
-              </w:rPr>
-              <w:t>No</w:t>
+            <w:tcW w:w="5760" w:type="dxa"/>
+          </w:tcPr>
+          <w:p>
+            <w:pPr>
+              <w:rPr>
+                <w:rFonts w:asciiTheme="majorHAnsi" w:eastAsiaTheme="majorEastAsia" w:hAnsiTheme="majorHAnsi" w:cstheme="majorBidi"/>
+                <w:color w:val="000000" w:themeColor="text1"/>
+                <w:sz w:val="28"/>
+                <w:szCs w:val="28"/>
+              </w:rPr>
+            </w:pPr>
+            <w:r>
+              <w:rPr>
+                <w:rFonts w:asciiTheme="majorHAnsi" w:eastAsiaTheme="majorEastAsia" w:hAnsiTheme="majorHAnsi" w:cstheme="majorBidi"/>
+                <w:color w:val="000000" w:themeColor="text1"/>
+                <w:sz w:val="28"/>
+                <w:szCs w:val="28"/>
+              </w:rPr>
+              <w:t xml:space="preserve">Deprecated.  Use </w:t>
+            </w:r>
+            <w:r>
+              <w:rPr>
+                <w:rFonts w:asciiTheme="majorHAnsi" w:eastAsiaTheme="majorEastAsia" w:hAnsiTheme="majorHAnsi" w:cstheme="majorBidi"/>
+                <w:b/>
+                <w:bCs/>
+                <w:color w:val="000000" w:themeColor="text1"/>
+                <w:sz w:val="28"/>
+                <w:szCs w:val="28"/>
+              </w:rPr>
+              <w:t>surname</w:t>
             </w:r>
           </w:p>
         </w:tc>
@@ -1552,7 +1625,8 @@
         </w:trPr>
         <w:tc>
           <w:tcPr>
-            <w:tcW w:w="4585" w:type="dxa"/>
+            <w:tcW w:w="3600" w:type="dxa"/>
+            <w:shd w:val="clear" w:color="auto" w:fill="C1F0C7" w:themeFill="accent3" w:themeFillTint="33"/>
           </w:tcPr>
           <w:p>
             <w:pPr>
@@ -1571,78 +1645,45 @@
                 <w:sz w:val="28"/>
                 <w:szCs w:val="28"/>
               </w:rPr>
-              <w:t>loyaltyAccountBalance</w:t>
+              <w:t>loyalty_id</w:t>
             </w:r>
             <w:proofErr w:type="spellEnd"/>
           </w:p>
         </w:tc>
         <w:tc>
           <w:tcPr>
-            <w:tcW w:w="2340" w:type="dxa"/>
-          </w:tcPr>
-          <w:p>
-            <w:pPr>
-              <w:rPr>
-                <w:rFonts w:asciiTheme="majorHAnsi" w:eastAsiaTheme="majorEastAsia" w:hAnsiTheme="majorHAnsi" w:cstheme="majorBidi"/>
-                <w:color w:val="000000" w:themeColor="text1"/>
-                <w:sz w:val="28"/>
-                <w:szCs w:val="28"/>
-              </w:rPr>
-            </w:pPr>
-            <w:r>
-              <w:rPr>
-                <w:rFonts w:asciiTheme="majorHAnsi" w:eastAsiaTheme="majorEastAsia" w:hAnsiTheme="majorHAnsi" w:cstheme="majorBidi"/>
-                <w:color w:val="000000" w:themeColor="text1"/>
-                <w:sz w:val="28"/>
-                <w:szCs w:val="28"/>
-              </w:rPr>
-              <w:t xml:space="preserve">Replaced by </w:t>
-            </w:r>
-            <w:proofErr w:type="spellStart"/>
-            <w:r>
-              <w:rPr>
-                <w:rFonts w:asciiTheme="majorHAnsi" w:eastAsiaTheme="majorEastAsia" w:hAnsiTheme="majorHAnsi" w:cstheme="majorBidi"/>
-                <w:color w:val="000000" w:themeColor="text1"/>
-                <w:sz w:val="28"/>
-                <w:szCs w:val="28"/>
-              </w:rPr>
-              <w:t>miles_balance</w:t>
-            </w:r>
-            <w:proofErr w:type="spellEnd"/>
-          </w:p>
-        </w:tc>
-        <w:tc>
-          <w:tcPr>
-            <w:tcW w:w="1631" w:type="dxa"/>
-          </w:tcPr>
-          <w:p>
-            <w:pPr>
-              <w:rPr>
-                <w:rFonts w:asciiTheme="majorHAnsi" w:eastAsiaTheme="majorEastAsia" w:hAnsiTheme="majorHAnsi" w:cstheme="majorBidi"/>
-                <w:color w:val="000000" w:themeColor="text1"/>
-                <w:sz w:val="28"/>
-                <w:szCs w:val="28"/>
-              </w:rPr>
-            </w:pPr>
-            <w:r>
-              <w:rPr>
-                <w:rFonts w:asciiTheme="majorHAnsi" w:eastAsiaTheme="majorEastAsia" w:hAnsiTheme="majorHAnsi" w:cstheme="majorBidi"/>
-                <w:color w:val="000000" w:themeColor="text1"/>
-                <w:sz w:val="28"/>
-                <w:szCs w:val="28"/>
-              </w:rPr>
-              <w:t>Yes</w:t>
+            <w:tcW w:w="5760" w:type="dxa"/>
+            <w:shd w:val="clear" w:color="auto" w:fill="C1F0C7" w:themeFill="accent3" w:themeFillTint="33"/>
+          </w:tcPr>
+          <w:p>
+            <w:pPr>
+              <w:rPr>
+                <w:rFonts w:asciiTheme="majorHAnsi" w:eastAsiaTheme="majorEastAsia" w:hAnsiTheme="majorHAnsi" w:cstheme="majorBidi"/>
+                <w:color w:val="000000" w:themeColor="text1"/>
+                <w:sz w:val="28"/>
+                <w:szCs w:val="28"/>
+              </w:rPr>
+            </w:pPr>
+            <w:r>
+              <w:rPr>
+                <w:rFonts w:asciiTheme="majorHAnsi" w:eastAsiaTheme="majorEastAsia" w:hAnsiTheme="majorHAnsi" w:cstheme="majorBidi"/>
+                <w:color w:val="000000" w:themeColor="text1"/>
+                <w:sz w:val="28"/>
+                <w:szCs w:val="28"/>
+              </w:rPr>
+              <w:t>Mileage plan number</w:t>
             </w:r>
           </w:p>
         </w:tc>
       </w:tr>
       <w:tr>
         <w:trPr>
-          <w:trHeight w:val="755"/>
+          <w:trHeight w:val="395"/>
         </w:trPr>
         <w:tc>
           <w:tcPr>
-            <w:tcW w:w="4585" w:type="dxa"/>
+            <w:tcW w:w="3600" w:type="dxa"/>
+            <w:shd w:val="clear" w:color="auto" w:fill="C1F0C7" w:themeFill="accent3" w:themeFillTint="33"/>
           </w:tcPr>
           <w:p>
             <w:pPr>
@@ -1661,67 +1702,33 @@
                 <w:sz w:val="28"/>
                 <w:szCs w:val="28"/>
               </w:rPr>
-              <w:t>membershipId</w:t>
+              <w:t>loyalty_miles_balance</w:t>
             </w:r>
             <w:proofErr w:type="spellEnd"/>
           </w:p>
         </w:tc>
         <w:tc>
           <w:tcPr>
-            <w:tcW w:w="2340" w:type="dxa"/>
-          </w:tcPr>
-          <w:p>
-            <w:pPr>
-              <w:rPr>
-                <w:rFonts w:asciiTheme="majorHAnsi" w:eastAsiaTheme="majorEastAsia" w:hAnsiTheme="majorHAnsi" w:cstheme="majorBidi"/>
-                <w:color w:val="000000" w:themeColor="text1"/>
-                <w:sz w:val="28"/>
-                <w:szCs w:val="28"/>
-              </w:rPr>
-            </w:pPr>
-            <w:proofErr w:type="spellStart"/>
-            <w:r>
-              <w:rPr>
-                <w:rFonts w:asciiTheme="majorHAnsi" w:eastAsiaTheme="majorEastAsia" w:hAnsiTheme="majorHAnsi" w:cstheme="majorBidi"/>
-                <w:color w:val="000000" w:themeColor="text1"/>
-                <w:sz w:val="28"/>
-                <w:szCs w:val="28"/>
-              </w:rPr>
-              <w:t>MileagePlan</w:t>
-            </w:r>
-            <w:proofErr w:type="spellEnd"/>
-            <w:r>
-              <w:rPr>
-                <w:rFonts w:asciiTheme="majorHAnsi" w:eastAsiaTheme="majorEastAsia" w:hAnsiTheme="majorHAnsi" w:cstheme="majorBidi"/>
-                <w:color w:val="000000" w:themeColor="text1"/>
-                <w:sz w:val="28"/>
-                <w:szCs w:val="28"/>
-              </w:rPr>
-              <w:t xml:space="preserve"> Number</w:t>
-            </w:r>
-          </w:p>
-        </w:tc>
-        <w:tc>
-          <w:tcPr>
-            <w:tcW w:w="1631" w:type="dxa"/>
-          </w:tcPr>
-          <w:p>
-            <w:pPr>
-              <w:rPr>
-                <w:rFonts w:asciiTheme="majorHAnsi" w:eastAsiaTheme="majorEastAsia" w:hAnsiTheme="majorHAnsi" w:cstheme="majorBidi"/>
-                <w:color w:val="000000" w:themeColor="text1"/>
-                <w:sz w:val="28"/>
-                <w:szCs w:val="28"/>
-              </w:rPr>
-            </w:pPr>
-            <w:r>
-              <w:rPr>
-                <w:rFonts w:asciiTheme="majorHAnsi" w:eastAsiaTheme="majorEastAsia" w:hAnsiTheme="majorHAnsi" w:cstheme="majorBidi"/>
-                <w:color w:val="000000" w:themeColor="text1"/>
-                <w:sz w:val="28"/>
-                <w:szCs w:val="28"/>
-              </w:rPr>
-              <w:t>Yes</w:t>
+            <w:tcW w:w="5760" w:type="dxa"/>
+            <w:shd w:val="clear" w:color="auto" w:fill="C1F0C7" w:themeFill="accent3" w:themeFillTint="33"/>
+          </w:tcPr>
+          <w:p>
+            <w:pPr>
+              <w:rPr>
+                <w:rFonts w:asciiTheme="majorHAnsi" w:eastAsiaTheme="majorEastAsia" w:hAnsiTheme="majorHAnsi" w:cstheme="majorBidi"/>
+                <w:color w:val="000000" w:themeColor="text1"/>
+                <w:sz w:val="28"/>
+                <w:szCs w:val="28"/>
+              </w:rPr>
+            </w:pPr>
+            <w:r>
+              <w:rPr>
+                <w:rFonts w:asciiTheme="majorHAnsi" w:eastAsiaTheme="majorEastAsia" w:hAnsiTheme="majorHAnsi" w:cstheme="majorBidi"/>
+                <w:color w:val="000000" w:themeColor="text1"/>
+                <w:sz w:val="28"/>
+                <w:szCs w:val="28"/>
+              </w:rPr>
+              <w:t>Mileage plan balance</w:t>
             </w:r>
           </w:p>
         </w:tc>
@@ -1732,7 +1739,7 @@
         </w:trPr>
         <w:tc>
           <w:tcPr>
-            <w:tcW w:w="4585" w:type="dxa"/>
+            <w:tcW w:w="3600" w:type="dxa"/>
           </w:tcPr>
           <w:p>
             <w:pPr>
@@ -1751,68 +1758,57 @@
                 <w:sz w:val="28"/>
                 <w:szCs w:val="28"/>
               </w:rPr>
-              <w:t>member_id</w:t>
+              <w:t>loyaltyAccountBalance</w:t>
             </w:r>
             <w:proofErr w:type="spellEnd"/>
           </w:p>
         </w:tc>
         <w:tc>
           <w:tcPr>
-            <w:tcW w:w="2340" w:type="dxa"/>
-          </w:tcPr>
-          <w:p>
-            <w:pPr>
-              <w:rPr>
-                <w:rFonts w:asciiTheme="majorHAnsi" w:eastAsiaTheme="majorEastAsia" w:hAnsiTheme="majorHAnsi" w:cstheme="majorBidi"/>
-                <w:color w:val="000000" w:themeColor="text1"/>
-                <w:sz w:val="28"/>
-                <w:szCs w:val="28"/>
-              </w:rPr>
-            </w:pPr>
-            <w:r>
-              <w:rPr>
-                <w:rFonts w:asciiTheme="majorHAnsi" w:eastAsiaTheme="majorEastAsia" w:hAnsiTheme="majorHAnsi" w:cstheme="majorBidi"/>
-                <w:color w:val="000000" w:themeColor="text1"/>
-                <w:sz w:val="28"/>
-                <w:szCs w:val="28"/>
-              </w:rPr>
-              <w:t xml:space="preserve">Replaced by </w:t>
+            <w:tcW w:w="5760" w:type="dxa"/>
+          </w:tcPr>
+          <w:p>
+            <w:pPr>
+              <w:rPr>
+                <w:rFonts w:asciiTheme="majorHAnsi" w:eastAsiaTheme="majorEastAsia" w:hAnsiTheme="majorHAnsi" w:cstheme="majorBidi"/>
+                <w:color w:val="000000" w:themeColor="text1"/>
+                <w:sz w:val="28"/>
+                <w:szCs w:val="28"/>
+              </w:rPr>
+            </w:pPr>
+            <w:r>
+              <w:rPr>
+                <w:rFonts w:asciiTheme="majorHAnsi" w:eastAsiaTheme="majorEastAsia" w:hAnsiTheme="majorHAnsi" w:cstheme="majorBidi"/>
+                <w:color w:val="000000" w:themeColor="text1"/>
+                <w:sz w:val="28"/>
+                <w:szCs w:val="28"/>
+              </w:rPr>
+              <w:t xml:space="preserve">Deprecated.  Use </w:t>
             </w:r>
             <w:proofErr w:type="spellStart"/>
             <w:r>
               <w:rPr>
                 <w:rFonts w:asciiTheme="majorHAnsi" w:eastAsiaTheme="majorEastAsia" w:hAnsiTheme="majorHAnsi" w:cstheme="majorBidi"/>
-                <w:color w:val="000000" w:themeColor="text1"/>
-                <w:sz w:val="28"/>
-                <w:szCs w:val="28"/>
-              </w:rPr>
-              <w:t>loyalty_id</w:t>
+                <w:b/>
+                <w:bCs/>
+                <w:color w:val="000000" w:themeColor="text1"/>
+                <w:sz w:val="28"/>
+                <w:szCs w:val="28"/>
+              </w:rPr>
+              <w:t>loyalty</w:t>
+            </w:r>
+            <w:r>
+              <w:rPr>
+                <w:rFonts w:asciiTheme="majorHAnsi" w:eastAsiaTheme="majorEastAsia" w:hAnsiTheme="majorHAnsi" w:cstheme="majorBidi"/>
+                <w:b/>
+                <w:bCs/>
+                <w:color w:val="000000" w:themeColor="text1"/>
+                <w:sz w:val="28"/>
+                <w:szCs w:val="28"/>
+              </w:rPr>
+              <w:t>_miles_balance</w:t>
             </w:r>
             <w:proofErr w:type="spellEnd"/>
-          </w:p>
-        </w:tc>
-        <w:tc>
-          <w:tcPr>
-            <w:tcW w:w="1631" w:type="dxa"/>
-          </w:tcPr>
-          <w:p>
-            <w:pPr>
-              <w:rPr>
-                <w:rFonts w:asciiTheme="majorHAnsi" w:eastAsiaTheme="majorEastAsia" w:hAnsiTheme="majorHAnsi" w:cstheme="majorBidi"/>
-                <w:color w:val="000000" w:themeColor="text1"/>
-                <w:sz w:val="28"/>
-                <w:szCs w:val="28"/>
-              </w:rPr>
-            </w:pPr>
-            <w:r>
-              <w:rPr>
-                <w:rFonts w:asciiTheme="majorHAnsi" w:eastAsiaTheme="majorEastAsia" w:hAnsiTheme="majorHAnsi" w:cstheme="majorBidi"/>
-                <w:color w:val="000000" w:themeColor="text1"/>
-                <w:sz w:val="28"/>
-                <w:szCs w:val="28"/>
-              </w:rPr>
-              <w:t>Yes</w:t>
-            </w:r>
           </w:p>
         </w:tc>
       </w:tr>
@@ -1822,7 +1818,7 @@
         </w:trPr>
         <w:tc>
           <w:tcPr>
-            <w:tcW w:w="4585" w:type="dxa"/>
+            <w:tcW w:w="3600" w:type="dxa"/>
           </w:tcPr>
           <w:p>
             <w:pPr>
@@ -1841,57 +1837,114 @@
                 <w:sz w:val="28"/>
                 <w:szCs w:val="28"/>
               </w:rPr>
-              <w:t>miles_balance</w:t>
+              <w:t>member_id</w:t>
             </w:r>
             <w:proofErr w:type="spellEnd"/>
           </w:p>
         </w:tc>
         <w:tc>
           <w:tcPr>
-            <w:tcW w:w="2340" w:type="dxa"/>
-          </w:tcPr>
-          <w:p>
-            <w:pPr>
-              <w:rPr>
-                <w:rFonts w:asciiTheme="majorHAnsi" w:eastAsiaTheme="majorEastAsia" w:hAnsiTheme="majorHAnsi" w:cstheme="majorBidi"/>
-                <w:color w:val="000000" w:themeColor="text1"/>
-                <w:sz w:val="28"/>
-                <w:szCs w:val="28"/>
-              </w:rPr>
-            </w:pPr>
-            <w:r>
-              <w:rPr>
-                <w:rFonts w:asciiTheme="majorHAnsi" w:eastAsiaTheme="majorEastAsia" w:hAnsiTheme="majorHAnsi" w:cstheme="majorBidi"/>
-                <w:color w:val="000000" w:themeColor="text1"/>
-                <w:sz w:val="28"/>
-                <w:szCs w:val="28"/>
-              </w:rPr>
-              <w:t>The miles balance</w:t>
-            </w:r>
-          </w:p>
-        </w:tc>
-        <w:tc>
-          <w:tcPr>
-            <w:tcW w:w="1631" w:type="dxa"/>
-          </w:tcPr>
-          <w:p>
-            <w:pPr>
-              <w:rPr>
-                <w:rFonts w:asciiTheme="majorHAnsi" w:eastAsiaTheme="majorEastAsia" w:hAnsiTheme="majorHAnsi" w:cstheme="majorBidi"/>
-                <w:color w:val="000000" w:themeColor="text1"/>
-                <w:sz w:val="28"/>
-                <w:szCs w:val="28"/>
-              </w:rPr>
-            </w:pPr>
-            <w:r>
-              <w:rPr>
-                <w:rFonts w:asciiTheme="majorHAnsi" w:eastAsiaTheme="majorEastAsia" w:hAnsiTheme="majorHAnsi" w:cstheme="majorBidi"/>
-                <w:color w:val="000000" w:themeColor="text1"/>
-                <w:sz w:val="28"/>
-                <w:szCs w:val="28"/>
-              </w:rPr>
-              <w:t>No</w:t>
-            </w:r>
+            <w:tcW w:w="5760" w:type="dxa"/>
+          </w:tcPr>
+          <w:p>
+            <w:pPr>
+              <w:rPr>
+                <w:rFonts w:asciiTheme="majorHAnsi" w:eastAsiaTheme="majorEastAsia" w:hAnsiTheme="majorHAnsi" w:cstheme="majorBidi"/>
+                <w:color w:val="000000" w:themeColor="text1"/>
+                <w:sz w:val="28"/>
+                <w:szCs w:val="28"/>
+              </w:rPr>
+            </w:pPr>
+            <w:r>
+              <w:rPr>
+                <w:rFonts w:asciiTheme="majorHAnsi" w:eastAsiaTheme="majorEastAsia" w:hAnsiTheme="majorHAnsi" w:cstheme="majorBidi"/>
+                <w:color w:val="000000" w:themeColor="text1"/>
+                <w:sz w:val="28"/>
+                <w:szCs w:val="28"/>
+              </w:rPr>
+              <w:t xml:space="preserve">Deprecated.  Use </w:t>
+            </w:r>
+            <w:proofErr w:type="spellStart"/>
+            <w:r>
+              <w:rPr>
+                <w:rFonts w:asciiTheme="majorHAnsi" w:eastAsiaTheme="majorEastAsia" w:hAnsiTheme="majorHAnsi" w:cstheme="majorBidi"/>
+                <w:b/>
+                <w:bCs/>
+                <w:color w:val="000000" w:themeColor="text1"/>
+                <w:sz w:val="28"/>
+                <w:szCs w:val="28"/>
+              </w:rPr>
+              <w:t>loyalty_id</w:t>
+            </w:r>
+            <w:proofErr w:type="spellEnd"/>
+          </w:p>
+        </w:tc>
+      </w:tr>
+      <w:tr>
+        <w:trPr>
+          <w:trHeight w:val="440"/>
+        </w:trPr>
+        <w:tc>
+          <w:tcPr>
+            <w:tcW w:w="3600" w:type="dxa"/>
+          </w:tcPr>
+          <w:p>
+            <w:pPr>
+              <w:rPr>
+                <w:rFonts w:asciiTheme="majorHAnsi" w:eastAsiaTheme="majorEastAsia" w:hAnsiTheme="majorHAnsi" w:cstheme="majorBidi"/>
+                <w:color w:val="000000" w:themeColor="text1"/>
+                <w:sz w:val="28"/>
+                <w:szCs w:val="28"/>
+              </w:rPr>
+            </w:pPr>
+            <w:proofErr w:type="spellStart"/>
+            <w:r>
+              <w:rPr>
+                <w:rFonts w:asciiTheme="majorHAnsi" w:eastAsiaTheme="majorEastAsia" w:hAnsiTheme="majorHAnsi" w:cstheme="majorBidi"/>
+                <w:color w:val="000000" w:themeColor="text1"/>
+                <w:sz w:val="28"/>
+                <w:szCs w:val="28"/>
+              </w:rPr>
+              <w:t>membershipId</w:t>
+            </w:r>
+            <w:proofErr w:type="spellEnd"/>
+          </w:p>
+        </w:tc>
+        <w:tc>
+          <w:tcPr>
+            <w:tcW w:w="5760" w:type="dxa"/>
+          </w:tcPr>
+          <w:p>
+            <w:pPr>
+              <w:rPr>
+                <w:rFonts w:asciiTheme="majorHAnsi" w:eastAsiaTheme="majorEastAsia" w:hAnsiTheme="majorHAnsi" w:cstheme="majorBidi"/>
+                <w:color w:val="000000" w:themeColor="text1"/>
+                <w:sz w:val="28"/>
+                <w:szCs w:val="28"/>
+              </w:rPr>
+            </w:pPr>
+            <w:r>
+              <w:rPr>
+                <w:rFonts w:asciiTheme="majorHAnsi" w:eastAsiaTheme="majorEastAsia" w:hAnsiTheme="majorHAnsi" w:cstheme="majorBidi"/>
+                <w:color w:val="000000" w:themeColor="text1"/>
+                <w:sz w:val="28"/>
+                <w:szCs w:val="28"/>
+              </w:rPr>
+              <w:t xml:space="preserve">Deprecated.  Use </w:t>
+            </w:r>
+            <w:proofErr w:type="spellStart"/>
+            <w:r>
+              <w:rPr>
+                <w:rFonts w:asciiTheme="majorHAnsi" w:eastAsiaTheme="majorEastAsia" w:hAnsiTheme="majorHAnsi" w:cstheme="majorBidi"/>
+                <w:b/>
+                <w:bCs/>
+                <w:color w:val="000000" w:themeColor="text1"/>
+                <w:sz w:val="28"/>
+                <w:szCs w:val="28"/>
+              </w:rPr>
+              <w:t>loyalty_id</w:t>
+            </w:r>
+            <w:proofErr w:type="spellEnd"/>
           </w:p>
         </w:tc>
       </w:tr>
@@ -1901,21 +1954,89 @@
         </w:trPr>
         <w:tc>
           <w:tcPr>
-            <w:tcW w:w="4585" w:type="dxa"/>
-          </w:tcPr>
-          <w:p>
-            <w:pPr>
-              <w:rPr>
-                <w:rFonts w:asciiTheme="majorHAnsi" w:eastAsiaTheme="majorEastAsia" w:hAnsiTheme="majorHAnsi" w:cstheme="majorBidi"/>
-                <w:color w:val="000000" w:themeColor="text1"/>
-                <w:sz w:val="28"/>
-                <w:szCs w:val="28"/>
-              </w:rPr>
-            </w:pPr>
-            <w:r>
-              <w:rPr>
-                <w:rFonts w:asciiTheme="majorHAnsi" w:eastAsiaTheme="majorEastAsia" w:hAnsiTheme="majorHAnsi" w:cstheme="majorBidi"/>
-                <w:color w:val="000000" w:themeColor="text1"/>
+            <w:tcW w:w="3600" w:type="dxa"/>
+          </w:tcPr>
+          <w:p>
+            <w:pPr>
+              <w:rPr>
+                <w:rFonts w:asciiTheme="majorHAnsi" w:eastAsiaTheme="majorEastAsia" w:hAnsiTheme="majorHAnsi" w:cstheme="majorBidi"/>
+                <w:color w:val="000000" w:themeColor="text1"/>
+                <w:sz w:val="28"/>
+                <w:szCs w:val="28"/>
+              </w:rPr>
+            </w:pPr>
+            <w:proofErr w:type="spellStart"/>
+            <w:r>
+              <w:rPr>
+                <w:rFonts w:asciiTheme="majorHAnsi" w:eastAsiaTheme="majorEastAsia" w:hAnsiTheme="majorHAnsi" w:cstheme="majorBidi"/>
+                <w:color w:val="000000" w:themeColor="text1"/>
+                <w:sz w:val="28"/>
+                <w:szCs w:val="28"/>
+              </w:rPr>
+              <w:t>miles_balance</w:t>
+            </w:r>
+            <w:proofErr w:type="spellEnd"/>
+          </w:p>
+        </w:tc>
+        <w:tc>
+          <w:tcPr>
+            <w:tcW w:w="5760" w:type="dxa"/>
+          </w:tcPr>
+          <w:p>
+            <w:pPr>
+              <w:rPr>
+                <w:rFonts w:asciiTheme="majorHAnsi" w:eastAsiaTheme="majorEastAsia" w:hAnsiTheme="majorHAnsi" w:cstheme="majorBidi"/>
+                <w:color w:val="000000" w:themeColor="text1"/>
+                <w:sz w:val="28"/>
+                <w:szCs w:val="28"/>
+              </w:rPr>
+            </w:pPr>
+            <w:r>
+              <w:rPr>
+                <w:rFonts w:asciiTheme="majorHAnsi" w:eastAsiaTheme="majorEastAsia" w:hAnsiTheme="majorHAnsi" w:cstheme="majorBidi"/>
+                <w:color w:val="000000" w:themeColor="text1"/>
+                <w:sz w:val="28"/>
+                <w:szCs w:val="28"/>
+              </w:rPr>
+              <w:t xml:space="preserve">Deprecated.  Use </w:t>
+            </w:r>
+            <w:proofErr w:type="spellStart"/>
+            <w:r>
+              <w:rPr>
+                <w:rFonts w:asciiTheme="majorHAnsi" w:eastAsiaTheme="majorEastAsia" w:hAnsiTheme="majorHAnsi" w:cstheme="majorBidi"/>
+                <w:b/>
+                <w:bCs/>
+                <w:color w:val="000000" w:themeColor="text1"/>
+                <w:sz w:val="28"/>
+                <w:szCs w:val="28"/>
+              </w:rPr>
+              <w:t>loyalty_miles_balance</w:t>
+            </w:r>
+            <w:proofErr w:type="spellEnd"/>
+          </w:p>
+        </w:tc>
+      </w:tr>
+      <w:tr>
+        <w:trPr>
+          <w:trHeight w:val="378"/>
+        </w:trPr>
+        <w:tc>
+          <w:tcPr>
+            <w:tcW w:w="3600" w:type="dxa"/>
+          </w:tcPr>
+          <w:p>
+            <w:pPr>
+              <w:rPr>
+                <w:rFonts w:asciiTheme="majorHAnsi" w:eastAsiaTheme="majorEastAsia" w:hAnsiTheme="majorHAnsi" w:cstheme="majorBidi"/>
+                <w:color w:val="A6A6A6" w:themeColor="background1" w:themeShade="A6"/>
+                <w:sz w:val="28"/>
+                <w:szCs w:val="28"/>
+              </w:rPr>
+            </w:pPr>
+            <w:r>
+              <w:rPr>
+                <w:rFonts w:asciiTheme="majorHAnsi" w:eastAsiaTheme="majorEastAsia" w:hAnsiTheme="majorHAnsi" w:cstheme="majorBidi"/>
+                <w:color w:val="A6A6A6" w:themeColor="background1" w:themeShade="A6"/>
                 <w:sz w:val="28"/>
                 <w:szCs w:val="28"/>
               </w:rPr>
@@ -1925,49 +2046,25 @@
         </w:tc>
         <w:tc>
           <w:tcPr>
-            <w:tcW w:w="2340" w:type="dxa"/>
-          </w:tcPr>
-          <w:p>
-            <w:pPr>
-              <w:rPr>
-                <w:rFonts w:asciiTheme="majorHAnsi" w:eastAsiaTheme="majorEastAsia" w:hAnsiTheme="majorHAnsi" w:cstheme="majorBidi"/>
-                <w:color w:val="000000" w:themeColor="text1"/>
-                <w:sz w:val="28"/>
-                <w:szCs w:val="28"/>
-              </w:rPr>
-            </w:pPr>
-            <w:r>
-              <w:rPr>
-                <w:rFonts w:asciiTheme="majorHAnsi" w:eastAsiaTheme="majorEastAsia" w:hAnsiTheme="majorHAnsi" w:cstheme="majorBidi"/>
-                <w:color w:val="000000" w:themeColor="text1"/>
-                <w:sz w:val="28"/>
-                <w:szCs w:val="28"/>
-              </w:rPr>
-              <w:t>Used by Rocket Miles</w:t>
-            </w:r>
-          </w:p>
-        </w:tc>
-        <w:tc>
-          <w:tcPr>
-            <w:tcW w:w="1631" w:type="dxa"/>
-          </w:tcPr>
-          <w:p>
-            <w:pPr>
-              <w:rPr>
-                <w:rFonts w:asciiTheme="majorHAnsi" w:eastAsiaTheme="majorEastAsia" w:hAnsiTheme="majorHAnsi" w:cstheme="majorBidi"/>
-                <w:color w:val="000000" w:themeColor="text1"/>
-                <w:sz w:val="28"/>
-                <w:szCs w:val="28"/>
-              </w:rPr>
-            </w:pPr>
-            <w:r>
-              <w:rPr>
-                <w:rFonts w:asciiTheme="majorHAnsi" w:eastAsiaTheme="majorEastAsia" w:hAnsiTheme="majorHAnsi" w:cstheme="majorBidi"/>
-                <w:color w:val="000000" w:themeColor="text1"/>
-                <w:sz w:val="28"/>
-                <w:szCs w:val="28"/>
-              </w:rPr>
-              <w:t>Yes</w:t>
+            <w:tcW w:w="5760" w:type="dxa"/>
+          </w:tcPr>
+          <w:p>
+            <w:pPr>
+              <w:rPr>
+                <w:rFonts w:asciiTheme="majorHAnsi" w:eastAsiaTheme="majorEastAsia" w:hAnsiTheme="majorHAnsi" w:cstheme="majorBidi"/>
+                <w:color w:val="A6A6A6" w:themeColor="background1" w:themeShade="A6"/>
+                <w:sz w:val="28"/>
+                <w:szCs w:val="28"/>
+              </w:rPr>
+            </w:pPr>
+            <w:r>
+              <w:rPr>
+                <w:rFonts w:asciiTheme="majorHAnsi" w:eastAsiaTheme="majorEastAsia" w:hAnsiTheme="majorHAnsi" w:cstheme="majorBidi"/>
+                <w:color w:val="A6A6A6" w:themeColor="background1" w:themeShade="A6"/>
+                <w:sz w:val="28"/>
+                <w:szCs w:val="28"/>
+              </w:rPr>
+              <w:t>Deprecated.  Used by Rocket Miles</w:t>
             </w:r>
           </w:p>
         </w:tc>
@@ -1978,7 +2075,8 @@
         </w:trPr>
         <w:tc>
           <w:tcPr>
-            <w:tcW w:w="4585" w:type="dxa"/>
+            <w:tcW w:w="3600" w:type="dxa"/>
+            <w:shd w:val="clear" w:color="auto" w:fill="C1F0C7" w:themeFill="accent3" w:themeFillTint="33"/>
           </w:tcPr>
           <w:p>
             <w:pPr>
@@ -1997,6 +2095,63 @@
                 <w:sz w:val="28"/>
                 <w:szCs w:val="28"/>
               </w:rPr>
+              <w:t>person_id</w:t>
+            </w:r>
+            <w:proofErr w:type="spellEnd"/>
+          </w:p>
+        </w:tc>
+        <w:tc>
+          <w:tcPr>
+            <w:tcW w:w="5760" w:type="dxa"/>
+            <w:shd w:val="clear" w:color="auto" w:fill="C1F0C7" w:themeFill="accent3" w:themeFillTint="33"/>
+          </w:tcPr>
+          <w:p>
+            <w:pPr>
+              <w:rPr>
+                <w:rFonts w:asciiTheme="majorHAnsi" w:eastAsiaTheme="majorEastAsia" w:hAnsiTheme="majorHAnsi" w:cstheme="majorBidi"/>
+                <w:color w:val="000000" w:themeColor="text1"/>
+                <w:sz w:val="28"/>
+                <w:szCs w:val="28"/>
+              </w:rPr>
+            </w:pPr>
+            <w:r>
+              <w:rPr>
+                <w:rFonts w:asciiTheme="majorHAnsi" w:eastAsiaTheme="majorEastAsia" w:hAnsiTheme="majorHAnsi" w:cstheme="majorBidi"/>
+                <w:color w:val="000000" w:themeColor="text1"/>
+                <w:sz w:val="28"/>
+                <w:szCs w:val="28"/>
+              </w:rPr>
+              <w:t>Alaska’s “master” guest id</w:t>
+            </w:r>
+          </w:p>
+        </w:tc>
+      </w:tr>
+      <w:tr>
+        <w:trPr>
+          <w:trHeight w:val="393"/>
+        </w:trPr>
+        <w:tc>
+          <w:tcPr>
+            <w:tcW w:w="3600" w:type="dxa"/>
+            <w:shd w:val="clear" w:color="auto" w:fill="auto"/>
+          </w:tcPr>
+          <w:p>
+            <w:pPr>
+              <w:rPr>
+                <w:rFonts w:asciiTheme="majorHAnsi" w:eastAsiaTheme="majorEastAsia" w:hAnsiTheme="majorHAnsi" w:cstheme="majorBidi"/>
+                <w:color w:val="000000" w:themeColor="text1"/>
+                <w:sz w:val="28"/>
+                <w:szCs w:val="28"/>
+              </w:rPr>
+            </w:pPr>
+            <w:proofErr w:type="spellStart"/>
+            <w:r>
+              <w:rPr>
+                <w:rFonts w:asciiTheme="majorHAnsi" w:eastAsiaTheme="majorEastAsia" w:hAnsiTheme="majorHAnsi" w:cstheme="majorBidi"/>
+                <w:color w:val="000000" w:themeColor="text1"/>
+                <w:sz w:val="28"/>
+                <w:szCs w:val="28"/>
+              </w:rPr>
               <w:t>personId</w:t>
             </w:r>
             <w:proofErr w:type="spellEnd"/>
@@ -2004,50 +2159,49 @@
         </w:tc>
         <w:tc>
           <w:tcPr>
-            <w:tcW w:w="2340" w:type="dxa"/>
-          </w:tcPr>
-          <w:p>
-            <w:pPr>
-              <w:rPr>
-                <w:rFonts w:asciiTheme="majorHAnsi" w:eastAsiaTheme="majorEastAsia" w:hAnsiTheme="majorHAnsi" w:cstheme="majorBidi"/>
-                <w:color w:val="000000" w:themeColor="text1"/>
-                <w:sz w:val="28"/>
-                <w:szCs w:val="28"/>
-              </w:rPr>
-            </w:pPr>
-            <w:r>
-              <w:rPr>
-                <w:rFonts w:asciiTheme="majorHAnsi" w:eastAsiaTheme="majorEastAsia" w:hAnsiTheme="majorHAnsi" w:cstheme="majorBidi"/>
-                <w:color w:val="000000" w:themeColor="text1"/>
-                <w:sz w:val="28"/>
-                <w:szCs w:val="28"/>
-              </w:rPr>
-              <w:t>Legacy Id</w:t>
-            </w:r>
-          </w:p>
-        </w:tc>
-        <w:tc>
-          <w:tcPr>
-            <w:tcW w:w="1631" w:type="dxa"/>
-          </w:tcPr>
-          <w:p>
-            <w:pPr>
-              <w:rPr>
-                <w:rFonts w:asciiTheme="majorHAnsi" w:eastAsiaTheme="majorEastAsia" w:hAnsiTheme="majorHAnsi" w:cstheme="majorBidi"/>
-                <w:color w:val="000000" w:themeColor="text1"/>
-                <w:sz w:val="28"/>
-                <w:szCs w:val="28"/>
-              </w:rPr>
-            </w:pPr>
-            <w:r>
-              <w:rPr>
-                <w:rFonts w:asciiTheme="majorHAnsi" w:eastAsiaTheme="majorEastAsia" w:hAnsiTheme="majorHAnsi" w:cstheme="majorBidi"/>
-                <w:color w:val="000000" w:themeColor="text1"/>
-                <w:sz w:val="28"/>
-                <w:szCs w:val="28"/>
-              </w:rPr>
-              <w:t>Yes</w:t>
-            </w:r>
+            <w:tcW w:w="5760" w:type="dxa"/>
+            <w:shd w:val="clear" w:color="auto" w:fill="auto"/>
+          </w:tcPr>
+          <w:p>
+            <w:pPr>
+              <w:rPr>
+                <w:rFonts w:asciiTheme="majorHAnsi" w:eastAsiaTheme="majorEastAsia" w:hAnsiTheme="majorHAnsi" w:cstheme="majorBidi"/>
+                <w:color w:val="000000" w:themeColor="text1"/>
+                <w:sz w:val="28"/>
+                <w:szCs w:val="28"/>
+              </w:rPr>
+            </w:pPr>
+            <w:r>
+              <w:rPr>
+                <w:rFonts w:asciiTheme="majorHAnsi" w:eastAsiaTheme="majorEastAsia" w:hAnsiTheme="majorHAnsi" w:cstheme="majorBidi"/>
+                <w:color w:val="000000" w:themeColor="text1"/>
+                <w:sz w:val="28"/>
+                <w:szCs w:val="28"/>
+              </w:rPr>
+              <w:t>Deprecated.  Use</w:t>
+            </w:r>
+            <w:r>
+              <w:rPr>
+                <w:rFonts w:asciiTheme="majorHAnsi" w:eastAsiaTheme="majorEastAsia" w:hAnsiTheme="majorHAnsi" w:cstheme="majorBidi"/>
+                <w:color w:val="000000" w:themeColor="text1"/>
+                <w:sz w:val="28"/>
+                <w:szCs w:val="28"/>
+              </w:rPr>
+              <w:t xml:space="preserve"> </w:t>
+            </w:r>
+            <w:proofErr w:type="spellStart"/>
+            <w:r>
+              <w:rPr>
+                <w:rFonts w:asciiTheme="majorHAnsi" w:eastAsiaTheme="majorEastAsia" w:hAnsiTheme="majorHAnsi" w:cstheme="majorBidi"/>
+                <w:b/>
+                <w:bCs/>
+                <w:color w:val="000000" w:themeColor="text1"/>
+                <w:sz w:val="28"/>
+                <w:szCs w:val="28"/>
+              </w:rPr>
+              <w:t>person_id</w:t>
+            </w:r>
+            <w:proofErr w:type="spellEnd"/>
           </w:p>
         </w:tc>
       </w:tr>
@@ -2057,7 +2211,8 @@
         </w:trPr>
         <w:tc>
           <w:tcPr>
-            <w:tcW w:w="4585" w:type="dxa"/>
+            <w:tcW w:w="3600" w:type="dxa"/>
+            <w:shd w:val="clear" w:color="auto" w:fill="C1F0C7" w:themeFill="accent3" w:themeFillTint="33"/>
           </w:tcPr>
           <w:p>
             <w:pPr>
@@ -2076,6 +2231,105 @@
                 <w:sz w:val="28"/>
                 <w:szCs w:val="28"/>
               </w:rPr>
+              <w:t>p</w:t>
+            </w:r>
+            <w:r>
+              <w:rPr>
+                <w:rFonts w:asciiTheme="majorHAnsi" w:eastAsiaTheme="majorEastAsia" w:hAnsiTheme="majorHAnsi" w:cstheme="majorBidi"/>
+                <w:color w:val="000000" w:themeColor="text1"/>
+                <w:sz w:val="28"/>
+                <w:szCs w:val="28"/>
+              </w:rPr>
+              <w:t>rogram</w:t>
+            </w:r>
+            <w:r>
+              <w:rPr>
+                <w:rFonts w:asciiTheme="majorHAnsi" w:eastAsiaTheme="majorEastAsia" w:hAnsiTheme="majorHAnsi" w:cstheme="majorBidi"/>
+                <w:color w:val="000000" w:themeColor="text1"/>
+                <w:sz w:val="28"/>
+                <w:szCs w:val="28"/>
+              </w:rPr>
+              <w:t>_i</w:t>
+            </w:r>
+            <w:r>
+              <w:rPr>
+                <w:rFonts w:asciiTheme="majorHAnsi" w:eastAsiaTheme="majorEastAsia" w:hAnsiTheme="majorHAnsi" w:cstheme="majorBidi"/>
+                <w:color w:val="000000" w:themeColor="text1"/>
+                <w:sz w:val="28"/>
+                <w:szCs w:val="28"/>
+              </w:rPr>
+              <w:t>d</w:t>
+            </w:r>
+            <w:proofErr w:type="spellEnd"/>
+          </w:p>
+        </w:tc>
+        <w:tc>
+          <w:tcPr>
+            <w:tcW w:w="5760" w:type="dxa"/>
+            <w:shd w:val="clear" w:color="auto" w:fill="C1F0C7" w:themeFill="accent3" w:themeFillTint="33"/>
+          </w:tcPr>
+          <w:p>
+            <w:pPr>
+              <w:rPr>
+                <w:rFonts w:asciiTheme="majorHAnsi" w:eastAsiaTheme="majorEastAsia" w:hAnsiTheme="majorHAnsi" w:cstheme="majorBidi"/>
+                <w:b/>
+                <w:bCs/>
+                <w:color w:val="C00000"/>
+                <w:sz w:val="28"/>
+                <w:szCs w:val="28"/>
+              </w:rPr>
+            </w:pPr>
+            <w:r>
+              <w:rPr>
+                <w:rFonts w:asciiTheme="majorHAnsi" w:eastAsiaTheme="majorEastAsia" w:hAnsiTheme="majorHAnsi" w:cstheme="majorBidi"/>
+                <w:b/>
+                <w:bCs/>
+                <w:color w:val="C00000"/>
+                <w:sz w:val="28"/>
+                <w:szCs w:val="28"/>
+              </w:rPr>
+              <w:t xml:space="preserve">TBD </w:t>
+            </w:r>
+            <w:r>
+              <w:rPr>
+                <w:rFonts w:asciiTheme="majorHAnsi" w:eastAsiaTheme="majorEastAsia" w:hAnsiTheme="majorHAnsi" w:cstheme="majorBidi"/>
+                <w:b/>
+                <w:bCs/>
+                <w:color w:val="C00000"/>
+                <w:sz w:val="28"/>
+                <w:szCs w:val="28"/>
+              </w:rPr>
+              <w:t>Expedia</w:t>
+            </w:r>
+          </w:p>
+        </w:tc>
+      </w:tr>
+      <w:tr>
+        <w:trPr>
+          <w:trHeight w:val="393"/>
+        </w:trPr>
+        <w:tc>
+          <w:tcPr>
+            <w:tcW w:w="3600" w:type="dxa"/>
+            <w:shd w:val="clear" w:color="auto" w:fill="auto"/>
+          </w:tcPr>
+          <w:p>
+            <w:pPr>
+              <w:rPr>
+                <w:rFonts w:asciiTheme="majorHAnsi" w:eastAsiaTheme="majorEastAsia" w:hAnsiTheme="majorHAnsi" w:cstheme="majorBidi"/>
+                <w:color w:val="000000" w:themeColor="text1"/>
+                <w:sz w:val="28"/>
+                <w:szCs w:val="28"/>
+              </w:rPr>
+            </w:pPr>
+            <w:proofErr w:type="spellStart"/>
+            <w:r>
+              <w:rPr>
+                <w:rFonts w:asciiTheme="majorHAnsi" w:eastAsiaTheme="majorEastAsia" w:hAnsiTheme="majorHAnsi" w:cstheme="majorBidi"/>
+                <w:color w:val="000000" w:themeColor="text1"/>
+                <w:sz w:val="28"/>
+                <w:szCs w:val="28"/>
+              </w:rPr>
               <w:t>programId</w:t>
             </w:r>
             <w:proofErr w:type="spellEnd"/>
@@ -2083,50 +2337,51 @@
         </w:tc>
         <w:tc>
           <w:tcPr>
-            <w:tcW w:w="2340" w:type="dxa"/>
-          </w:tcPr>
-          <w:p>
-            <w:pPr>
-              <w:rPr>
-                <w:rFonts w:asciiTheme="majorHAnsi" w:eastAsiaTheme="majorEastAsia" w:hAnsiTheme="majorHAnsi" w:cstheme="majorBidi"/>
-                <w:color w:val="000000" w:themeColor="text1"/>
-                <w:sz w:val="28"/>
-                <w:szCs w:val="28"/>
-              </w:rPr>
-            </w:pPr>
-            <w:r>
-              <w:rPr>
-                <w:rFonts w:asciiTheme="majorHAnsi" w:eastAsiaTheme="majorEastAsia" w:hAnsiTheme="majorHAnsi" w:cstheme="majorBidi"/>
-                <w:color w:val="000000" w:themeColor="text1"/>
-                <w:sz w:val="28"/>
-                <w:szCs w:val="28"/>
-              </w:rPr>
-              <w:t>?? Used by Expedia</w:t>
-            </w:r>
-          </w:p>
-        </w:tc>
-        <w:tc>
-          <w:tcPr>
-            <w:tcW w:w="1631" w:type="dxa"/>
-          </w:tcPr>
-          <w:p>
-            <w:pPr>
-              <w:rPr>
-                <w:rFonts w:asciiTheme="majorHAnsi" w:eastAsiaTheme="majorEastAsia" w:hAnsiTheme="majorHAnsi" w:cstheme="majorBidi"/>
-                <w:color w:val="000000" w:themeColor="text1"/>
-                <w:sz w:val="28"/>
-                <w:szCs w:val="28"/>
-              </w:rPr>
-            </w:pPr>
-            <w:r>
-              <w:rPr>
-                <w:rFonts w:asciiTheme="majorHAnsi" w:eastAsiaTheme="majorEastAsia" w:hAnsiTheme="majorHAnsi" w:cstheme="majorBidi"/>
-                <w:color w:val="000000" w:themeColor="text1"/>
-                <w:sz w:val="28"/>
-                <w:szCs w:val="28"/>
-              </w:rPr>
-              <w:t>Yes</w:t>
-            </w:r>
+            <w:tcW w:w="5760" w:type="dxa"/>
+            <w:shd w:val="clear" w:color="auto" w:fill="auto"/>
+          </w:tcPr>
+          <w:p>
+            <w:pPr>
+              <w:rPr>
+                <w:rFonts w:asciiTheme="majorHAnsi" w:eastAsiaTheme="majorEastAsia" w:hAnsiTheme="majorHAnsi" w:cstheme="majorBidi"/>
+                <w:color w:val="000000" w:themeColor="text1"/>
+                <w:sz w:val="28"/>
+                <w:szCs w:val="28"/>
+              </w:rPr>
+            </w:pPr>
+            <w:r>
+              <w:rPr>
+                <w:rFonts w:asciiTheme="majorHAnsi" w:eastAsiaTheme="majorEastAsia" w:hAnsiTheme="majorHAnsi" w:cstheme="majorBidi"/>
+                <w:color w:val="000000" w:themeColor="text1"/>
+                <w:sz w:val="28"/>
+                <w:szCs w:val="28"/>
+              </w:rPr>
+              <w:t xml:space="preserve">Deprecated.  Use </w:t>
+            </w:r>
+            <w:proofErr w:type="spellStart"/>
+            <w:r>
+              <w:rPr>
+                <w:rFonts w:asciiTheme="majorHAnsi" w:eastAsiaTheme="majorEastAsia" w:hAnsiTheme="majorHAnsi" w:cstheme="majorBidi"/>
+                <w:b/>
+                <w:bCs/>
+                <w:color w:val="000000" w:themeColor="text1"/>
+                <w:sz w:val="28"/>
+                <w:szCs w:val="28"/>
+              </w:rPr>
+              <w:t>program</w:t>
+            </w:r>
+            <w:r>
+              <w:rPr>
+                <w:rFonts w:asciiTheme="majorHAnsi" w:eastAsiaTheme="majorEastAsia" w:hAnsiTheme="majorHAnsi" w:cstheme="majorBidi"/>
+                <w:b/>
+                <w:bCs/>
+                <w:color w:val="000000" w:themeColor="text1"/>
+                <w:sz w:val="28"/>
+                <w:szCs w:val="28"/>
+              </w:rPr>
+              <w:t>_id</w:t>
+            </w:r>
+            <w:proofErr w:type="spellEnd"/>
           </w:p>
         </w:tc>
       </w:tr>
@@ -2136,86 +2391,51 @@
         </w:trPr>
         <w:tc>
           <w:tcPr>
-            <w:tcW w:w="4585" w:type="dxa"/>
-          </w:tcPr>
-          <w:p>
-            <w:pPr>
-              <w:rPr>
-                <w:rFonts w:asciiTheme="majorHAnsi" w:eastAsiaTheme="majorEastAsia" w:hAnsiTheme="majorHAnsi" w:cstheme="majorBidi"/>
-                <w:color w:val="000000" w:themeColor="text1"/>
-                <w:sz w:val="28"/>
-                <w:szCs w:val="28"/>
-              </w:rPr>
-            </w:pPr>
-            <w:proofErr w:type="spellStart"/>
-            <w:r>
-              <w:rPr>
-                <w:rFonts w:asciiTheme="majorHAnsi" w:eastAsiaTheme="majorEastAsia" w:hAnsiTheme="majorHAnsi" w:cstheme="majorBidi"/>
-                <w:color w:val="000000" w:themeColor="text1"/>
-                <w:sz w:val="28"/>
-                <w:szCs w:val="28"/>
-              </w:rPr>
-              <w:t>realUsername</w:t>
-            </w:r>
-            <w:proofErr w:type="spellEnd"/>
-          </w:p>
-        </w:tc>
-        <w:tc>
-          <w:tcPr>
-            <w:tcW w:w="2340" w:type="dxa"/>
-          </w:tcPr>
-          <w:p>
-            <w:pPr>
-              <w:rPr>
-                <w:rFonts w:asciiTheme="majorHAnsi" w:eastAsiaTheme="majorEastAsia" w:hAnsiTheme="majorHAnsi" w:cstheme="majorBidi"/>
-                <w:color w:val="000000" w:themeColor="text1"/>
-                <w:sz w:val="28"/>
-                <w:szCs w:val="28"/>
-              </w:rPr>
-            </w:pPr>
-            <w:r>
-              <w:rPr>
-                <w:rFonts w:asciiTheme="majorHAnsi" w:eastAsiaTheme="majorEastAsia" w:hAnsiTheme="majorHAnsi" w:cstheme="majorBidi"/>
-                <w:color w:val="000000" w:themeColor="text1"/>
-                <w:sz w:val="28"/>
-                <w:szCs w:val="28"/>
-              </w:rPr>
-              <w:t xml:space="preserve">The </w:t>
-            </w:r>
-            <w:proofErr w:type="gramStart"/>
-            <w:r>
-              <w:rPr>
-                <w:rFonts w:asciiTheme="majorHAnsi" w:eastAsiaTheme="majorEastAsia" w:hAnsiTheme="majorHAnsi" w:cstheme="majorBidi"/>
-                <w:color w:val="000000" w:themeColor="text1"/>
-                <w:sz w:val="28"/>
-                <w:szCs w:val="28"/>
-              </w:rPr>
-              <w:t>user name</w:t>
-            </w:r>
-            <w:proofErr w:type="gramEnd"/>
-          </w:p>
-        </w:tc>
-        <w:tc>
-          <w:tcPr>
-            <w:tcW w:w="1631" w:type="dxa"/>
-          </w:tcPr>
-          <w:p>
-            <w:pPr>
-              <w:rPr>
-                <w:rFonts w:asciiTheme="majorHAnsi" w:eastAsiaTheme="majorEastAsia" w:hAnsiTheme="majorHAnsi" w:cstheme="majorBidi"/>
-                <w:color w:val="000000" w:themeColor="text1"/>
-                <w:sz w:val="28"/>
-                <w:szCs w:val="28"/>
-              </w:rPr>
-            </w:pPr>
-            <w:r>
-              <w:rPr>
-                <w:rFonts w:asciiTheme="majorHAnsi" w:eastAsiaTheme="majorEastAsia" w:hAnsiTheme="majorHAnsi" w:cstheme="majorBidi"/>
-                <w:color w:val="000000" w:themeColor="text1"/>
-                <w:sz w:val="28"/>
-                <w:szCs w:val="28"/>
-              </w:rPr>
-              <w:t>No</w:t>
+            <w:tcW w:w="3600" w:type="dxa"/>
+            <w:shd w:val="clear" w:color="auto" w:fill="C1F0C7" w:themeFill="accent3" w:themeFillTint="33"/>
+          </w:tcPr>
+          <w:p>
+            <w:pPr>
+              <w:rPr>
+                <w:rFonts w:asciiTheme="majorHAnsi" w:eastAsiaTheme="majorEastAsia" w:hAnsiTheme="majorHAnsi" w:cstheme="majorBidi"/>
+                <w:color w:val="000000" w:themeColor="text1"/>
+                <w:sz w:val="28"/>
+                <w:szCs w:val="28"/>
+              </w:rPr>
+            </w:pPr>
+            <w:r>
+              <w:rPr>
+                <w:rFonts w:asciiTheme="majorHAnsi" w:eastAsiaTheme="majorEastAsia" w:hAnsiTheme="majorHAnsi" w:cstheme="majorBidi"/>
+                <w:color w:val="000000" w:themeColor="text1"/>
+                <w:sz w:val="28"/>
+                <w:szCs w:val="28"/>
+              </w:rPr>
+              <w:t>sub</w:t>
+            </w:r>
+          </w:p>
+        </w:tc>
+        <w:tc>
+          <w:tcPr>
+            <w:tcW w:w="5760" w:type="dxa"/>
+            <w:shd w:val="clear" w:color="auto" w:fill="C1F0C7" w:themeFill="accent3" w:themeFillTint="33"/>
+          </w:tcPr>
+          <w:p>
+            <w:pPr>
+              <w:rPr>
+                <w:rFonts w:asciiTheme="majorHAnsi" w:eastAsiaTheme="majorEastAsia" w:hAnsiTheme="majorHAnsi" w:cstheme="majorBidi"/>
+                <w:color w:val="000000" w:themeColor="text1"/>
+                <w:sz w:val="28"/>
+                <w:szCs w:val="28"/>
+              </w:rPr>
+            </w:pPr>
+            <w:r>
+              <w:rPr>
+                <w:rFonts w:asciiTheme="majorHAnsi" w:eastAsiaTheme="majorEastAsia" w:hAnsiTheme="majorHAnsi" w:cstheme="majorBidi"/>
+                <w:color w:val="000000" w:themeColor="text1"/>
+                <w:sz w:val="28"/>
+                <w:szCs w:val="28"/>
+              </w:rPr>
+              <w:t>Username</w:t>
             </w:r>
           </w:p>
         </w:tc>
@@ -2226,13 +2446,13 @@
         </w:trPr>
         <w:tc>
           <w:tcPr>
-            <w:tcW w:w="4585" w:type="dxa"/>
-          </w:tcPr>
-          <w:p>
-            <w:pPr>
-              <w:rPr>
-                <w:rFonts w:asciiTheme="majorHAnsi" w:eastAsiaTheme="majorEastAsia" w:hAnsiTheme="majorHAnsi" w:cstheme="majorBidi"/>
-                <w:color w:val="000000" w:themeColor="text1"/>
+            <w:tcW w:w="3600" w:type="dxa"/>
+          </w:tcPr>
+          <w:p>
+            <w:pPr>
+              <w:rPr>
+                <w:rFonts w:asciiTheme="majorHAnsi" w:eastAsiaTheme="majorEastAsia" w:hAnsiTheme="majorHAnsi" w:cstheme="majorBidi"/>
+                <w:color w:val="A6A6A6" w:themeColor="background1" w:themeShade="A6"/>
                 <w:sz w:val="28"/>
                 <w:szCs w:val="28"/>
               </w:rPr>
@@ -2241,7 +2461,7 @@
             <w:r>
               <w:rPr>
                 <w:rFonts w:asciiTheme="majorHAnsi" w:eastAsiaTheme="majorEastAsia" w:hAnsiTheme="majorHAnsi" w:cstheme="majorBidi"/>
-                <w:color w:val="000000" w:themeColor="text1"/>
+                <w:color w:val="A6A6A6" w:themeColor="background1" w:themeShade="A6"/>
                 <w:sz w:val="28"/>
                 <w:szCs w:val="28"/>
               </w:rPr>
@@ -2252,49 +2472,25 @@
         </w:tc>
         <w:tc>
           <w:tcPr>
-            <w:tcW w:w="2340" w:type="dxa"/>
-          </w:tcPr>
-          <w:p>
-            <w:pPr>
-              <w:rPr>
-                <w:rFonts w:asciiTheme="majorHAnsi" w:eastAsiaTheme="majorEastAsia" w:hAnsiTheme="majorHAnsi" w:cstheme="majorBidi"/>
-                <w:color w:val="000000" w:themeColor="text1"/>
-                <w:sz w:val="28"/>
-                <w:szCs w:val="28"/>
-              </w:rPr>
-            </w:pPr>
-            <w:r>
-              <w:rPr>
-                <w:rFonts w:asciiTheme="majorHAnsi" w:eastAsiaTheme="majorEastAsia" w:hAnsiTheme="majorHAnsi" w:cstheme="majorBidi"/>
-                <w:color w:val="000000" w:themeColor="text1"/>
-                <w:sz w:val="28"/>
-                <w:szCs w:val="28"/>
-              </w:rPr>
-              <w:t>Used by Rocket Miles</w:t>
-            </w:r>
-          </w:p>
-        </w:tc>
-        <w:tc>
-          <w:tcPr>
-            <w:tcW w:w="1631" w:type="dxa"/>
-          </w:tcPr>
-          <w:p>
-            <w:pPr>
-              <w:rPr>
-                <w:rFonts w:asciiTheme="majorHAnsi" w:eastAsiaTheme="majorEastAsia" w:hAnsiTheme="majorHAnsi" w:cstheme="majorBidi"/>
-                <w:color w:val="000000" w:themeColor="text1"/>
-                <w:sz w:val="28"/>
-                <w:szCs w:val="28"/>
-              </w:rPr>
-            </w:pPr>
-            <w:r>
-              <w:rPr>
-                <w:rFonts w:asciiTheme="majorHAnsi" w:eastAsiaTheme="majorEastAsia" w:hAnsiTheme="majorHAnsi" w:cstheme="majorBidi"/>
-                <w:color w:val="000000" w:themeColor="text1"/>
-                <w:sz w:val="28"/>
-                <w:szCs w:val="28"/>
-              </w:rPr>
-              <w:t>Yes</w:t>
+            <w:tcW w:w="5760" w:type="dxa"/>
+          </w:tcPr>
+          <w:p>
+            <w:pPr>
+              <w:rPr>
+                <w:rFonts w:asciiTheme="majorHAnsi" w:eastAsiaTheme="majorEastAsia" w:hAnsiTheme="majorHAnsi" w:cstheme="majorBidi"/>
+                <w:color w:val="A6A6A6" w:themeColor="background1" w:themeShade="A6"/>
+                <w:sz w:val="28"/>
+                <w:szCs w:val="28"/>
+              </w:rPr>
+            </w:pPr>
+            <w:r>
+              <w:rPr>
+                <w:rFonts w:asciiTheme="majorHAnsi" w:eastAsiaTheme="majorEastAsia" w:hAnsiTheme="majorHAnsi" w:cstheme="majorBidi"/>
+                <w:color w:val="A6A6A6" w:themeColor="background1" w:themeShade="A6"/>
+                <w:sz w:val="28"/>
+                <w:szCs w:val="28"/>
+              </w:rPr>
+              <w:t>Deprecated.  Used by Rocket Miles</w:t>
             </w:r>
           </w:p>
         </w:tc>
@@ -2305,7 +2501,8 @@
         </w:trPr>
         <w:tc>
           <w:tcPr>
-            <w:tcW w:w="4585" w:type="dxa"/>
+            <w:tcW w:w="3600" w:type="dxa"/>
+            <w:shd w:val="clear" w:color="auto" w:fill="C1F0C7" w:themeFill="accent3" w:themeFillTint="33"/>
           </w:tcPr>
           <w:p>
             <w:pPr>
@@ -2331,49 +2528,26 @@
         </w:tc>
         <w:tc>
           <w:tcPr>
-            <w:tcW w:w="2340" w:type="dxa"/>
-          </w:tcPr>
-          <w:p>
-            <w:pPr>
-              <w:rPr>
-                <w:rFonts w:asciiTheme="majorHAnsi" w:eastAsiaTheme="majorEastAsia" w:hAnsiTheme="majorHAnsi" w:cstheme="majorBidi"/>
-                <w:color w:val="000000" w:themeColor="text1"/>
-                <w:sz w:val="28"/>
-                <w:szCs w:val="28"/>
-              </w:rPr>
-            </w:pPr>
-            <w:r>
-              <w:rPr>
-                <w:rFonts w:asciiTheme="majorHAnsi" w:eastAsiaTheme="majorEastAsia" w:hAnsiTheme="majorHAnsi" w:cstheme="majorBidi"/>
-                <w:color w:val="000000" w:themeColor="text1"/>
-                <w:sz w:val="28"/>
-                <w:szCs w:val="28"/>
-              </w:rPr>
-              <w:t>The zip code</w:t>
-            </w:r>
-          </w:p>
-        </w:tc>
-        <w:tc>
-          <w:tcPr>
-            <w:tcW w:w="1631" w:type="dxa"/>
-          </w:tcPr>
-          <w:p>
-            <w:pPr>
-              <w:rPr>
-                <w:rFonts w:asciiTheme="majorHAnsi" w:eastAsiaTheme="majorEastAsia" w:hAnsiTheme="majorHAnsi" w:cstheme="majorBidi"/>
-                <w:color w:val="000000" w:themeColor="text1"/>
-                <w:sz w:val="28"/>
-                <w:szCs w:val="28"/>
-              </w:rPr>
-            </w:pPr>
-            <w:r>
-              <w:rPr>
-                <w:rFonts w:asciiTheme="majorHAnsi" w:eastAsiaTheme="majorEastAsia" w:hAnsiTheme="majorHAnsi" w:cstheme="majorBidi"/>
-                <w:color w:val="000000" w:themeColor="text1"/>
-                <w:sz w:val="28"/>
-                <w:szCs w:val="28"/>
-              </w:rPr>
-              <w:t>No</w:t>
+            <w:tcW w:w="5760" w:type="dxa"/>
+            <w:shd w:val="clear" w:color="auto" w:fill="C1F0C7" w:themeFill="accent3" w:themeFillTint="33"/>
+          </w:tcPr>
+          <w:p>
+            <w:pPr>
+              <w:rPr>
+                <w:rFonts w:asciiTheme="majorHAnsi" w:eastAsiaTheme="majorEastAsia" w:hAnsiTheme="majorHAnsi" w:cstheme="majorBidi"/>
+                <w:color w:val="000000" w:themeColor="text1"/>
+                <w:sz w:val="28"/>
+                <w:szCs w:val="28"/>
+              </w:rPr>
+            </w:pPr>
+            <w:r>
+              <w:rPr>
+                <w:rFonts w:asciiTheme="majorHAnsi" w:eastAsiaTheme="majorEastAsia" w:hAnsiTheme="majorHAnsi" w:cstheme="majorBidi"/>
+                <w:color w:val="000000" w:themeColor="text1"/>
+                <w:sz w:val="28"/>
+                <w:szCs w:val="28"/>
+              </w:rPr>
+              <w:t>Zip / postal code</w:t>
             </w:r>
           </w:p>
         </w:tc>
@@ -2405,7 +2579,34 @@
           <w:sz w:val="28"/>
           <w:szCs w:val="28"/>
         </w:rPr>
-        <w:t>If an attribute is missing from the backwards compatibility list, this is the time to tell us.</w:t>
+        <w:t xml:space="preserve">If an attribute is missing from </w:t>
+      </w:r>
+      <w:r>
+        <w:rPr>
+          <w:rFonts w:asciiTheme="majorHAnsi" w:eastAsiaTheme="majorEastAsia" w:hAnsiTheme="majorHAnsi" w:cstheme="majorBidi"/>
+          <w:color w:val="000000" w:themeColor="text1"/>
+          <w:sz w:val="28"/>
+          <w:szCs w:val="28"/>
+        </w:rPr>
+        <w:t>this</w:t>
+      </w:r>
+      <w:r>
+        <w:rPr>
+          <w:rFonts w:asciiTheme="majorHAnsi" w:eastAsiaTheme="majorEastAsia" w:hAnsiTheme="majorHAnsi" w:cstheme="majorBidi"/>
+          <w:color w:val="000000" w:themeColor="text1"/>
+          <w:sz w:val="28"/>
+          <w:szCs w:val="28"/>
+        </w:rPr>
+        <w:t xml:space="preserve"> list, </w:t>
+      </w:r>
+      <w:r>
+        <w:rPr>
+          <w:rFonts w:asciiTheme="majorHAnsi" w:eastAsiaTheme="majorEastAsia" w:hAnsiTheme="majorHAnsi" w:cstheme="majorBidi"/>
+          <w:color w:val="000000" w:themeColor="text1"/>
+          <w:sz w:val="28"/>
+          <w:szCs w:val="28"/>
+        </w:rPr>
+        <w:t>please let Alaska engineers know ASAP.</w:t>
       </w:r>
     </w:p>
     <w:p>
@@ -3443,6 +3644,7 @@
   <w:style w:type="paragraph" w:default="1" w:styleId="Normal">
     <w:name w:val="Normal"/>
     <w:qFormat/>
+    <w:rsid w:val="00800984"/>
   </w:style>
   <w:style w:type="paragraph" w:styleId="Heading1">
     <w:name w:val="heading 1"/>
@@ -3644,7 +3846,6 @@
   <w:style w:type="character" w:default="1" w:styleId="DefaultParagraphFont">
     <w:name w:val="Default Paragraph Font"/>
     <w:uiPriority w:val="1"/>
-    <w:semiHidden/>
     <w:unhideWhenUsed/>
   </w:style>
   <w:style w:type="table" w:default="1" w:styleId="TableNormal">

</xml_diff>